<commit_message>
Included some changes from Naomi's comments
</commit_message>
<xml_diff>
--- a/concept/PTSD-CVD_concept_v2.0_CM.docx
+++ b/concept/PTSD-CVD_concept_v2.0_CM.docx
@@ -1579,17 +1579,6 @@
               </w:numPr>
               <w:spacing w:before="60" w:after="60"/>
               <w:jc w:val="both"/>
-              <w:pPrChange w:id="5" w:author="Mesa Vieira, Cristina (ISPM)" w:date="2022-06-28T16:00:00Z">
-                <w:pPr>
-                  <w:pStyle w:val="ListParagraph"/>
-                  <w:numPr>
-                    <w:numId w:val="11"/>
-                  </w:numPr>
-                  <w:spacing w:before="60" w:after="60"/>
-                  <w:ind w:hanging="360"/>
-                  <w:jc w:val="both"/>
-                </w:pPr>
-              </w:pPrChange>
             </w:pPr>
             <w:r>
               <w:t xml:space="preserve">To </w:t>
@@ -1607,17 +1596,6 @@
               </w:numPr>
               <w:spacing w:before="60" w:after="60"/>
               <w:jc w:val="both"/>
-              <w:pPrChange w:id="6" w:author="Mesa Vieira, Cristina (ISPM)" w:date="2022-06-28T16:00:00Z">
-                <w:pPr>
-                  <w:pStyle w:val="ListParagraph"/>
-                  <w:numPr>
-                    <w:numId w:val="11"/>
-                  </w:numPr>
-                  <w:spacing w:before="60" w:after="60"/>
-                  <w:ind w:hanging="360"/>
-                  <w:jc w:val="both"/>
-                </w:pPr>
-              </w:pPrChange>
             </w:pPr>
             <w:r>
               <w:t xml:space="preserve">To </w:t>
@@ -1631,12 +1609,12 @@
             <w:r>
               <w:t xml:space="preserve">CVD risk factors (diabetes, hypertension, </w:t>
             </w:r>
-            <w:del w:id="7" w:author="Mesa Vieira, Cristina (ISPM)" w:date="2022-06-28T16:00:00Z">
+            <w:del w:id="5" w:author="Mesa Vieira, Cristina (ISPM)" w:date="2022-06-28T16:00:00Z">
               <w:r>
                 <w:delText>dyslipidaemia</w:delText>
               </w:r>
             </w:del>
-            <w:ins w:id="8" w:author="Mesa Vieira, Cristina (ISPM)" w:date="2022-06-28T16:00:00Z">
+            <w:ins w:id="6" w:author="Mesa Vieira, Cristina (ISPM)" w:date="2022-06-28T16:00:00Z">
               <w:r>
                 <w:t>dyslipidemia</w:t>
               </w:r>
@@ -1657,17 +1635,6 @@
               </w:numPr>
               <w:spacing w:before="60" w:after="60"/>
               <w:jc w:val="both"/>
-              <w:pPrChange w:id="9" w:author="Mesa Vieira, Cristina (ISPM)" w:date="2022-06-28T16:00:00Z">
-                <w:pPr>
-                  <w:pStyle w:val="ListParagraph"/>
-                  <w:numPr>
-                    <w:numId w:val="11"/>
-                  </w:numPr>
-                  <w:spacing w:before="60" w:after="60"/>
-                  <w:ind w:hanging="360"/>
-                  <w:jc w:val="both"/>
-                </w:pPr>
-              </w:pPrChange>
             </w:pPr>
             <w:r>
               <w:t>To examine factors associated with CVD risk factors and MACE</w:t>
@@ -1682,17 +1649,6 @@
               </w:numPr>
               <w:spacing w:before="60" w:after="60"/>
               <w:jc w:val="both"/>
-              <w:pPrChange w:id="10" w:author="Mesa Vieira, Cristina (ISPM)" w:date="2022-06-28T16:00:00Z">
-                <w:pPr>
-                  <w:pStyle w:val="ListParagraph"/>
-                  <w:numPr>
-                    <w:numId w:val="11"/>
-                  </w:numPr>
-                  <w:spacing w:before="60" w:after="60"/>
-                  <w:ind w:hanging="360"/>
-                  <w:jc w:val="both"/>
-                </w:pPr>
-              </w:pPrChange>
             </w:pPr>
             <w:r>
               <w:t xml:space="preserve">To examine PTSD as a causal risk factor for MACE (total effect) </w:t>
@@ -1708,21 +1664,10 @@
               <w:spacing w:before="60" w:after="60"/>
               <w:jc w:val="both"/>
               <w:rPr>
-                <w:del w:id="11" w:author="Mesa Vieira, Cristina (ISPM)" w:date="2022-06-28T16:16:00Z"/>
-              </w:rPr>
-              <w:pPrChange w:id="12" w:author="Mesa Vieira, Cristina (ISPM)" w:date="2022-06-28T16:00:00Z">
-                <w:pPr>
-                  <w:pStyle w:val="ListParagraph"/>
-                  <w:numPr>
-                    <w:numId w:val="11"/>
-                  </w:numPr>
-                  <w:spacing w:before="60" w:after="60"/>
-                  <w:ind w:hanging="360"/>
-                  <w:jc w:val="both"/>
-                </w:pPr>
-              </w:pPrChange>
-            </w:pPr>
-            <w:del w:id="13" w:author="Mesa Vieira, Cristina (ISPM)" w:date="2022-06-28T16:16:00Z">
+                <w:del w:id="7" w:author="Mesa Vieira, Cristina (ISPM)" w:date="2022-06-28T16:16:00Z"/>
+              </w:rPr>
+            </w:pPr>
+            <w:del w:id="8" w:author="Mesa Vieira, Cristina (ISPM)" w:date="2022-06-28T16:16:00Z">
               <w:r>
                 <w:delText xml:space="preserve">To quantify the mediating effect of PTSD through CVD risk factor on MACE (indirect effect via mediators). </w:delText>
               </w:r>
@@ -1731,7 +1676,7 @@
           <w:p>
             <w:pPr>
               <w:jc w:val="both"/>
-              <w:pPrChange w:id="14" w:author="Mesa Vieira, Cristina (ISPM)" w:date="2022-06-28T16:00:00Z">
+              <w:pPrChange w:id="9" w:author="Mesa Vieira, Cristina (ISPM)" w:date="2022-06-28T16:00:00Z">
                 <w:pPr/>
               </w:pPrChange>
             </w:pPr>
@@ -1746,7 +1691,7 @@
                 <w:sz w:val="22"/>
                 <w:szCs w:val="22"/>
               </w:rPr>
-              <w:pPrChange w:id="15" w:author="Mesa Vieira, Cristina (ISPM)" w:date="2022-06-28T16:00:00Z">
+              <w:pPrChange w:id="10" w:author="Mesa Vieira, Cristina (ISPM)" w:date="2022-06-28T16:00:00Z">
                 <w:pPr>
                   <w:spacing w:before="60" w:after="60"/>
                 </w:pPr>
@@ -1764,7 +1709,7 @@
             <w:r>
               <w:t xml:space="preserve">We will conduct a </w:t>
             </w:r>
-            <w:ins w:id="16" w:author="Mesa Vieira, Cristina (ISPM)" w:date="2022-06-23T13:23:00Z">
+            <w:ins w:id="11" w:author="Mesa Vieira, Cristina (ISPM)" w:date="2022-06-23T13:23:00Z">
               <w:r>
                 <w:t xml:space="preserve">retrospective </w:t>
               </w:r>
@@ -1778,12 +1723,12 @@
             <w:r>
               <w:t xml:space="preserve">The primary outcome is a </w:t>
             </w:r>
-            <w:del w:id="17" w:author="Mesa Vieira, Cristina (ISPM)" w:date="2022-06-27T10:38:00Z">
+            <w:del w:id="12" w:author="Mesa Vieira, Cristina (ISPM)" w:date="2022-06-27T10:38:00Z">
               <w:r>
                 <w:delText>two</w:delText>
               </w:r>
             </w:del>
-            <w:ins w:id="18" w:author="Mesa Vieira, Cristina (ISPM)" w:date="2022-06-27T10:38:00Z">
+            <w:ins w:id="13" w:author="Mesa Vieira, Cristina (ISPM)" w:date="2022-06-27T10:38:00Z">
               <w:r>
                 <w:t>three</w:t>
               </w:r>
@@ -1794,7 +1739,7 @@
             <w:r>
               <w:t xml:space="preserve"> (</w:t>
             </w:r>
-            <w:del w:id="19" w:author="Mesa Vieira, Cristina (ISPM)" w:date="2022-06-27T10:38:00Z">
+            <w:del w:id="14" w:author="Mesa Vieira, Cristina (ISPM)" w:date="2022-06-27T10:38:00Z">
               <w:r>
                 <w:delText>MACE</w:delText>
               </w:r>
@@ -1802,12 +1747,9 @@
                 <w:delText>2</w:delText>
               </w:r>
             </w:del>
-            <w:ins w:id="20" w:author="Mesa Vieira, Cristina (ISPM)" w:date="2022-06-27T10:38:00Z">
+            <w:ins w:id="15" w:author="Mesa Vieira, Cristina (ISPM)" w:date="2022-06-27T10:38:00Z">
               <w:r>
-                <w:t>MACE</w:t>
-              </w:r>
-              <w:r>
-                <w:t xml:space="preserve"> 3</w:t>
+                <w:t>MACE 3</w:t>
               </w:r>
             </w:ins>
             <w:r>
@@ -1822,10 +1764,10 @@
             <w:r>
               <w:t>myocardial infarction</w:t>
             </w:r>
-            <w:ins w:id="21" w:author="Mesa Vieira, Cristina (ISPM)" w:date="2022-06-28T12:04:00Z">
+            <w:ins w:id="16" w:author="Mesa Vieira, Cristina (ISPM)" w:date="2022-06-28T12:04:00Z">
               <w:r>
                 <w:rPr>
-                  <w:rPrChange w:id="22" w:author="Mesa Vieira, Cristina (ISPM)" w:date="2022-06-28T12:15:00Z">
+                  <w:rPrChange w:id="17" w:author="Mesa Vieira, Cristina (ISPM)" w:date="2022-06-28T12:15:00Z">
                     <w:rPr>
                       <w:highlight w:val="yellow"/>
                     </w:rPr>
@@ -1834,12 +1776,12 @@
                 <w:t>,</w:t>
               </w:r>
             </w:ins>
-            <w:ins w:id="23" w:author="Mesa Vieira, Cristina (ISPM)" w:date="2022-06-28T16:00:00Z">
+            <w:ins w:id="18" w:author="Mesa Vieira, Cristina (ISPM)" w:date="2022-06-28T16:00:00Z">
               <w:r>
                 <w:t xml:space="preserve"> </w:t>
               </w:r>
             </w:ins>
-            <w:del w:id="24" w:author="Mesa Vieira, Cristina (ISPM)" w:date="2022-06-28T12:04:00Z">
+            <w:del w:id="19" w:author="Mesa Vieira, Cristina (ISPM)" w:date="2022-06-28T12:04:00Z">
               <w:r>
                 <w:delText xml:space="preserve"> </w:delText>
               </w:r>
@@ -1850,7 +1792,7 @@
             <w:r>
               <w:t>stroke</w:t>
             </w:r>
-            <w:ins w:id="25" w:author="Mesa Vieira, Cristina (ISPM)" w:date="2022-06-28T12:06:00Z">
+            <w:ins w:id="20" w:author="Mesa Vieira, Cristina (ISPM)" w:date="2022-06-28T12:06:00Z">
               <w:r>
                 <w:t xml:space="preserve"> and hospitalization for unstable angina or revascularization procedures</w:t>
               </w:r>
@@ -1864,12 +1806,12 @@
             <w:r>
               <w:t xml:space="preserve">, hypertension and </w:t>
             </w:r>
-            <w:del w:id="26" w:author="Mesa Vieira, Cristina (ISPM)" w:date="2022-06-28T12:07:00Z">
+            <w:del w:id="21" w:author="Mesa Vieira, Cristina (ISPM)" w:date="2022-06-28T12:07:00Z">
               <w:r>
                 <w:delText>dyslipidaemia</w:delText>
               </w:r>
             </w:del>
-            <w:ins w:id="27" w:author="Mesa Vieira, Cristina (ISPM)" w:date="2022-06-28T12:07:00Z">
+            <w:ins w:id="22" w:author="Mesa Vieira, Cristina (ISPM)" w:date="2022-06-28T12:07:00Z">
               <w:r>
                 <w:t>dyslipidemia</w:t>
               </w:r>
@@ -2247,371 +2189,13 @@
         <w:jc w:val="both"/>
       </w:pPr>
       <w:r>
-        <w:t xml:space="preserve">Two pathways might explain the increased incidence of CVD in persons with PTSD. PTSD can lead to unhealthy behaviours such as substance use, physical inactivity, sleep disorders and dietary changes that lead to </w:t>
-      </w:r>
-      <w:r>
-        <w:t xml:space="preserve">CVD </w:t>
-      </w:r>
-      <w:r>
-        <w:t xml:space="preserve">risk factors (hypertension, diabetes, high cholesterol), which can cause CVD </w:t>
-      </w:r>
-      <w:r>
-        <w:fldChar w:fldCharType="begin"/>
-      </w:r>
-      <w:r>
-        <w:instrText xml:space="preserve"> ADDIN EN.CITE &lt;EndNote&gt;&lt;Cite&gt;&lt;Author&gt;Edmondson&lt;/Author&gt;&lt;Year&gt;2017&lt;/Year&gt;&lt;RecNum&gt;8&lt;/RecNum&gt;&lt;DisplayText&gt;(2)&lt;/DisplayText&gt;&lt;record&gt;&lt;rec-number&gt;8&lt;/rec-number&gt;&lt;foreign-keys&gt;&lt;key app="EN" db-id="tzwaw5zvr52t9rea59ivxsfhpteaz2dvexza" timestamp="1650920482"&gt;8&lt;/key&gt;&lt;/foreign-keys&gt;&lt;ref-type name="Journal Article"&gt;17&lt;/ref-type&gt;&lt;contributors&gt;&lt;authors&gt;&lt;author&gt;Edmondson, D.&lt;/author&gt;&lt;author&gt;von Kanel, R.&lt;/author&gt;&lt;/authors&gt;&lt;/contributors&gt;&lt;auth-address&gt;Center for Behavioral Cardiovascular Health, Department of Medicine, Columbia University Medical Center, New York City, NY, USA. Electronic address: dee2109@cumc.columbia.edu.&amp;#xD;Department of Psychosomatic Medicine, Clinic Barmelweid, Barmelweid, Switzerland.&lt;/auth-address&gt;&lt;titles&gt;&lt;title&gt;Post-traumatic stress disorder and cardiovascular disease&lt;/title&gt;&lt;secondary-title&gt;Lancet Psychiatry&lt;/secondary-title&gt;&lt;/titles&gt;&lt;periodical&gt;&lt;full-title&gt;Lancet Psychiatry&lt;/full-title&gt;&lt;/periodical&gt;&lt;pages&gt;320-329&lt;/pages&gt;&lt;volume&gt;4&lt;/volume&gt;&lt;number&gt;4&lt;/number&gt;&lt;edition&gt;2017/01/23&lt;/edition&gt;&lt;keywords&gt;&lt;keyword&gt;Cardiovascular Diseases/*epidemiology/psychology/therapy&lt;/keyword&gt;&lt;keyword&gt;Comorbidity&lt;/keyword&gt;&lt;keyword&gt;Health Behavior&lt;/keyword&gt;&lt;keyword&gt;Humans&lt;/keyword&gt;&lt;keyword&gt;Incidence&lt;/keyword&gt;&lt;keyword&gt;*Mental Health&lt;/keyword&gt;&lt;keyword&gt;Prevalence&lt;/keyword&gt;&lt;keyword&gt;Risk Factors&lt;/keyword&gt;&lt;keyword&gt;Stress Disorders, Post-Traumatic/*epidemiology/therapy&lt;/keyword&gt;&lt;/keywords&gt;&lt;dates&gt;&lt;year&gt;2017&lt;/year&gt;&lt;pub-dates&gt;&lt;date&gt;Apr&lt;/date&gt;&lt;/pub-dates&gt;&lt;/dates&gt;&lt;isbn&gt;2215-0374 (Electronic)&amp;#xD;2215-0366 (Linking)&lt;/isbn&gt;&lt;accession-num&gt;28109646&lt;/accession-num&gt;&lt;urls&gt;&lt;related-urls&gt;&lt;url&gt;https://www.ncbi.nlm.nih.gov/pubmed/28109646&lt;/url&gt;&lt;/related-urls&gt;&lt;/urls&gt;&lt;custom2&gt;PMC5499153&lt;/custom2&gt;&lt;electronic-resource-num&gt;10.1016/S2215-0366(16)30377-7&lt;/electronic-resource-num&gt;&lt;/record&gt;&lt;/Cite&gt;&lt;/EndNote&gt;</w:instrText>
-      </w:r>
-      <w:r>
-        <w:fldChar w:fldCharType="separate"/>
-      </w:r>
-      <w:r>
-        <w:rPr>
-          <w:noProof/>
-        </w:rPr>
-        <w:t>(2)</w:t>
-      </w:r>
-      <w:r>
-        <w:fldChar w:fldCharType="end"/>
-      </w:r>
-      <w:r>
-        <w:t xml:space="preserve">. </w:t>
-      </w:r>
-      <w:ins w:id="28" w:author="Mesa Vieira, Cristina (ISPM)" w:date="2022-06-23T13:26:00Z">
-        <w:r>
-          <w:t xml:space="preserve">An </w:t>
-        </w:r>
-      </w:ins>
-      <w:del w:id="29" w:author="Mesa Vieira, Cristina (ISPM)" w:date="2022-06-23T13:25:00Z">
-        <w:r>
-          <w:delText>An a</w:delText>
-        </w:r>
-      </w:del>
-      <w:ins w:id="30" w:author="Mesa Vieira, Cristina (ISPM)" w:date="2022-06-23T13:26:00Z">
-        <w:r>
-          <w:t>a</w:t>
-        </w:r>
-      </w:ins>
-      <w:r>
-        <w:t>lternative explanation</w:t>
-      </w:r>
-      <w:ins w:id="31" w:author="Mesa Vieira, Cristina (ISPM)" w:date="2022-06-23T13:26:00Z">
-        <w:r>
-          <w:t xml:space="preserve"> is</w:t>
-        </w:r>
-      </w:ins>
-      <w:del w:id="32" w:author="Mesa Vieira, Cristina (ISPM)" w:date="2022-06-23T13:25:00Z">
-        <w:r>
-          <w:delText xml:space="preserve"> is</w:delText>
-        </w:r>
-      </w:del>
-      <w:r>
-        <w:t xml:space="preserve"> that PTSD </w:t>
-      </w:r>
-      <w:del w:id="33" w:author="Mesa Vieira, Cristina (ISPM)" w:date="2022-06-23T13:27:00Z">
-        <w:r>
-          <w:delText xml:space="preserve">generates </w:delText>
-        </w:r>
-      </w:del>
-      <w:ins w:id="34" w:author="Mesa Vieira, Cristina (ISPM)" w:date="2022-06-23T13:27:00Z">
-        <w:r>
-          <w:t xml:space="preserve">causes </w:t>
-        </w:r>
-      </w:ins>
-      <w:r>
-        <w:t>an</w:t>
-      </w:r>
-      <w:ins w:id="35" w:author="Mesa Vieira, Cristina (ISPM)" w:date="2022-06-23T13:28:00Z">
-        <w:r>
-          <w:t xml:space="preserve"> effect in several physiological mechanisms</w:t>
-        </w:r>
-      </w:ins>
-      <w:ins w:id="36" w:author="Mesa Vieira, Cristina (ISPM)" w:date="2022-06-23T13:30:00Z">
+        <w:t>Two pathways might explain the increased incidence of CVD in persons with PTSD. PTSD can lead to unhealthy behaviours such as substance use, physical inactivity, sleep disorders</w:t>
+      </w:r>
+      <w:ins w:id="23" w:author="Mesa Vieira, Cristina (ISPM)" w:date="2022-07-01T12:41:00Z">
         <w:r>
           <w:t xml:space="preserve"> </w:t>
         </w:r>
       </w:ins>
-      <w:del w:id="37" w:author="Mesa Vieira, Cristina (ISPM)" w:date="2022-06-23T13:28:00Z">
-        <w:r>
-          <w:delText xml:space="preserve"> inflammatory state </w:delText>
-        </w:r>
-      </w:del>
-      <w:r>
-        <w:t xml:space="preserve">that can cause </w:t>
-      </w:r>
-      <w:r>
-        <w:t>major adverse cardiovascular events (MACE)</w:t>
-      </w:r>
-      <w:ins w:id="38" w:author="Mesa Vieira, Cristina (ISPM)" w:date="2022-06-23T13:30:00Z">
-        <w:r>
-          <w:t>,</w:t>
-        </w:r>
-      </w:ins>
-      <w:r>
-        <w:t xml:space="preserve"> </w:t>
-      </w:r>
-      <w:r>
-        <w:t xml:space="preserve">such as myocardial infarction, unstable angina </w:t>
-      </w:r>
-      <w:r>
-        <w:t xml:space="preserve">or </w:t>
-      </w:r>
-      <w:r>
-        <w:t>stroke</w:t>
-      </w:r>
-      <w:ins w:id="39" w:author="Mesa Vieira, Cristina (ISPM)" w:date="2022-06-23T13:28:00Z">
-        <w:r>
-          <w:t>. Th</w:t>
-        </w:r>
-      </w:ins>
-      <w:ins w:id="40" w:author="Mesa Vieira, Cristina (ISPM)" w:date="2022-06-23T13:30:00Z">
-        <w:r>
-          <w:t>e</w:t>
-        </w:r>
-      </w:ins>
-      <w:ins w:id="41" w:author="Mesa Vieira, Cristina (ISPM)" w:date="2022-06-23T13:28:00Z">
-        <w:r>
-          <w:t>s</w:t>
-        </w:r>
-      </w:ins>
-      <w:ins w:id="42" w:author="Mesa Vieira, Cristina (ISPM)" w:date="2022-06-23T13:30:00Z">
-        <w:r>
-          <w:t>e</w:t>
-        </w:r>
-      </w:ins>
-      <w:ins w:id="43" w:author="Mesa Vieira, Cristina (ISPM)" w:date="2022-06-23T13:28:00Z">
-        <w:r>
-          <w:t xml:space="preserve"> mechanisms include inflammation, </w:t>
-        </w:r>
-      </w:ins>
-      <w:ins w:id="44" w:author="Mesa Vieira, Cristina (ISPM)" w:date="2022-06-23T13:29:00Z">
-        <w:r>
-          <w:rPr>
-            <w:rPrChange w:id="45" w:author="Mesa Vieira, Cristina (ISPM)" w:date="2022-06-23T13:29:00Z">
-              <w:rPr>
-                <w:rFonts w:ascii="Shaker2Lancet-Regular" w:eastAsia="Shaker2Lancet-Regular" w:hAnsiTheme="minorHAnsi" w:cs="Shaker2Lancet-Regular"/>
-                <w:sz w:val="14"/>
-                <w:szCs w:val="14"/>
-                <w:lang w:val="en-GB"/>
-              </w:rPr>
-            </w:rPrChange>
-          </w:rPr>
-          <w:t>hypothalamic</w:t>
-        </w:r>
-        <w:r>
-          <w:rPr>
-            <w:rPrChange w:id="46" w:author="Mesa Vieira, Cristina (ISPM)" w:date="2022-06-23T13:29:00Z">
-              <w:rPr>
-                <w:rFonts w:ascii="Shaker2Lancet-Regular" w:eastAsia="Shaker2Lancet-Regular" w:hAnsiTheme="minorHAnsi" w:cs="Shaker2Lancet-Regular"/>
-                <w:sz w:val="14"/>
-                <w:szCs w:val="14"/>
-                <w:lang w:val="en-GB"/>
-              </w:rPr>
-            </w:rPrChange>
-          </w:rPr>
-          <w:t>–</w:t>
-        </w:r>
-        <w:r>
-          <w:rPr>
-            <w:rPrChange w:id="47" w:author="Mesa Vieira, Cristina (ISPM)" w:date="2022-06-23T13:29:00Z">
-              <w:rPr>
-                <w:rFonts w:ascii="Shaker2Lancet-Regular" w:eastAsia="Shaker2Lancet-Regular" w:hAnsiTheme="minorHAnsi" w:cs="Shaker2Lancet-Regular"/>
-                <w:sz w:val="14"/>
-                <w:szCs w:val="14"/>
-                <w:lang w:val="en-GB"/>
-              </w:rPr>
-            </w:rPrChange>
-          </w:rPr>
-          <w:t>pituitary</w:t>
-        </w:r>
-        <w:r>
-          <w:rPr>
-            <w:rPrChange w:id="48" w:author="Mesa Vieira, Cristina (ISPM)" w:date="2022-06-23T13:29:00Z">
-              <w:rPr>
-                <w:rFonts w:ascii="Shaker2Lancet-Regular" w:eastAsia="Shaker2Lancet-Regular" w:hAnsiTheme="minorHAnsi" w:cs="Shaker2Lancet-Regular"/>
-                <w:sz w:val="14"/>
-                <w:szCs w:val="14"/>
-                <w:lang w:val="en-GB"/>
-              </w:rPr>
-            </w:rPrChange>
-          </w:rPr>
-          <w:t>–</w:t>
-        </w:r>
-        <w:r>
-          <w:rPr>
-            <w:rPrChange w:id="49" w:author="Mesa Vieira, Cristina (ISPM)" w:date="2022-06-23T13:29:00Z">
-              <w:rPr>
-                <w:rFonts w:ascii="Shaker2Lancet-Regular" w:eastAsia="Shaker2Lancet-Regular" w:hAnsiTheme="minorHAnsi" w:cs="Shaker2Lancet-Regular"/>
-                <w:sz w:val="14"/>
-                <w:szCs w:val="14"/>
-                <w:lang w:val="en-GB"/>
-              </w:rPr>
-            </w:rPrChange>
-          </w:rPr>
-          <w:t>adrenal</w:t>
-        </w:r>
-        <w:r>
-          <w:t xml:space="preserve"> axis dysregulation and </w:t>
-        </w:r>
-      </w:ins>
-      <w:ins w:id="50" w:author="Mesa Vieira, Cristina (ISPM)" w:date="2022-06-23T13:30:00Z">
-        <w:r>
-          <w:t>autonomic nervous system imbalances</w:t>
-        </w:r>
-      </w:ins>
-      <w:del w:id="51" w:author="Mesa Vieira, Cristina (ISPM)" w:date="2022-06-23T13:28:00Z">
-        <w:r>
-          <w:delText xml:space="preserve"> </w:delText>
-        </w:r>
-      </w:del>
-      <w:ins w:id="52" w:author="Mesa Vieira, Cristina (ISPM)" w:date="2022-06-23T13:30:00Z">
-        <w:r>
-          <w:t xml:space="preserve"> </w:t>
-        </w:r>
-      </w:ins>
-      <w:r>
-        <w:fldChar w:fldCharType="begin"/>
-      </w:r>
-      <w:r>
-        <w:instrText xml:space="preserve"> ADDIN EN.CITE &lt;EndNote&gt;&lt;Cite&gt;&lt;Author&gt;Edmondson&lt;/Author&gt;&lt;Year&gt;2017&lt;/Year&gt;&lt;RecNum&gt;8&lt;/RecNum&gt;&lt;DisplayText&gt;(2)&lt;/DisplayText&gt;&lt;record&gt;&lt;rec-number&gt;8&lt;/rec-number&gt;&lt;foreign-keys&gt;&lt;key app="EN" db-id="tzwaw5zvr52t9rea59ivxsfhpteaz2dvexza" timestamp="1650920482"&gt;8&lt;/key&gt;&lt;/foreign-keys&gt;&lt;ref-type name="Journal Article"&gt;17&lt;/ref-type&gt;&lt;contributors&gt;&lt;authors&gt;&lt;author&gt;Edmondson, D.&lt;/author&gt;&lt;author&gt;von Kanel, R.&lt;/author&gt;&lt;/authors&gt;&lt;/contributors&gt;&lt;auth-address&gt;Center for Behavioral Cardiovascular Health, Department of Medicine, Columbia University Medical Center, New York City, NY, USA. Electronic address: dee2109@cumc.columbia.edu.&amp;#xD;Department of Psychosomatic Medicine, Clinic Barmelweid, Barmelweid, Switzerland.&lt;/auth-address&gt;&lt;titles&gt;&lt;title&gt;Post-traumatic stress disorder and cardiovascular disease&lt;/title&gt;&lt;secondary-title&gt;Lancet Psychiatry&lt;/secondary-title&gt;&lt;/titles&gt;&lt;periodical&gt;&lt;full-title&gt;Lancet Psychiatry&lt;/full-title&gt;&lt;/periodical&gt;&lt;pages&gt;320-329&lt;/pages&gt;&lt;volume&gt;4&lt;/volume&gt;&lt;number&gt;4&lt;/number&gt;&lt;edition&gt;2017/01/23&lt;/edition&gt;&lt;keywords&gt;&lt;keyword&gt;Cardiovascular Diseases/*epidemiology/psychology/therapy&lt;/keyword&gt;&lt;keyword&gt;Comorbidity&lt;/keyword&gt;&lt;keyword&gt;Health Behavior&lt;/keyword&gt;&lt;keyword&gt;Humans&lt;/keyword&gt;&lt;keyword&gt;Incidence&lt;/keyword&gt;&lt;keyword&gt;*Mental Health&lt;/keyword&gt;&lt;keyword&gt;Prevalence&lt;/keyword&gt;&lt;keyword&gt;Risk Factors&lt;/keyword&gt;&lt;keyword&gt;Stress Disorders, Post-Traumatic/*epidemiology/therapy&lt;/keyword&gt;&lt;/keywords&gt;&lt;dates&gt;&lt;year&gt;2017&lt;/year&gt;&lt;pub-dates&gt;&lt;date&gt;Apr&lt;/date&gt;&lt;/pub-dates&gt;&lt;/dates&gt;&lt;isbn&gt;2215-0374 (Electronic)&amp;#xD;2215-0366 (Linking)&lt;/isbn&gt;&lt;accession-num&gt;28109646&lt;/accession-num&gt;&lt;urls&gt;&lt;related-urls&gt;&lt;url&gt;https://www.ncbi.nlm.nih.gov/pubmed/28109646&lt;/url&gt;&lt;/related-urls&gt;&lt;/urls&gt;&lt;custom2&gt;PMC5499153&lt;/custom2&gt;&lt;electronic-resource-num&gt;10.1016/S2215-0366(16)30377-7&lt;/electronic-resource-num&gt;&lt;/record&gt;&lt;/Cite&gt;&lt;/EndNote&gt;</w:instrText>
-      </w:r>
-      <w:r>
-        <w:fldChar w:fldCharType="separate"/>
-      </w:r>
-      <w:r>
-        <w:rPr>
-          <w:noProof/>
-        </w:rPr>
-        <w:t>(2)</w:t>
-      </w:r>
-      <w:r>
-        <w:fldChar w:fldCharType="end"/>
-      </w:r>
-      <w:r>
-        <w:t xml:space="preserve">. This hypothesis is supported by studies showing that PTSD is independently associated with an increased risk of coronary heart disease even after adjusting for depression and cardiovascular risk factors </w:t>
-      </w:r>
-      <w:r>
-        <w:fldChar w:fldCharType="begin">
-          <w:fldData xml:space="preserve">PEVuZE5vdGU+PENpdGU+PEF1dGhvcj5KYWNxdWV0LVNtYWlsb3ZpYzwvQXV0aG9yPjxZZWFyPjIw
-MjI8L1llYXI+PFJlY051bT44ODwvUmVjTnVtPjxEaXNwbGF5VGV4dD4oMyk8L0Rpc3BsYXlUZXh0
-PjxyZWNvcmQ+PHJlYy1udW1iZXI+ODg8L3JlYy1udW1iZXI+PGZvcmVpZ24ta2V5cz48a2V5IGFw
-cD0iRU4iIGRiLWlkPSJ0endhdzV6dnI1MnQ5cmVhNTlpdnhzZmhwdGVhejJkdmV4emEiIHRpbWVz
-dGFtcD0iMTY1MTAyMDQ5OSI+ODg8L2tleT48L2ZvcmVpZ24ta2V5cz48cmVmLXR5cGUgbmFtZT0i
-Sm91cm5hbCBBcnRpY2xlIj4xNzwvcmVmLXR5cGU+PGNvbnRyaWJ1dG9ycz48YXV0aG9ycz48YXV0
-aG9yPkphY3F1ZXQtU21haWxvdmljLCBNLjwvYXV0aG9yPjxhdXRob3I+QnJlbm5zdGh1bCwgTS4g
-Si48L2F1dGhvcj48YXV0aG9yPkRlbmlzLCBJLjwvYXV0aG9yPjxhdXRob3I+S2lyY2hlLCBBLjwv
-YXV0aG9yPjxhdXRob3I+VGFycXVpbmlvLCBDLjwvYXV0aG9yPjxhdXRob3I+VGFycXVpbmlvLCBD
-LjwvYXV0aG9yPjwvYXV0aG9ycz48L2NvbnRyaWJ1dG9ycz48YXV0aC1hZGRyZXNzPkNlbnRyZSBI
-b3NwaXRhbGllciBkdSBQYXlzIGQmYXBvcztBdmVzbmVzLCBSb3V0ZSBkZSBIYXV0LUxpZXUsIDU5
-MzYzIEF2ZXNuZXMtc3VyLUhlbHBlLCBGcmFuY2U7IFVuaXZlcnNpdGUgZGUgTG9ycmFpbmUsIERl
-cGFydGVtZW50IGRlIHBzeWNob2xvZ2llIGRlIGxhIHNhbnRlLCBBUEVNQUMvRVBTQU0gVUUgNDM2
-MCwgSWxlIGR1IFNhdWxjeSwgNTcwMDAgTWV0eiwgRnJhbmNlLiBFbGVjdHJvbmljIGFkZHJlc3M6
-IG11cmllbGxlLnNtYWlsb3ZpY0BjaC1hdmVzbmVzLmZyLiYjeEQ7VW5pdmVyc2l0ZSBkZSBMb3Jy
-YWluZSwgRGVwYXJ0ZW1lbnQgZGUgcHN5Y2hvbG9naWUgZGUgbGEgc2FudGUsIEFQRU1BQy9FUFNB
-TSBVRSA0MzYwLCBJbGUgZHUgU2F1bGN5LCA1NzAwMCBNZXR6LCBGcmFuY2UuPC9hdXRoLWFkZHJl
-c3M+PHRpdGxlcz48dGl0bGU+UmVsYXRpb25zaGlwIGJldHdlZW4gUG9zdC10cmF1bWF0aWMgU3Ry
-ZXNzIERpc29yZGVyIGFuZCBzdWJzZXF1ZW50IG15b2NhcmRpYWwgaW5mYXJjdGlvbjogYSBzeXN0
-ZW1hdGljIHJldmlldyBhbmQgbWV0YS1hbmFseXNpczwvdGl0bGU+PHNlY29uZGFyeS10aXRsZT5K
-IEFmZmVjdCBEaXNvcmQ8L3NlY29uZGFyeS10aXRsZT48L3RpdGxlcz48cGVyaW9kaWNhbD48ZnVs
-bC10aXRsZT5KIEFmZmVjdCBEaXNvcmQ8L2Z1bGwtdGl0bGU+PC9wZXJpb2RpY2FsPjxwYWdlcz41
-MjUtNTM1PC9wYWdlcz48dm9sdW1lPjI5Nzwvdm9sdW1lPjxlZGl0aW9uPjIwMjEvMTAvMzA8L2Vk
-aXRpb24+PGtleXdvcmRzPjxrZXl3b3JkPkh1bWFuczwva2V5d29yZD48a2V5d29yZD4qTXlvY2Fy
-ZGlhbCBJbmZhcmN0aW9uL2VwaWRlbWlvbG9neTwva2V5d29yZD48a2V5d29yZD5SaXNrIEZhY3Rv
-cnM8L2tleXdvcmQ+PGtleXdvcmQ+KlN0cmVzcyBEaXNvcmRlcnMsIFBvc3QtVHJhdW1hdGljL2Vw
-aWRlbWlvbG9neTwva2V5d29yZD48a2V5d29yZD4qQWN1dGUgY29yb25hcnkgc3luZHJvbWUsIE15
-b2NhcmRpYWwgaW5mYXJjdGlvbjwva2V5d29yZD48a2V5d29yZD4qTWV0YS1hbmFseXNpczwva2V5
-d29yZD48a2V5d29yZD4qUG9zdC10cmF1bWF0aWMgc3RyZXNzIGRpc29yZGVyIChQVFNEKTwva2V5
-d29yZD48a2V5d29yZD4qUHN5Y2hvbG9naWNhbCB0cmF1bWE8L2tleXdvcmQ+PC9rZXl3b3Jkcz48
-ZGF0ZXM+PHllYXI+MjAyMjwveWVhcj48cHViLWRhdGVzPjxkYXRlPkphbiAxNTwvZGF0ZT48L3B1
-Yi1kYXRlcz48L2RhdGVzPjxpc2JuPjE1NzMtMjUxNyAoRWxlY3Ryb25pYykmI3hEOzAxNjUtMDMy
-NyAoTGlua2luZyk8L2lzYm4+PGFjY2Vzc2lvbi1udW0+MzQ3MTUxNjc8L2FjY2Vzc2lvbi1udW0+
-PHVybHM+PHJlbGF0ZWQtdXJscz48dXJsPmh0dHBzOi8vd3d3Lm5jYmkubmxtLm5paC5nb3YvcHVi
-bWVkLzM0NzE1MTY3PC91cmw+PC9yZWxhdGVkLXVybHM+PC91cmxzPjxlbGVjdHJvbmljLXJlc291
-cmNlLW51bT4xMC4xMDE2L2ouamFkLjIwMjEuMTAuMDU2PC9lbGVjdHJvbmljLXJlc291cmNlLW51
-bT48L3JlY29yZD48L0NpdGU+PC9FbmROb3RlPn==
-</w:fldData>
-        </w:fldChar>
-      </w:r>
-      <w:r>
-        <w:instrText xml:space="preserve"> ADDIN EN.CITE </w:instrText>
-      </w:r>
-      <w:r>
-        <w:fldChar w:fldCharType="begin">
-          <w:fldData xml:space="preserve">PEVuZE5vdGU+PENpdGU+PEF1dGhvcj5KYWNxdWV0LVNtYWlsb3ZpYzwvQXV0aG9yPjxZZWFyPjIw
-MjI8L1llYXI+PFJlY051bT44ODwvUmVjTnVtPjxEaXNwbGF5VGV4dD4oMyk8L0Rpc3BsYXlUZXh0
-PjxyZWNvcmQ+PHJlYy1udW1iZXI+ODg8L3JlYy1udW1iZXI+PGZvcmVpZ24ta2V5cz48a2V5IGFw
-cD0iRU4iIGRiLWlkPSJ0endhdzV6dnI1MnQ5cmVhNTlpdnhzZmhwdGVhejJkdmV4emEiIHRpbWVz
-dGFtcD0iMTY1MTAyMDQ5OSI+ODg8L2tleT48L2ZvcmVpZ24ta2V5cz48cmVmLXR5cGUgbmFtZT0i
-Sm91cm5hbCBBcnRpY2xlIj4xNzwvcmVmLXR5cGU+PGNvbnRyaWJ1dG9ycz48YXV0aG9ycz48YXV0
-aG9yPkphY3F1ZXQtU21haWxvdmljLCBNLjwvYXV0aG9yPjxhdXRob3I+QnJlbm5zdGh1bCwgTS4g
-Si48L2F1dGhvcj48YXV0aG9yPkRlbmlzLCBJLjwvYXV0aG9yPjxhdXRob3I+S2lyY2hlLCBBLjwv
-YXV0aG9yPjxhdXRob3I+VGFycXVpbmlvLCBDLjwvYXV0aG9yPjxhdXRob3I+VGFycXVpbmlvLCBD
-LjwvYXV0aG9yPjwvYXV0aG9ycz48L2NvbnRyaWJ1dG9ycz48YXV0aC1hZGRyZXNzPkNlbnRyZSBI
-b3NwaXRhbGllciBkdSBQYXlzIGQmYXBvcztBdmVzbmVzLCBSb3V0ZSBkZSBIYXV0LUxpZXUsIDU5
-MzYzIEF2ZXNuZXMtc3VyLUhlbHBlLCBGcmFuY2U7IFVuaXZlcnNpdGUgZGUgTG9ycmFpbmUsIERl
-cGFydGVtZW50IGRlIHBzeWNob2xvZ2llIGRlIGxhIHNhbnRlLCBBUEVNQUMvRVBTQU0gVUUgNDM2
-MCwgSWxlIGR1IFNhdWxjeSwgNTcwMDAgTWV0eiwgRnJhbmNlLiBFbGVjdHJvbmljIGFkZHJlc3M6
-IG11cmllbGxlLnNtYWlsb3ZpY0BjaC1hdmVzbmVzLmZyLiYjeEQ7VW5pdmVyc2l0ZSBkZSBMb3Jy
-YWluZSwgRGVwYXJ0ZW1lbnQgZGUgcHN5Y2hvbG9naWUgZGUgbGEgc2FudGUsIEFQRU1BQy9FUFNB
-TSBVRSA0MzYwLCBJbGUgZHUgU2F1bGN5LCA1NzAwMCBNZXR6LCBGcmFuY2UuPC9hdXRoLWFkZHJl
-c3M+PHRpdGxlcz48dGl0bGU+UmVsYXRpb25zaGlwIGJldHdlZW4gUG9zdC10cmF1bWF0aWMgU3Ry
-ZXNzIERpc29yZGVyIGFuZCBzdWJzZXF1ZW50IG15b2NhcmRpYWwgaW5mYXJjdGlvbjogYSBzeXN0
-ZW1hdGljIHJldmlldyBhbmQgbWV0YS1hbmFseXNpczwvdGl0bGU+PHNlY29uZGFyeS10aXRsZT5K
-IEFmZmVjdCBEaXNvcmQ8L3NlY29uZGFyeS10aXRsZT48L3RpdGxlcz48cGVyaW9kaWNhbD48ZnVs
-bC10aXRsZT5KIEFmZmVjdCBEaXNvcmQ8L2Z1bGwtdGl0bGU+PC9wZXJpb2RpY2FsPjxwYWdlcz41
-MjUtNTM1PC9wYWdlcz48dm9sdW1lPjI5Nzwvdm9sdW1lPjxlZGl0aW9uPjIwMjEvMTAvMzA8L2Vk
-aXRpb24+PGtleXdvcmRzPjxrZXl3b3JkPkh1bWFuczwva2V5d29yZD48a2V5d29yZD4qTXlvY2Fy
-ZGlhbCBJbmZhcmN0aW9uL2VwaWRlbWlvbG9neTwva2V5d29yZD48a2V5d29yZD5SaXNrIEZhY3Rv
-cnM8L2tleXdvcmQ+PGtleXdvcmQ+KlN0cmVzcyBEaXNvcmRlcnMsIFBvc3QtVHJhdW1hdGljL2Vw
-aWRlbWlvbG9neTwva2V5d29yZD48a2V5d29yZD4qQWN1dGUgY29yb25hcnkgc3luZHJvbWUsIE15
-b2NhcmRpYWwgaW5mYXJjdGlvbjwva2V5d29yZD48a2V5d29yZD4qTWV0YS1hbmFseXNpczwva2V5
-d29yZD48a2V5d29yZD4qUG9zdC10cmF1bWF0aWMgc3RyZXNzIGRpc29yZGVyIChQVFNEKTwva2V5
-d29yZD48a2V5d29yZD4qUHN5Y2hvbG9naWNhbCB0cmF1bWE8L2tleXdvcmQ+PC9rZXl3b3Jkcz48
-ZGF0ZXM+PHllYXI+MjAyMjwveWVhcj48cHViLWRhdGVzPjxkYXRlPkphbiAxNTwvZGF0ZT48L3B1
-Yi1kYXRlcz48L2RhdGVzPjxpc2JuPjE1NzMtMjUxNyAoRWxlY3Ryb25pYykmI3hEOzAxNjUtMDMy
-NyAoTGlua2luZyk8L2lzYm4+PGFjY2Vzc2lvbi1udW0+MzQ3MTUxNjc8L2FjY2Vzc2lvbi1udW0+
-PHVybHM+PHJlbGF0ZWQtdXJscz48dXJsPmh0dHBzOi8vd3d3Lm5jYmkubmxtLm5paC5nb3YvcHVi
-bWVkLzM0NzE1MTY3PC91cmw+PC9yZWxhdGVkLXVybHM+PC91cmxzPjxlbGVjdHJvbmljLXJlc291
-cmNlLW51bT4xMC4xMDE2L2ouamFkLjIwMjEuMTAuMDU2PC9lbGVjdHJvbmljLXJlc291cmNlLW51
-bT48L3JlY29yZD48L0NpdGU+PC9FbmROb3RlPn==
-</w:fldData>
-        </w:fldChar>
-      </w:r>
-      <w:r>
-        <w:instrText xml:space="preserve"> ADDIN EN.CITE.DATA </w:instrText>
-      </w:r>
-      <w:r>
-        <w:fldChar w:fldCharType="end"/>
-      </w:r>
-      <w:r>
-        <w:fldChar w:fldCharType="separate"/>
-      </w:r>
-      <w:r>
-        <w:rPr>
-          <w:noProof/>
-        </w:rPr>
-        <w:t>(3)</w:t>
-      </w:r>
-      <w:r>
-        <w:fldChar w:fldCharType="end"/>
-      </w:r>
-      <w:r>
-        <w:t>.</w:t>
-      </w:r>
-      <w:r>
-        <w:t xml:space="preserve"> </w:t>
-      </w:r>
-      <w:r>
-        <w:t xml:space="preserve">Sleep disorders are common in patients with PTSD and have </w:t>
-      </w:r>
-      <w:r>
-        <w:t>also been</w:t>
-      </w:r>
-      <w:r>
-        <w:t xml:space="preserve"> described as a risk factor for </w:t>
-      </w:r>
-      <w:r>
-        <w:t xml:space="preserve">MACE </w:t>
-      </w:r>
       <w:r>
         <w:fldChar w:fldCharType="begin">
           <w:fldData xml:space="preserve">PEVuZE5vdGU+PENpdGU+PEF1dGhvcj5TY2hlcnJlcjwvQXV0aG9yPjxZZWFyPjIwMTk8L1llYXI+
@@ -2761,9 +2345,528 @@
       <w:r>
         <w:fldChar w:fldCharType="end"/>
       </w:r>
+      <w:bookmarkStart w:id="24" w:name="_GoBack"/>
+      <w:bookmarkEnd w:id="24"/>
+      <w:r>
+        <w:t xml:space="preserve"> and dietary changes that lead to </w:t>
+      </w:r>
+      <w:r>
+        <w:t xml:space="preserve">CVD </w:t>
+      </w:r>
+      <w:r>
+        <w:t xml:space="preserve">risk factors (hypertension, diabetes, high cholesterol), which can cause CVD </w:t>
+      </w:r>
+      <w:r>
+        <w:fldChar w:fldCharType="begin"/>
+      </w:r>
+      <w:r>
+        <w:instrText xml:space="preserve"> ADDIN EN.CITE &lt;EndNote&gt;&lt;Cite&gt;&lt;Author&gt;Edmondson&lt;/Author&gt;&lt;Year&gt;2017&lt;/Year&gt;&lt;RecNum&gt;8&lt;/RecNum&gt;&lt;DisplayText&gt;(2)&lt;/DisplayText&gt;&lt;record&gt;&lt;rec-number&gt;8&lt;/rec-number&gt;&lt;foreign-keys&gt;&lt;key app="EN" db-id="tzwaw5zvr52t9rea59ivxsfhpteaz2dvexza" timestamp="1650920482"&gt;8&lt;/key&gt;&lt;/foreign-keys&gt;&lt;ref-type name="Journal Article"&gt;17&lt;/ref-type&gt;&lt;contributors&gt;&lt;authors&gt;&lt;author&gt;Edmondson, D.&lt;/author&gt;&lt;author&gt;von Kanel, R.&lt;/author&gt;&lt;/authors&gt;&lt;/contributors&gt;&lt;auth-address&gt;Center for Behavioral Cardiovascular Health, Department of Medicine, Columbia University Medical Center, New York City, NY, USA. Electronic address: dee2109@cumc.columbia.edu.&amp;#xD;Department of Psychosomatic Medicine, Clinic Barmelweid, Barmelweid, Switzerland.&lt;/auth-address&gt;&lt;titles&gt;&lt;title&gt;Post-traumatic stress disorder and cardiovascular disease&lt;/title&gt;&lt;secondary-title&gt;Lancet Psychiatry&lt;/secondary-title&gt;&lt;/titles&gt;&lt;periodical&gt;&lt;full-title&gt;Lancet Psychiatry&lt;/full-title&gt;&lt;/periodical&gt;&lt;pages&gt;320-329&lt;/pages&gt;&lt;volume&gt;4&lt;/volume&gt;&lt;number&gt;4&lt;/number&gt;&lt;edition&gt;2017/01/23&lt;/edition&gt;&lt;keywords&gt;&lt;keyword&gt;Cardiovascular Diseases/*epidemiology/psychology/therapy&lt;/keyword&gt;&lt;keyword&gt;Comorbidity&lt;/keyword&gt;&lt;keyword&gt;Health Behavior&lt;/keyword&gt;&lt;keyword&gt;Humans&lt;/keyword&gt;&lt;keyword&gt;Incidence&lt;/keyword&gt;&lt;keyword&gt;*Mental Health&lt;/keyword&gt;&lt;keyword&gt;Prevalence&lt;/keyword&gt;&lt;keyword&gt;Risk Factors&lt;/keyword&gt;&lt;keyword&gt;Stress Disorders, Post-Traumatic/*epidemiology/therapy&lt;/keyword&gt;&lt;/keywords&gt;&lt;dates&gt;&lt;year&gt;2017&lt;/year&gt;&lt;pub-dates&gt;&lt;date&gt;Apr&lt;/date&gt;&lt;/pub-dates&gt;&lt;/dates&gt;&lt;isbn&gt;2215-0374 (Electronic)&amp;#xD;2215-0366 (Linking)&lt;/isbn&gt;&lt;accession-num&gt;28109646&lt;/accession-num&gt;&lt;urls&gt;&lt;related-urls&gt;&lt;url&gt;https://www.ncbi.nlm.nih.gov/pubmed/28109646&lt;/url&gt;&lt;/related-urls&gt;&lt;/urls&gt;&lt;custom2&gt;PMC5499153&lt;/custom2&gt;&lt;electronic-resource-num&gt;10.1016/S2215-0366(16)30377-7&lt;/electronic-resource-num&gt;&lt;/record&gt;&lt;/Cite&gt;&lt;/EndNote&gt;</w:instrText>
+      </w:r>
+      <w:r>
+        <w:fldChar w:fldCharType="separate"/>
+      </w:r>
+      <w:r>
+        <w:rPr>
+          <w:noProof/>
+        </w:rPr>
+        <w:t>(2)</w:t>
+      </w:r>
+      <w:r>
+        <w:fldChar w:fldCharType="end"/>
+      </w:r>
       <w:r>
         <w:t xml:space="preserve">. </w:t>
       </w:r>
+      <w:ins w:id="25" w:author="Mesa Vieira, Cristina (ISPM)" w:date="2022-06-23T13:26:00Z">
+        <w:r>
+          <w:t xml:space="preserve">An </w:t>
+        </w:r>
+      </w:ins>
+      <w:del w:id="26" w:author="Mesa Vieira, Cristina (ISPM)" w:date="2022-06-23T13:25:00Z">
+        <w:r>
+          <w:delText>An a</w:delText>
+        </w:r>
+      </w:del>
+      <w:ins w:id="27" w:author="Mesa Vieira, Cristina (ISPM)" w:date="2022-06-23T13:26:00Z">
+        <w:r>
+          <w:t>a</w:t>
+        </w:r>
+      </w:ins>
+      <w:r>
+        <w:t>lternative explanation</w:t>
+      </w:r>
+      <w:ins w:id="28" w:author="Mesa Vieira, Cristina (ISPM)" w:date="2022-06-23T13:26:00Z">
+        <w:r>
+          <w:t xml:space="preserve"> is</w:t>
+        </w:r>
+      </w:ins>
+      <w:del w:id="29" w:author="Mesa Vieira, Cristina (ISPM)" w:date="2022-06-23T13:25:00Z">
+        <w:r>
+          <w:delText xml:space="preserve"> is</w:delText>
+        </w:r>
+      </w:del>
+      <w:r>
+        <w:t xml:space="preserve"> that PTSD </w:t>
+      </w:r>
+      <w:del w:id="30" w:author="Mesa Vieira, Cristina (ISPM)" w:date="2022-06-23T13:27:00Z">
+        <w:r>
+          <w:delText xml:space="preserve">generates </w:delText>
+        </w:r>
+      </w:del>
+      <w:ins w:id="31" w:author="Mesa Vieira, Cristina (ISPM)" w:date="2022-06-23T13:27:00Z">
+        <w:r>
+          <w:t xml:space="preserve">causes </w:t>
+        </w:r>
+      </w:ins>
+      <w:r>
+        <w:t>an</w:t>
+      </w:r>
+      <w:ins w:id="32" w:author="Mesa Vieira, Cristina (ISPM)" w:date="2022-06-23T13:28:00Z">
+        <w:r>
+          <w:t xml:space="preserve"> effect in several physiological mechanisms</w:t>
+        </w:r>
+      </w:ins>
+      <w:ins w:id="33" w:author="Mesa Vieira, Cristina (ISPM)" w:date="2022-06-23T13:30:00Z">
+        <w:r>
+          <w:t xml:space="preserve"> </w:t>
+        </w:r>
+      </w:ins>
+      <w:del w:id="34" w:author="Mesa Vieira, Cristina (ISPM)" w:date="2022-06-23T13:28:00Z">
+        <w:r>
+          <w:delText xml:space="preserve"> inflammatory state </w:delText>
+        </w:r>
+      </w:del>
+      <w:r>
+        <w:t xml:space="preserve">that can cause </w:t>
+      </w:r>
+      <w:r>
+        <w:t>major adverse cardiovascular events (MACE)</w:t>
+      </w:r>
+      <w:ins w:id="35" w:author="Mesa Vieira, Cristina (ISPM)" w:date="2022-06-23T13:30:00Z">
+        <w:r>
+          <w:t>,</w:t>
+        </w:r>
+      </w:ins>
+      <w:r>
+        <w:t xml:space="preserve"> </w:t>
+      </w:r>
+      <w:r>
+        <w:t xml:space="preserve">such as myocardial infarction, unstable angina </w:t>
+      </w:r>
+      <w:r>
+        <w:t xml:space="preserve">or </w:t>
+      </w:r>
+      <w:r>
+        <w:t>stroke</w:t>
+      </w:r>
+      <w:ins w:id="36" w:author="Mesa Vieira, Cristina (ISPM)" w:date="2022-06-23T13:28:00Z">
+        <w:r>
+          <w:t>. Th</w:t>
+        </w:r>
+      </w:ins>
+      <w:ins w:id="37" w:author="Mesa Vieira, Cristina (ISPM)" w:date="2022-06-23T13:30:00Z">
+        <w:r>
+          <w:t>e</w:t>
+        </w:r>
+      </w:ins>
+      <w:ins w:id="38" w:author="Mesa Vieira, Cristina (ISPM)" w:date="2022-06-23T13:28:00Z">
+        <w:r>
+          <w:t>s</w:t>
+        </w:r>
+      </w:ins>
+      <w:ins w:id="39" w:author="Mesa Vieira, Cristina (ISPM)" w:date="2022-06-23T13:30:00Z">
+        <w:r>
+          <w:t>e</w:t>
+        </w:r>
+      </w:ins>
+      <w:ins w:id="40" w:author="Mesa Vieira, Cristina (ISPM)" w:date="2022-06-23T13:28:00Z">
+        <w:r>
+          <w:t xml:space="preserve"> mechanisms include inflammation, </w:t>
+        </w:r>
+      </w:ins>
+      <w:ins w:id="41" w:author="Mesa Vieira, Cristina (ISPM)" w:date="2022-06-23T13:29:00Z">
+        <w:r>
+          <w:rPr>
+            <w:rPrChange w:id="42" w:author="Mesa Vieira, Cristina (ISPM)" w:date="2022-06-23T13:29:00Z">
+              <w:rPr>
+                <w:rFonts w:ascii="Shaker2Lancet-Regular" w:eastAsia="Shaker2Lancet-Regular" w:hAnsiTheme="minorHAnsi" w:cs="Shaker2Lancet-Regular"/>
+                <w:sz w:val="14"/>
+                <w:szCs w:val="14"/>
+                <w:lang w:val="en-GB"/>
+              </w:rPr>
+            </w:rPrChange>
+          </w:rPr>
+          <w:t>hypothalamic</w:t>
+        </w:r>
+        <w:r>
+          <w:rPr>
+            <w:rPrChange w:id="43" w:author="Mesa Vieira, Cristina (ISPM)" w:date="2022-06-23T13:29:00Z">
+              <w:rPr>
+                <w:rFonts w:ascii="Shaker2Lancet-Regular" w:eastAsia="Shaker2Lancet-Regular" w:hAnsiTheme="minorHAnsi" w:cs="Shaker2Lancet-Regular"/>
+                <w:sz w:val="14"/>
+                <w:szCs w:val="14"/>
+                <w:lang w:val="en-GB"/>
+              </w:rPr>
+            </w:rPrChange>
+          </w:rPr>
+          <w:t>–</w:t>
+        </w:r>
+        <w:r>
+          <w:rPr>
+            <w:rPrChange w:id="44" w:author="Mesa Vieira, Cristina (ISPM)" w:date="2022-06-23T13:29:00Z">
+              <w:rPr>
+                <w:rFonts w:ascii="Shaker2Lancet-Regular" w:eastAsia="Shaker2Lancet-Regular" w:hAnsiTheme="minorHAnsi" w:cs="Shaker2Lancet-Regular"/>
+                <w:sz w:val="14"/>
+                <w:szCs w:val="14"/>
+                <w:lang w:val="en-GB"/>
+              </w:rPr>
+            </w:rPrChange>
+          </w:rPr>
+          <w:t>pituitary</w:t>
+        </w:r>
+        <w:r>
+          <w:rPr>
+            <w:rPrChange w:id="45" w:author="Mesa Vieira, Cristina (ISPM)" w:date="2022-06-23T13:29:00Z">
+              <w:rPr>
+                <w:rFonts w:ascii="Shaker2Lancet-Regular" w:eastAsia="Shaker2Lancet-Regular" w:hAnsiTheme="minorHAnsi" w:cs="Shaker2Lancet-Regular"/>
+                <w:sz w:val="14"/>
+                <w:szCs w:val="14"/>
+                <w:lang w:val="en-GB"/>
+              </w:rPr>
+            </w:rPrChange>
+          </w:rPr>
+          <w:t>–</w:t>
+        </w:r>
+        <w:r>
+          <w:rPr>
+            <w:rPrChange w:id="46" w:author="Mesa Vieira, Cristina (ISPM)" w:date="2022-06-23T13:29:00Z">
+              <w:rPr>
+                <w:rFonts w:ascii="Shaker2Lancet-Regular" w:eastAsia="Shaker2Lancet-Regular" w:hAnsiTheme="minorHAnsi" w:cs="Shaker2Lancet-Regular"/>
+                <w:sz w:val="14"/>
+                <w:szCs w:val="14"/>
+                <w:lang w:val="en-GB"/>
+              </w:rPr>
+            </w:rPrChange>
+          </w:rPr>
+          <w:t>adrenal</w:t>
+        </w:r>
+        <w:r>
+          <w:t xml:space="preserve"> axis dysregulation and </w:t>
+        </w:r>
+      </w:ins>
+      <w:ins w:id="47" w:author="Mesa Vieira, Cristina (ISPM)" w:date="2022-06-23T13:30:00Z">
+        <w:r>
+          <w:t>autonomic nervous system imbalances</w:t>
+        </w:r>
+      </w:ins>
+      <w:del w:id="48" w:author="Mesa Vieira, Cristina (ISPM)" w:date="2022-06-23T13:28:00Z">
+        <w:r>
+          <w:delText xml:space="preserve"> </w:delText>
+        </w:r>
+      </w:del>
+      <w:ins w:id="49" w:author="Mesa Vieira, Cristina (ISPM)" w:date="2022-06-23T13:30:00Z">
+        <w:r>
+          <w:t xml:space="preserve"> </w:t>
+        </w:r>
+      </w:ins>
+      <w:r>
+        <w:fldChar w:fldCharType="begin"/>
+      </w:r>
+      <w:r>
+        <w:instrText xml:space="preserve"> ADDIN EN.CITE &lt;EndNote&gt;&lt;Cite&gt;&lt;Author&gt;Edmondson&lt;/Author&gt;&lt;Year&gt;2017&lt;/Year&gt;&lt;RecNum&gt;8&lt;/RecNum&gt;&lt;DisplayText&gt;(2)&lt;/DisplayText&gt;&lt;record&gt;&lt;rec-number&gt;8&lt;/rec-number&gt;&lt;foreign-keys&gt;&lt;key app="EN" db-id="tzwaw5zvr52t9rea59ivxsfhpteaz2dvexza" timestamp="1650920482"&gt;8&lt;/key&gt;&lt;/foreign-keys&gt;&lt;ref-type name="Journal Article"&gt;17&lt;/ref-type&gt;&lt;contributors&gt;&lt;authors&gt;&lt;author&gt;Edmondson, D.&lt;/author&gt;&lt;author&gt;von Kanel, R.&lt;/author&gt;&lt;/authors&gt;&lt;/contributors&gt;&lt;auth-address&gt;Center for Behavioral Cardiovascular Health, Department of Medicine, Columbia University Medical Center, New York City, NY, USA. Electronic address: dee2109@cumc.columbia.edu.&amp;#xD;Department of Psychosomatic Medicine, Clinic Barmelweid, Barmelweid, Switzerland.&lt;/auth-address&gt;&lt;titles&gt;&lt;title&gt;Post-traumatic stress disorder and cardiovascular disease&lt;/title&gt;&lt;secondary-title&gt;Lancet Psychiatry&lt;/secondary-title&gt;&lt;/titles&gt;&lt;periodical&gt;&lt;full-title&gt;Lancet Psychiatry&lt;/full-title&gt;&lt;/periodical&gt;&lt;pages&gt;320-329&lt;/pages&gt;&lt;volume&gt;4&lt;/volume&gt;&lt;number&gt;4&lt;/number&gt;&lt;edition&gt;2017/01/23&lt;/edition&gt;&lt;keywords&gt;&lt;keyword&gt;Cardiovascular Diseases/*epidemiology/psychology/therapy&lt;/keyword&gt;&lt;keyword&gt;Comorbidity&lt;/keyword&gt;&lt;keyword&gt;Health Behavior&lt;/keyword&gt;&lt;keyword&gt;Humans&lt;/keyword&gt;&lt;keyword&gt;Incidence&lt;/keyword&gt;&lt;keyword&gt;*Mental Health&lt;/keyword&gt;&lt;keyword&gt;Prevalence&lt;/keyword&gt;&lt;keyword&gt;Risk Factors&lt;/keyword&gt;&lt;keyword&gt;Stress Disorders, Post-Traumatic/*epidemiology/therapy&lt;/keyword&gt;&lt;/keywords&gt;&lt;dates&gt;&lt;year&gt;2017&lt;/year&gt;&lt;pub-dates&gt;&lt;date&gt;Apr&lt;/date&gt;&lt;/pub-dates&gt;&lt;/dates&gt;&lt;isbn&gt;2215-0374 (Electronic)&amp;#xD;2215-0366 (Linking)&lt;/isbn&gt;&lt;accession-num&gt;28109646&lt;/accession-num&gt;&lt;urls&gt;&lt;related-urls&gt;&lt;url&gt;https://www.ncbi.nlm.nih.gov/pubmed/28109646&lt;/url&gt;&lt;/related-urls&gt;&lt;/urls&gt;&lt;custom2&gt;PMC5499153&lt;/custom2&gt;&lt;electronic-resource-num&gt;10.1016/S2215-0366(16)30377-7&lt;/electronic-resource-num&gt;&lt;/record&gt;&lt;/Cite&gt;&lt;/EndNote&gt;</w:instrText>
+      </w:r>
+      <w:r>
+        <w:fldChar w:fldCharType="separate"/>
+      </w:r>
+      <w:r>
+        <w:rPr>
+          <w:noProof/>
+        </w:rPr>
+        <w:t>(2)</w:t>
+      </w:r>
+      <w:r>
+        <w:fldChar w:fldCharType="end"/>
+      </w:r>
+      <w:r>
+        <w:t xml:space="preserve">. This hypothesis is supported by studies showing that PTSD is independently associated with an increased risk of coronary heart disease even after adjusting for depression and cardiovascular risk factors </w:t>
+      </w:r>
+      <w:r>
+        <w:fldChar w:fldCharType="begin">
+          <w:fldData xml:space="preserve">PEVuZE5vdGU+PENpdGU+PEF1dGhvcj5KYWNxdWV0LVNtYWlsb3ZpYzwvQXV0aG9yPjxZZWFyPjIw
+MjI8L1llYXI+PFJlY051bT44ODwvUmVjTnVtPjxEaXNwbGF5VGV4dD4oMyk8L0Rpc3BsYXlUZXh0
+PjxyZWNvcmQ+PHJlYy1udW1iZXI+ODg8L3JlYy1udW1iZXI+PGZvcmVpZ24ta2V5cz48a2V5IGFw
+cD0iRU4iIGRiLWlkPSJ0endhdzV6dnI1MnQ5cmVhNTlpdnhzZmhwdGVhejJkdmV4emEiIHRpbWVz
+dGFtcD0iMTY1MTAyMDQ5OSI+ODg8L2tleT48L2ZvcmVpZ24ta2V5cz48cmVmLXR5cGUgbmFtZT0i
+Sm91cm5hbCBBcnRpY2xlIj4xNzwvcmVmLXR5cGU+PGNvbnRyaWJ1dG9ycz48YXV0aG9ycz48YXV0
+aG9yPkphY3F1ZXQtU21haWxvdmljLCBNLjwvYXV0aG9yPjxhdXRob3I+QnJlbm5zdGh1bCwgTS4g
+Si48L2F1dGhvcj48YXV0aG9yPkRlbmlzLCBJLjwvYXV0aG9yPjxhdXRob3I+S2lyY2hlLCBBLjwv
+YXV0aG9yPjxhdXRob3I+VGFycXVpbmlvLCBDLjwvYXV0aG9yPjxhdXRob3I+VGFycXVpbmlvLCBD
+LjwvYXV0aG9yPjwvYXV0aG9ycz48L2NvbnRyaWJ1dG9ycz48YXV0aC1hZGRyZXNzPkNlbnRyZSBI
+b3NwaXRhbGllciBkdSBQYXlzIGQmYXBvcztBdmVzbmVzLCBSb3V0ZSBkZSBIYXV0LUxpZXUsIDU5
+MzYzIEF2ZXNuZXMtc3VyLUhlbHBlLCBGcmFuY2U7IFVuaXZlcnNpdGUgZGUgTG9ycmFpbmUsIERl
+cGFydGVtZW50IGRlIHBzeWNob2xvZ2llIGRlIGxhIHNhbnRlLCBBUEVNQUMvRVBTQU0gVUUgNDM2
+MCwgSWxlIGR1IFNhdWxjeSwgNTcwMDAgTWV0eiwgRnJhbmNlLiBFbGVjdHJvbmljIGFkZHJlc3M6
+IG11cmllbGxlLnNtYWlsb3ZpY0BjaC1hdmVzbmVzLmZyLiYjeEQ7VW5pdmVyc2l0ZSBkZSBMb3Jy
+YWluZSwgRGVwYXJ0ZW1lbnQgZGUgcHN5Y2hvbG9naWUgZGUgbGEgc2FudGUsIEFQRU1BQy9FUFNB
+TSBVRSA0MzYwLCBJbGUgZHUgU2F1bGN5LCA1NzAwMCBNZXR6LCBGcmFuY2UuPC9hdXRoLWFkZHJl
+c3M+PHRpdGxlcz48dGl0bGU+UmVsYXRpb25zaGlwIGJldHdlZW4gUG9zdC10cmF1bWF0aWMgU3Ry
+ZXNzIERpc29yZGVyIGFuZCBzdWJzZXF1ZW50IG15b2NhcmRpYWwgaW5mYXJjdGlvbjogYSBzeXN0
+ZW1hdGljIHJldmlldyBhbmQgbWV0YS1hbmFseXNpczwvdGl0bGU+PHNlY29uZGFyeS10aXRsZT5K
+IEFmZmVjdCBEaXNvcmQ8L3NlY29uZGFyeS10aXRsZT48L3RpdGxlcz48cGVyaW9kaWNhbD48ZnVs
+bC10aXRsZT5KIEFmZmVjdCBEaXNvcmQ8L2Z1bGwtdGl0bGU+PC9wZXJpb2RpY2FsPjxwYWdlcz41
+MjUtNTM1PC9wYWdlcz48dm9sdW1lPjI5Nzwvdm9sdW1lPjxlZGl0aW9uPjIwMjEvMTAvMzA8L2Vk
+aXRpb24+PGtleXdvcmRzPjxrZXl3b3JkPkh1bWFuczwva2V5d29yZD48a2V5d29yZD4qTXlvY2Fy
+ZGlhbCBJbmZhcmN0aW9uL2VwaWRlbWlvbG9neTwva2V5d29yZD48a2V5d29yZD5SaXNrIEZhY3Rv
+cnM8L2tleXdvcmQ+PGtleXdvcmQ+KlN0cmVzcyBEaXNvcmRlcnMsIFBvc3QtVHJhdW1hdGljL2Vw
+aWRlbWlvbG9neTwva2V5d29yZD48a2V5d29yZD4qQWN1dGUgY29yb25hcnkgc3luZHJvbWUsIE15
+b2NhcmRpYWwgaW5mYXJjdGlvbjwva2V5d29yZD48a2V5d29yZD4qTWV0YS1hbmFseXNpczwva2V5
+d29yZD48a2V5d29yZD4qUG9zdC10cmF1bWF0aWMgc3RyZXNzIGRpc29yZGVyIChQVFNEKTwva2V5
+d29yZD48a2V5d29yZD4qUHN5Y2hvbG9naWNhbCB0cmF1bWE8L2tleXdvcmQ+PC9rZXl3b3Jkcz48
+ZGF0ZXM+PHllYXI+MjAyMjwveWVhcj48cHViLWRhdGVzPjxkYXRlPkphbiAxNTwvZGF0ZT48L3B1
+Yi1kYXRlcz48L2RhdGVzPjxpc2JuPjE1NzMtMjUxNyAoRWxlY3Ryb25pYykmI3hEOzAxNjUtMDMy
+NyAoTGlua2luZyk8L2lzYm4+PGFjY2Vzc2lvbi1udW0+MzQ3MTUxNjc8L2FjY2Vzc2lvbi1udW0+
+PHVybHM+PHJlbGF0ZWQtdXJscz48dXJsPmh0dHBzOi8vd3d3Lm5jYmkubmxtLm5paC5nb3YvcHVi
+bWVkLzM0NzE1MTY3PC91cmw+PC9yZWxhdGVkLXVybHM+PC91cmxzPjxlbGVjdHJvbmljLXJlc291
+cmNlLW51bT4xMC4xMDE2L2ouamFkLjIwMjEuMTAuMDU2PC9lbGVjdHJvbmljLXJlc291cmNlLW51
+bT48L3JlY29yZD48L0NpdGU+PC9FbmROb3RlPn==
+</w:fldData>
+        </w:fldChar>
+      </w:r>
+      <w:r>
+        <w:instrText xml:space="preserve"> ADDIN EN.CITE </w:instrText>
+      </w:r>
+      <w:r>
+        <w:fldChar w:fldCharType="begin">
+          <w:fldData xml:space="preserve">PEVuZE5vdGU+PENpdGU+PEF1dGhvcj5KYWNxdWV0LVNtYWlsb3ZpYzwvQXV0aG9yPjxZZWFyPjIw
+MjI8L1llYXI+PFJlY051bT44ODwvUmVjTnVtPjxEaXNwbGF5VGV4dD4oMyk8L0Rpc3BsYXlUZXh0
+PjxyZWNvcmQ+PHJlYy1udW1iZXI+ODg8L3JlYy1udW1iZXI+PGZvcmVpZ24ta2V5cz48a2V5IGFw
+cD0iRU4iIGRiLWlkPSJ0endhdzV6dnI1MnQ5cmVhNTlpdnhzZmhwdGVhejJkdmV4emEiIHRpbWVz
+dGFtcD0iMTY1MTAyMDQ5OSI+ODg8L2tleT48L2ZvcmVpZ24ta2V5cz48cmVmLXR5cGUgbmFtZT0i
+Sm91cm5hbCBBcnRpY2xlIj4xNzwvcmVmLXR5cGU+PGNvbnRyaWJ1dG9ycz48YXV0aG9ycz48YXV0
+aG9yPkphY3F1ZXQtU21haWxvdmljLCBNLjwvYXV0aG9yPjxhdXRob3I+QnJlbm5zdGh1bCwgTS4g
+Si48L2F1dGhvcj48YXV0aG9yPkRlbmlzLCBJLjwvYXV0aG9yPjxhdXRob3I+S2lyY2hlLCBBLjwv
+YXV0aG9yPjxhdXRob3I+VGFycXVpbmlvLCBDLjwvYXV0aG9yPjxhdXRob3I+VGFycXVpbmlvLCBD
+LjwvYXV0aG9yPjwvYXV0aG9ycz48L2NvbnRyaWJ1dG9ycz48YXV0aC1hZGRyZXNzPkNlbnRyZSBI
+b3NwaXRhbGllciBkdSBQYXlzIGQmYXBvcztBdmVzbmVzLCBSb3V0ZSBkZSBIYXV0LUxpZXUsIDU5
+MzYzIEF2ZXNuZXMtc3VyLUhlbHBlLCBGcmFuY2U7IFVuaXZlcnNpdGUgZGUgTG9ycmFpbmUsIERl
+cGFydGVtZW50IGRlIHBzeWNob2xvZ2llIGRlIGxhIHNhbnRlLCBBUEVNQUMvRVBTQU0gVUUgNDM2
+MCwgSWxlIGR1IFNhdWxjeSwgNTcwMDAgTWV0eiwgRnJhbmNlLiBFbGVjdHJvbmljIGFkZHJlc3M6
+IG11cmllbGxlLnNtYWlsb3ZpY0BjaC1hdmVzbmVzLmZyLiYjeEQ7VW5pdmVyc2l0ZSBkZSBMb3Jy
+YWluZSwgRGVwYXJ0ZW1lbnQgZGUgcHN5Y2hvbG9naWUgZGUgbGEgc2FudGUsIEFQRU1BQy9FUFNB
+TSBVRSA0MzYwLCBJbGUgZHUgU2F1bGN5LCA1NzAwMCBNZXR6LCBGcmFuY2UuPC9hdXRoLWFkZHJl
+c3M+PHRpdGxlcz48dGl0bGU+UmVsYXRpb25zaGlwIGJldHdlZW4gUG9zdC10cmF1bWF0aWMgU3Ry
+ZXNzIERpc29yZGVyIGFuZCBzdWJzZXF1ZW50IG15b2NhcmRpYWwgaW5mYXJjdGlvbjogYSBzeXN0
+ZW1hdGljIHJldmlldyBhbmQgbWV0YS1hbmFseXNpczwvdGl0bGU+PHNlY29uZGFyeS10aXRsZT5K
+IEFmZmVjdCBEaXNvcmQ8L3NlY29uZGFyeS10aXRsZT48L3RpdGxlcz48cGVyaW9kaWNhbD48ZnVs
+bC10aXRsZT5KIEFmZmVjdCBEaXNvcmQ8L2Z1bGwtdGl0bGU+PC9wZXJpb2RpY2FsPjxwYWdlcz41
+MjUtNTM1PC9wYWdlcz48dm9sdW1lPjI5Nzwvdm9sdW1lPjxlZGl0aW9uPjIwMjEvMTAvMzA8L2Vk
+aXRpb24+PGtleXdvcmRzPjxrZXl3b3JkPkh1bWFuczwva2V5d29yZD48a2V5d29yZD4qTXlvY2Fy
+ZGlhbCBJbmZhcmN0aW9uL2VwaWRlbWlvbG9neTwva2V5d29yZD48a2V5d29yZD5SaXNrIEZhY3Rv
+cnM8L2tleXdvcmQ+PGtleXdvcmQ+KlN0cmVzcyBEaXNvcmRlcnMsIFBvc3QtVHJhdW1hdGljL2Vw
+aWRlbWlvbG9neTwva2V5d29yZD48a2V5d29yZD4qQWN1dGUgY29yb25hcnkgc3luZHJvbWUsIE15
+b2NhcmRpYWwgaW5mYXJjdGlvbjwva2V5d29yZD48a2V5d29yZD4qTWV0YS1hbmFseXNpczwva2V5
+d29yZD48a2V5d29yZD4qUG9zdC10cmF1bWF0aWMgc3RyZXNzIGRpc29yZGVyIChQVFNEKTwva2V5
+d29yZD48a2V5d29yZD4qUHN5Y2hvbG9naWNhbCB0cmF1bWE8L2tleXdvcmQ+PC9rZXl3b3Jkcz48
+ZGF0ZXM+PHllYXI+MjAyMjwveWVhcj48cHViLWRhdGVzPjxkYXRlPkphbiAxNTwvZGF0ZT48L3B1
+Yi1kYXRlcz48L2RhdGVzPjxpc2JuPjE1NzMtMjUxNyAoRWxlY3Ryb25pYykmI3hEOzAxNjUtMDMy
+NyAoTGlua2luZyk8L2lzYm4+PGFjY2Vzc2lvbi1udW0+MzQ3MTUxNjc8L2FjY2Vzc2lvbi1udW0+
+PHVybHM+PHJlbGF0ZWQtdXJscz48dXJsPmh0dHBzOi8vd3d3Lm5jYmkubmxtLm5paC5nb3YvcHVi
+bWVkLzM0NzE1MTY3PC91cmw+PC9yZWxhdGVkLXVybHM+PC91cmxzPjxlbGVjdHJvbmljLXJlc291
+cmNlLW51bT4xMC4xMDE2L2ouamFkLjIwMjEuMTAuMDU2PC9lbGVjdHJvbmljLXJlc291cmNlLW51
+bT48L3JlY29yZD48L0NpdGU+PC9FbmROb3RlPn==
+</w:fldData>
+        </w:fldChar>
+      </w:r>
+      <w:r>
+        <w:instrText xml:space="preserve"> ADDIN EN.CITE.DATA </w:instrText>
+      </w:r>
+      <w:r>
+        <w:fldChar w:fldCharType="end"/>
+      </w:r>
+      <w:r>
+        <w:fldChar w:fldCharType="separate"/>
+      </w:r>
+      <w:r>
+        <w:rPr>
+          <w:noProof/>
+        </w:rPr>
+        <w:t>(3)</w:t>
+      </w:r>
+      <w:r>
+        <w:fldChar w:fldCharType="end"/>
+      </w:r>
+      <w:r>
+        <w:t>.</w:t>
+      </w:r>
+      <w:r>
+        <w:t xml:space="preserve"> </w:t>
+      </w:r>
+      <w:del w:id="50" w:author="Mesa Vieira, Cristina (ISPM)" w:date="2022-07-01T12:40:00Z">
+        <w:r>
+          <w:delText xml:space="preserve">Sleep disorders are common in patients with PTSD and have </w:delText>
+        </w:r>
+        <w:r>
+          <w:delText>also been</w:delText>
+        </w:r>
+        <w:r>
+          <w:delText xml:space="preserve"> described as a risk factor for </w:delText>
+        </w:r>
+        <w:r>
+          <w:delText xml:space="preserve">MACE </w:delText>
+        </w:r>
+        <w:r>
+          <w:fldChar w:fldCharType="begin">
+            <w:fldData xml:space="preserve">PEVuZE5vdGU+PENpdGU+PEF1dGhvcj5TY2hlcnJlcjwvQXV0aG9yPjxZZWFyPjIwMTk8L1llYXI+
+PFJlY051bT45ODwvUmVjTnVtPjxEaXNwbGF5VGV4dD4oNCk8L0Rpc3BsYXlUZXh0PjxyZWNvcmQ+
+PHJlYy1udW1iZXI+OTg8L3JlYy1udW1iZXI+PGZvcmVpZ24ta2V5cz48a2V5IGFwcD0iRU4iIGRi
+LWlkPSJ0endhdzV6dnI1MnQ5cmVhNTlpdnhzZmhwdGVhejJkdmV4emEiIHRpbWVzdGFtcD0iMTY1
+NDcxMjQ5OCI+OTg8L2tleT48L2ZvcmVpZ24ta2V5cz48cmVmLXR5cGUgbmFtZT0iSm91cm5hbCBB
+cnRpY2xlIj4xNzwvcmVmLXR5cGU+PGNvbnRyaWJ1dG9ycz48YXV0aG9ycz48YXV0aG9yPlNjaGVy
+cmVyLCBKLiBGLjwvYXV0aG9yPjxhdXRob3I+U2FsYXMsIEouPC9hdXRob3I+PGF1dGhvcj5Db2hl
+biwgQi4gRS48L2F1dGhvcj48YXV0aG9yPlNjaG51cnIsIFAuIFAuPC9hdXRob3I+PGF1dGhvcj5T
+Y2huZWlkZXIsIEYuIEQuPC9hdXRob3I+PGF1dGhvcj5DaGFyZCwgSy4gTS48L2F1dGhvcj48YXV0
+aG9yPlR1ZXJrLCBQLjwvYXV0aG9yPjxhdXRob3I+RnJpZWRtYW4sIE0uIEouPC9hdXRob3I+PGF1
+dGhvcj5Ob3JtYW4sIFMuIEIuPC9hdXRob3I+PGF1dGhvcj52YW4gZGVuIEJlcmstQ2xhcmssIEMu
+PC9hdXRob3I+PGF1dGhvcj5MdXN0bWFuLCBQLiBKLjwvYXV0aG9yPjwvYXV0aG9ycz48L2NvbnRy
+aWJ1dG9ycz48YXV0aC1hZGRyZXNzPjEgRGVwYXJ0bWVudCBvZiBGYW1pbHkgYW5kIENvbW11bml0
+eSBNZWRpY2luZSBTYWludCBMb3VpcyBVbml2ZXJzaXR5IFNjaG9vbCBvZiBNZWRpY2luZSBTdC4g
+TG91aXMgTU8uJiN4RDsyIEhhcnJ5IFMuIFRydW1hbiBWZXRlcmFucyBBZG1pbmlzdHJhdGlvbiBN
+ZWRpY2FsIENlbnRlciBSZXNlYXJjaCBTZXJ2aWNlIENvbHVtYmlhIE1PLiYjeEQ7MyBEZXBhcnRt
+ZW50IG9mIE1lZGljaW5lIFVuaXZlcnNpdHkgb2YgQ2FsaWZvcm5pYSBTYW4gRnJhbmNpc2NvIFNj
+aG9vbCBvZiBNZWRpY2luZSBhbmQgU2FuIEZyYW5jaXNjbyBWQU1DIFNhbiBGcmFuY2lzY28gQ0Eu
+JiN4RDs0IE5hdGlvbmFsIENlbnRlciBmb3IgUFRTRCBhbmQgRGVwYXJ0bWVudCBvZiBQc3ljaGlh
+dHJ5IEdlaXNlbCBTY2hvb2wgb2YgTWVkaWNpbmUgYXQgRGFydG1vdXRoIERhcm1vdXRoIEhhbm92
+ZXIsIE5ILiYjeEQ7NSBEZXBhcnRtZW50IG9mIEZhbWlseSBhbmQgQ29tbXVuaXR5IE1lZGljaW5l
+IFVuaXZlcnNpdHkgb2YgVGV4YXMgU291dGh3ZXN0ZXJuIERhbGxhcyBUWC4mI3hEOzYgVHJhdW1h
+IFJlY292ZXJ5IENlbnRlciBDaW5jaW5uYXRpIFZBTUMgYW5kIERlcGFydG1lbnQgb2YgUHN5Y2hp
+YXRyeSBhbmQgQmVoYXZpb3JhbCBOZXVyb3NjaWVuY2UgVW5pdmVyc2l0eSBvZiBDaW5jaW5uYXRp
+IENpbmNpbm5hdGkgT0guJiN4RDs3IFNoZWlsYSBDLiBKb2huc29uIENlbnRlciBmb3IgQ2xpbmlj
+YWwgU2VydmljZXMgRGVwYXJ0bWVudCBvZiBIdW1hbiBTZXJ2aWNlcyBVbml2ZXJzaXR5IG9mIFZp
+cmdpbmlhIENoYXJsb3R0ZXN2aWxsZSBWQS4mI3hEOzggTmF0aW9uYWwgQ2VudGVyIGZvciBQVFNE
+IGFuZCBEZXBhcnRtZW50IG9mIFBzeWNoaWF0cnkgVW5pdmVyc2l0eSBvZiBDYWxpZm9ybmlhIFNh
+biBEaWVnbyBDQS4mI3hEOzkgRGVwYXJ0bWVudCBvZiBQc3ljaGlhdHJ5IFdhc2hpbmd0b24gVW5p
+dmVyc2l0eSBTY2hvb2wgb2YgTWVkaWNpbmUgU3QuIExvdWlzIE1PLjwvYXV0aC1hZGRyZXNzPjx0
+aXRsZXM+PHRpdGxlPkNvbW9yYmlkIENvbmRpdGlvbnMgRXhwbGFpbiB0aGUgQXNzb2NpYXRpb24g
+QmV0d2VlbiBQb3N0dHJhdW1hdGljIFN0cmVzcyBEaXNvcmRlciBhbmQgSW5jaWRlbnQgQ2FyZGlv
+dmFzY3VsYXIgRGlzZWFzZTwvdGl0bGU+PHNlY29uZGFyeS10aXRsZT5KIEFtIEhlYXJ0IEFzc29j
+PC9zZWNvbmRhcnktdGl0bGU+PC90aXRsZXM+PHBlcmlvZGljYWw+PGZ1bGwtdGl0bGU+SiBBbSBI
+ZWFydCBBc3NvYzwvZnVsbC10aXRsZT48L3BlcmlvZGljYWw+PHBhZ2VzPmUwMTExMzM8L3BhZ2Vz
+Pjx2b2x1bWU+ODwvdm9sdW1lPjxudW1iZXI+NDwvbnVtYmVyPjxlZGl0aW9uPjIwMTkvMDIvMTQ8
+L2VkaXRpb24+PGtleXdvcmRzPjxrZXl3b3JkPkFkb2xlc2NlbnQ8L2tleXdvcmQ+PGtleXdvcmQ+
+QWR1bHQ8L2tleXdvcmQ+PGtleXdvcmQ+QWdlZDwva2V5d29yZD48a2V5d29yZD5DYXJkaW92YXNj
+dWxhciBEaXNlYXNlcy8qZXBpZGVtaW9sb2d5PC9rZXl3b3JkPjxrZXl3b3JkPkNvbW9yYmlkaXR5
+L3RyZW5kczwva2V5d29yZD48a2V5d29yZD5GZW1hbGU8L2tleXdvcmQ+PGtleXdvcmQ+Rm9sbG93
+LVVwIFN0dWRpZXM8L2tleXdvcmQ+PGtleXdvcmQ+SHVtYW5zPC9rZXl3b3JkPjxrZXl3b3JkPk1h
+bGU8L2tleXdvcmQ+PGtleXdvcmQ+TWlkZGxlIEFnZWQ8L2tleXdvcmQ+PGtleXdvcmQ+UmV0cm9z
+cGVjdGl2ZSBTdHVkaWVzPC9rZXl3b3JkPjxrZXl3b3JkPlJpc2sgRmFjdG9yczwva2V5d29yZD48
+a2V5d29yZD5TdHJlc3MgRGlzb3JkZXJzLCBQb3N0LVRyYXVtYXRpYy8qZXBpZGVtaW9sb2d5PC9r
+ZXl3b3JkPjxrZXl3b3JkPlN1cnZpdmFsIFJhdGUvdHJlbmRzPC9rZXl3b3JkPjxrZXl3b3JkPlVu
+aXRlZCBTdGF0ZXMvZXBpZGVtaW9sb2d5PC9rZXl3b3JkPjxrZXl3b3JkPlVuaXRlZCBTdGF0ZXMg
+RGVwYXJ0bWVudCBvZiBWZXRlcmFucyBBZmZhaXJzL3N0YXRpc3RpY3MgJmFtcDsgbnVtZXJpY2Fs
+IGRhdGE8L2tleXdvcmQ+PGtleXdvcmQ+VmV0ZXJhbnM8L2tleXdvcmQ+PGtleXdvcmQ+WW91bmcg
+QWR1bHQ8L2tleXdvcmQ+PGtleXdvcmQ+KmNhcmRpb3Zhc2N1bGFyIGRpc2Vhc2U8L2tleXdvcmQ+
+PGtleXdvcmQ+KmVwaWRlbWlvbG9neTwva2V5d29yZD48a2V5d29yZD4qcG9zdHRyYXVtYXRpYyBz
+dHJlc3MgZGlzb3JkZXI8L2tleXdvcmQ+PGtleXdvcmQ+KnZldGVyYW5zPC9rZXl3b3JkPjwva2V5
+d29yZHM+PGRhdGVzPjx5ZWFyPjIwMTk8L3llYXI+PHB1Yi1kYXRlcz48ZGF0ZT5GZWIgMTk8L2Rh
+dGU+PC9wdWItZGF0ZXM+PC9kYXRlcz48aXNibj4yMDQ3LTk5ODAgKEVsZWN0cm9uaWMpJiN4RDsy
+MDQ3LTk5ODAgKExpbmtpbmcpPC9pc2JuPjxhY2Nlc3Npb24tbnVtPjMwNzU1MDc4PC9hY2Nlc3Np
+b24tbnVtPjx1cmxzPjxyZWxhdGVkLXVybHM+PHVybD5odHRwczovL3d3dy5uY2JpLm5sbS5uaWgu
+Z292L3B1Ym1lZC8zMDc1NTA3ODwvdXJsPjwvcmVsYXRlZC11cmxzPjwvdXJscz48Y3VzdG9tMj5Q
+TUM2NDA1NjgxPC9jdXN0b20yPjxlbGVjdHJvbmljLXJlc291cmNlLW51bT4xMC4xMTYxL0pBSEEu
+MTE4LjAxMTEzMzwvZWxlY3Ryb25pYy1yZXNvdXJjZS1udW0+PC9yZWNvcmQ+PC9DaXRlPjwvRW5k
+Tm90ZT4A
+</w:fldData>
+          </w:fldChar>
+        </w:r>
+        <w:r>
+          <w:delInstrText xml:space="preserve"> ADDIN EN.CITE </w:delInstrText>
+        </w:r>
+        <w:r>
+          <w:fldChar w:fldCharType="begin">
+            <w:fldData xml:space="preserve">PEVuZE5vdGU+PENpdGU+PEF1dGhvcj5TY2hlcnJlcjwvQXV0aG9yPjxZZWFyPjIwMTk8L1llYXI+
+PFJlY051bT45ODwvUmVjTnVtPjxEaXNwbGF5VGV4dD4oNCk8L0Rpc3BsYXlUZXh0PjxyZWNvcmQ+
+PHJlYy1udW1iZXI+OTg8L3JlYy1udW1iZXI+PGZvcmVpZ24ta2V5cz48a2V5IGFwcD0iRU4iIGRi
+LWlkPSJ0endhdzV6dnI1MnQ5cmVhNTlpdnhzZmhwdGVhejJkdmV4emEiIHRpbWVzdGFtcD0iMTY1
+NDcxMjQ5OCI+OTg8L2tleT48L2ZvcmVpZ24ta2V5cz48cmVmLXR5cGUgbmFtZT0iSm91cm5hbCBB
+cnRpY2xlIj4xNzwvcmVmLXR5cGU+PGNvbnRyaWJ1dG9ycz48YXV0aG9ycz48YXV0aG9yPlNjaGVy
+cmVyLCBKLiBGLjwvYXV0aG9yPjxhdXRob3I+U2FsYXMsIEouPC9hdXRob3I+PGF1dGhvcj5Db2hl
+biwgQi4gRS48L2F1dGhvcj48YXV0aG9yPlNjaG51cnIsIFAuIFAuPC9hdXRob3I+PGF1dGhvcj5T
+Y2huZWlkZXIsIEYuIEQuPC9hdXRob3I+PGF1dGhvcj5DaGFyZCwgSy4gTS48L2F1dGhvcj48YXV0
+aG9yPlR1ZXJrLCBQLjwvYXV0aG9yPjxhdXRob3I+RnJpZWRtYW4sIE0uIEouPC9hdXRob3I+PGF1
+dGhvcj5Ob3JtYW4sIFMuIEIuPC9hdXRob3I+PGF1dGhvcj52YW4gZGVuIEJlcmstQ2xhcmssIEMu
+PC9hdXRob3I+PGF1dGhvcj5MdXN0bWFuLCBQLiBKLjwvYXV0aG9yPjwvYXV0aG9ycz48L2NvbnRy
+aWJ1dG9ycz48YXV0aC1hZGRyZXNzPjEgRGVwYXJ0bWVudCBvZiBGYW1pbHkgYW5kIENvbW11bml0
+eSBNZWRpY2luZSBTYWludCBMb3VpcyBVbml2ZXJzaXR5IFNjaG9vbCBvZiBNZWRpY2luZSBTdC4g
+TG91aXMgTU8uJiN4RDsyIEhhcnJ5IFMuIFRydW1hbiBWZXRlcmFucyBBZG1pbmlzdHJhdGlvbiBN
+ZWRpY2FsIENlbnRlciBSZXNlYXJjaCBTZXJ2aWNlIENvbHVtYmlhIE1PLiYjeEQ7MyBEZXBhcnRt
+ZW50IG9mIE1lZGljaW5lIFVuaXZlcnNpdHkgb2YgQ2FsaWZvcm5pYSBTYW4gRnJhbmNpc2NvIFNj
+aG9vbCBvZiBNZWRpY2luZSBhbmQgU2FuIEZyYW5jaXNjbyBWQU1DIFNhbiBGcmFuY2lzY28gQ0Eu
+JiN4RDs0IE5hdGlvbmFsIENlbnRlciBmb3IgUFRTRCBhbmQgRGVwYXJ0bWVudCBvZiBQc3ljaGlh
+dHJ5IEdlaXNlbCBTY2hvb2wgb2YgTWVkaWNpbmUgYXQgRGFydG1vdXRoIERhcm1vdXRoIEhhbm92
+ZXIsIE5ILiYjeEQ7NSBEZXBhcnRtZW50IG9mIEZhbWlseSBhbmQgQ29tbXVuaXR5IE1lZGljaW5l
+IFVuaXZlcnNpdHkgb2YgVGV4YXMgU291dGh3ZXN0ZXJuIERhbGxhcyBUWC4mI3hEOzYgVHJhdW1h
+IFJlY292ZXJ5IENlbnRlciBDaW5jaW5uYXRpIFZBTUMgYW5kIERlcGFydG1lbnQgb2YgUHN5Y2hp
+YXRyeSBhbmQgQmVoYXZpb3JhbCBOZXVyb3NjaWVuY2UgVW5pdmVyc2l0eSBvZiBDaW5jaW5uYXRp
+IENpbmNpbm5hdGkgT0guJiN4RDs3IFNoZWlsYSBDLiBKb2huc29uIENlbnRlciBmb3IgQ2xpbmlj
+YWwgU2VydmljZXMgRGVwYXJ0bWVudCBvZiBIdW1hbiBTZXJ2aWNlcyBVbml2ZXJzaXR5IG9mIFZp
+cmdpbmlhIENoYXJsb3R0ZXN2aWxsZSBWQS4mI3hEOzggTmF0aW9uYWwgQ2VudGVyIGZvciBQVFNE
+IGFuZCBEZXBhcnRtZW50IG9mIFBzeWNoaWF0cnkgVW5pdmVyc2l0eSBvZiBDYWxpZm9ybmlhIFNh
+biBEaWVnbyBDQS4mI3hEOzkgRGVwYXJ0bWVudCBvZiBQc3ljaGlhdHJ5IFdhc2hpbmd0b24gVW5p
+dmVyc2l0eSBTY2hvb2wgb2YgTWVkaWNpbmUgU3QuIExvdWlzIE1PLjwvYXV0aC1hZGRyZXNzPjx0
+aXRsZXM+PHRpdGxlPkNvbW9yYmlkIENvbmRpdGlvbnMgRXhwbGFpbiB0aGUgQXNzb2NpYXRpb24g
+QmV0d2VlbiBQb3N0dHJhdW1hdGljIFN0cmVzcyBEaXNvcmRlciBhbmQgSW5jaWRlbnQgQ2FyZGlv
+dmFzY3VsYXIgRGlzZWFzZTwvdGl0bGU+PHNlY29uZGFyeS10aXRsZT5KIEFtIEhlYXJ0IEFzc29j
+PC9zZWNvbmRhcnktdGl0bGU+PC90aXRsZXM+PHBlcmlvZGljYWw+PGZ1bGwtdGl0bGU+SiBBbSBI
+ZWFydCBBc3NvYzwvZnVsbC10aXRsZT48L3BlcmlvZGljYWw+PHBhZ2VzPmUwMTExMzM8L3BhZ2Vz
+Pjx2b2x1bWU+ODwvdm9sdW1lPjxudW1iZXI+NDwvbnVtYmVyPjxlZGl0aW9uPjIwMTkvMDIvMTQ8
+L2VkaXRpb24+PGtleXdvcmRzPjxrZXl3b3JkPkFkb2xlc2NlbnQ8L2tleXdvcmQ+PGtleXdvcmQ+
+QWR1bHQ8L2tleXdvcmQ+PGtleXdvcmQ+QWdlZDwva2V5d29yZD48a2V5d29yZD5DYXJkaW92YXNj
+dWxhciBEaXNlYXNlcy8qZXBpZGVtaW9sb2d5PC9rZXl3b3JkPjxrZXl3b3JkPkNvbW9yYmlkaXR5
+L3RyZW5kczwva2V5d29yZD48a2V5d29yZD5GZW1hbGU8L2tleXdvcmQ+PGtleXdvcmQ+Rm9sbG93
+LVVwIFN0dWRpZXM8L2tleXdvcmQ+PGtleXdvcmQ+SHVtYW5zPC9rZXl3b3JkPjxrZXl3b3JkPk1h
+bGU8L2tleXdvcmQ+PGtleXdvcmQ+TWlkZGxlIEFnZWQ8L2tleXdvcmQ+PGtleXdvcmQ+UmV0cm9z
+cGVjdGl2ZSBTdHVkaWVzPC9rZXl3b3JkPjxrZXl3b3JkPlJpc2sgRmFjdG9yczwva2V5d29yZD48
+a2V5d29yZD5TdHJlc3MgRGlzb3JkZXJzLCBQb3N0LVRyYXVtYXRpYy8qZXBpZGVtaW9sb2d5PC9r
+ZXl3b3JkPjxrZXl3b3JkPlN1cnZpdmFsIFJhdGUvdHJlbmRzPC9rZXl3b3JkPjxrZXl3b3JkPlVu
+aXRlZCBTdGF0ZXMvZXBpZGVtaW9sb2d5PC9rZXl3b3JkPjxrZXl3b3JkPlVuaXRlZCBTdGF0ZXMg
+RGVwYXJ0bWVudCBvZiBWZXRlcmFucyBBZmZhaXJzL3N0YXRpc3RpY3MgJmFtcDsgbnVtZXJpY2Fs
+IGRhdGE8L2tleXdvcmQ+PGtleXdvcmQ+VmV0ZXJhbnM8L2tleXdvcmQ+PGtleXdvcmQ+WW91bmcg
+QWR1bHQ8L2tleXdvcmQ+PGtleXdvcmQ+KmNhcmRpb3Zhc2N1bGFyIGRpc2Vhc2U8L2tleXdvcmQ+
+PGtleXdvcmQ+KmVwaWRlbWlvbG9neTwva2V5d29yZD48a2V5d29yZD4qcG9zdHRyYXVtYXRpYyBz
+dHJlc3MgZGlzb3JkZXI8L2tleXdvcmQ+PGtleXdvcmQ+KnZldGVyYW5zPC9rZXl3b3JkPjwva2V5
+d29yZHM+PGRhdGVzPjx5ZWFyPjIwMTk8L3llYXI+PHB1Yi1kYXRlcz48ZGF0ZT5GZWIgMTk8L2Rh
+dGU+PC9wdWItZGF0ZXM+PC9kYXRlcz48aXNibj4yMDQ3LTk5ODAgKEVsZWN0cm9uaWMpJiN4RDsy
+MDQ3LTk5ODAgKExpbmtpbmcpPC9pc2JuPjxhY2Nlc3Npb24tbnVtPjMwNzU1MDc4PC9hY2Nlc3Np
+b24tbnVtPjx1cmxzPjxyZWxhdGVkLXVybHM+PHVybD5odHRwczovL3d3dy5uY2JpLm5sbS5uaWgu
+Z292L3B1Ym1lZC8zMDc1NTA3ODwvdXJsPjwvcmVsYXRlZC11cmxzPjwvdXJscz48Y3VzdG9tMj5Q
+TUM2NDA1NjgxPC9jdXN0b20yPjxlbGVjdHJvbmljLXJlc291cmNlLW51bT4xMC4xMTYxL0pBSEEu
+MTE4LjAxMTEzMzwvZWxlY3Ryb25pYy1yZXNvdXJjZS1udW0+PC9yZWNvcmQ+PC9DaXRlPjwvRW5k
+Tm90ZT4A
+</w:fldData>
+          </w:fldChar>
+        </w:r>
+        <w:r>
+          <w:delInstrText xml:space="preserve"> ADDIN EN.CITE.DATA </w:delInstrText>
+        </w:r>
+        <w:r>
+          <w:fldChar w:fldCharType="end"/>
+        </w:r>
+        <w:r>
+          <w:fldChar w:fldCharType="separate"/>
+        </w:r>
+        <w:r>
+          <w:rPr>
+            <w:noProof/>
+          </w:rPr>
+          <w:delText>(4)</w:delText>
+        </w:r>
+        <w:r>
+          <w:fldChar w:fldCharType="end"/>
+        </w:r>
+        <w:r>
+          <w:delText xml:space="preserve">. </w:delText>
+        </w:r>
+      </w:del>
     </w:p>
     <w:p>
       <w:pPr>
@@ -2775,7 +2878,11 @@
         <w:jc w:val="both"/>
       </w:pPr>
       <w:r>
-        <w:t xml:space="preserve">The relationship between PTSD and CVD is bidirectional. Evidence suggests that a cardiovascular event can cause PTSD. For example, Edmonson found a 12% prevalence of PTSD secondary to acute coronary syndromes. PTSD, in turn, doubles the risk for recurrent acute coronary syndromes and mortality. The mechanisms through which CVD causally relates to PTSD are under study </w:t>
+        <w:t xml:space="preserve">The relationship between PTSD and CVD is bidirectional. Evidence suggests that a cardiovascular event can cause PTSD. For example, Edmonson found a 12% prevalence of PTSD secondary to acute coronary syndromes. PTSD, in turn, doubles the risk for recurrent </w:t>
+      </w:r>
+      <w:r>
+        <w:lastRenderedPageBreak/>
+        <w:t xml:space="preserve">acute coronary syndromes and mortality. The mechanisms through which CVD causally relates to PTSD are under study </w:t>
       </w:r>
       <w:r>
         <w:fldChar w:fldCharType="begin"/>
@@ -2798,6 +2905,79 @@
       <w:r>
         <w:t xml:space="preserve">. </w:t>
       </w:r>
+      <w:ins w:id="51" w:author="Mesa Vieira, Cristina (ISPM)" w:date="2022-07-01T11:07:00Z">
+        <w:r>
+          <w:t xml:space="preserve">Moreover, </w:t>
+        </w:r>
+      </w:ins>
+      <w:ins w:id="52" w:author="Mesa Vieira, Cristina (ISPM)" w:date="2022-07-01T11:08:00Z">
+        <w:r>
+          <w:t>the presence of risk factors, such as obesity</w:t>
+        </w:r>
+      </w:ins>
+      <w:ins w:id="53" w:author="Mesa Vieira, Cristina (ISPM)" w:date="2022-07-01T11:31:00Z">
+        <w:r>
+          <w:t>, hypertension</w:t>
+        </w:r>
+      </w:ins>
+      <w:ins w:id="54" w:author="Mesa Vieira, Cristina (ISPM)" w:date="2022-07-01T11:32:00Z">
+        <w:r>
+          <w:t>, diabetes</w:t>
+        </w:r>
+      </w:ins>
+      <w:ins w:id="55" w:author="Mesa Vieira, Cristina (ISPM)" w:date="2022-07-01T12:23:00Z">
+        <w:r>
+          <w:t xml:space="preserve">, </w:t>
+        </w:r>
+      </w:ins>
+      <w:ins w:id="56" w:author="Mesa Vieira, Cristina (ISPM)" w:date="2022-07-01T11:55:00Z">
+        <w:r>
+          <w:t>dyslipidaemia</w:t>
+        </w:r>
+      </w:ins>
+      <w:ins w:id="57" w:author="Mesa Vieira, Cristina (ISPM)" w:date="2022-07-01T11:33:00Z">
+        <w:r>
+          <w:t>,</w:t>
+        </w:r>
+      </w:ins>
+      <w:ins w:id="58" w:author="Mesa Vieira, Cristina (ISPM)" w:date="2022-07-01T12:23:00Z">
+        <w:r>
+          <w:t xml:space="preserve"> and inflammation</w:t>
+        </w:r>
+      </w:ins>
+      <w:ins w:id="59" w:author="Mesa Vieira, Cristina (ISPM)" w:date="2022-07-01T12:12:00Z">
+        <w:r>
+          <w:t xml:space="preserve"> increases the risk of both </w:t>
+        </w:r>
+      </w:ins>
+      <w:ins w:id="60" w:author="Mesa Vieira, Cristina (ISPM)" w:date="2022-07-01T12:13:00Z">
+        <w:r>
+          <w:t xml:space="preserve">PTSD and MACE </w:t>
+        </w:r>
+      </w:ins>
+      <w:r>
+        <w:fldChar w:fldCharType="begin"/>
+      </w:r>
+      <w:r>
+        <w:instrText xml:space="preserve"> ADDIN EN.CITE &lt;EndNote&gt;&lt;Cite&gt;&lt;Author&gt;Perkins&lt;/Author&gt;&lt;Year&gt;2021&lt;/Year&gt;&lt;RecNum&gt;2181&lt;/RecNum&gt;&lt;DisplayText&gt;(5)&lt;/DisplayText&gt;&lt;record&gt;&lt;rec-number&gt;2181&lt;/rec-number&gt;&lt;foreign-keys&gt;&lt;key app="EN" db-id="tzwaw5zvr52t9rea59ivxsfhpteaz2dvexza" timestamp="1656671184"&gt;2181&lt;/key&gt;&lt;/foreign-keys&gt;&lt;ref-type name="Journal Article"&gt;17&lt;/ref-type&gt;&lt;contributors&gt;&lt;authors&gt;&lt;author&gt;Perkins, J. D.&lt;/author&gt;&lt;author&gt;Wilkins, S. S.&lt;/author&gt;&lt;author&gt;Kamran, S.&lt;/author&gt;&lt;author&gt;Shuaib, A.&lt;/author&gt;&lt;/authors&gt;&lt;/contributors&gt;&lt;auth-address&gt;Neuroscience Institute, Hamad Medical Corporation, PO Box 3050, Doha, Qatar.&amp;#xD;PMARC, University of Edinburgh, Edinburgh, UK.&amp;#xD;Greater Los Angeles VA Medical Center, Los Angeles, CA, USA.&amp;#xD;David Geffen School of Medicine, UCLA, Los Angeles, CA, USA.&amp;#xD;Weill Cornell-School of Medicine, Doha, Qatar.&amp;#xD;Division of Neurology, University of Alberta Edmonton, AB, Canada.&lt;/auth-address&gt;&lt;titles&gt;&lt;title&gt;Post-traumatic stress disorder and its association with stroke and stroke risk factors: A literature review&lt;/title&gt;&lt;secondary-title&gt;Neurobiol Stress&lt;/secondary-title&gt;&lt;/titles&gt;&lt;periodical&gt;&lt;full-title&gt;Neurobiol Stress&lt;/full-title&gt;&lt;/periodical&gt;&lt;pages&gt;100332&lt;/pages&gt;&lt;volume&gt;14&lt;/volume&gt;&lt;edition&gt;2021/05/25&lt;/edition&gt;&lt;dates&gt;&lt;year&gt;2021&lt;/year&gt;&lt;pub-dates&gt;&lt;date&gt;May&lt;/date&gt;&lt;/pub-dates&gt;&lt;/dates&gt;&lt;isbn&gt;2352-2895 (Print)&amp;#xD;2352-2895 (Linking)&lt;/isbn&gt;&lt;accession-num&gt;34026954&lt;/accession-num&gt;&lt;urls&gt;&lt;related-urls&gt;&lt;url&gt;https://www.ncbi.nlm.nih.gov/pubmed/34026954&lt;/url&gt;&lt;/related-urls&gt;&lt;/urls&gt;&lt;custom2&gt;PMC8122169&lt;/custom2&gt;&lt;electronic-resource-num&gt;10.1016/j.ynstr.2021.100332&lt;/electronic-resource-num&gt;&lt;/record&gt;&lt;/Cite&gt;&lt;/EndNote&gt;</w:instrText>
+      </w:r>
+      <w:r>
+        <w:fldChar w:fldCharType="separate"/>
+      </w:r>
+      <w:r>
+        <w:rPr>
+          <w:noProof/>
+        </w:rPr>
+        <w:t>(5)</w:t>
+      </w:r>
+      <w:r>
+        <w:fldChar w:fldCharType="end"/>
+      </w:r>
+      <w:ins w:id="61" w:author="Mesa Vieira, Cristina (ISPM)" w:date="2022-07-01T12:29:00Z">
+        <w:r>
+          <w:t>.</w:t>
+        </w:r>
+      </w:ins>
     </w:p>
     <w:p>
       <w:pPr>
@@ -2809,7 +2989,6 @@
         <w:jc w:val="both"/>
       </w:pPr>
       <w:r>
-        <w:lastRenderedPageBreak/>
         <w:t xml:space="preserve">While evidence on the association between PTSD and CVD is emerging, there is little empirical support for causal links between PTSD and CVD. We aim to examine PTSD as a causal risk factor for </w:t>
       </w:r>
       <w:r>
@@ -2859,7 +3038,7 @@
           <w:numId w:val="12"/>
         </w:numPr>
         <w:spacing w:before="60" w:after="60"/>
-        <w:pPrChange w:id="53" w:author="Mesa Vieira, Cristina (ISPM)" w:date="2022-06-28T16:01:00Z">
+        <w:pPrChange w:id="62" w:author="Mesa Vieira, Cristina (ISPM)" w:date="2022-06-28T16:01:00Z">
           <w:pPr>
             <w:pStyle w:val="ListParagraph"/>
             <w:numPr>
@@ -2886,7 +3065,7 @@
           <w:numId w:val="12"/>
         </w:numPr>
         <w:spacing w:before="60" w:after="60"/>
-        <w:pPrChange w:id="54" w:author="Mesa Vieira, Cristina (ISPM)" w:date="2022-06-28T16:01:00Z">
+        <w:pPrChange w:id="63" w:author="Mesa Vieira, Cristina (ISPM)" w:date="2022-06-28T16:01:00Z">
           <w:pPr>
             <w:pStyle w:val="ListParagraph"/>
             <w:numPr>
@@ -2922,7 +3101,7 @@
           <w:numId w:val="12"/>
         </w:numPr>
         <w:spacing w:before="60" w:after="60"/>
-        <w:pPrChange w:id="55" w:author="Mesa Vieira, Cristina (ISPM)" w:date="2022-06-28T16:01:00Z">
+        <w:pPrChange w:id="64" w:author="Mesa Vieira, Cristina (ISPM)" w:date="2022-06-28T16:01:00Z">
           <w:pPr>
             <w:pStyle w:val="ListParagraph"/>
             <w:numPr>
@@ -2946,7 +3125,7 @@
           <w:numId w:val="12"/>
         </w:numPr>
         <w:spacing w:before="60" w:after="60"/>
-        <w:pPrChange w:id="56" w:author="Mesa Vieira, Cristina (ISPM)" w:date="2022-06-28T16:01:00Z">
+        <w:pPrChange w:id="65" w:author="Mesa Vieira, Cristina (ISPM)" w:date="2022-06-28T16:01:00Z">
           <w:pPr>
             <w:pStyle w:val="ListParagraph"/>
             <w:numPr>
@@ -2972,10 +3151,10 @@
         <w:spacing w:before="60" w:after="60"/>
         <w:jc w:val="both"/>
         <w:rPr>
-          <w:del w:id="57" w:author="Mesa Vieira, Cristina (ISPM)" w:date="2022-06-28T12:08:00Z"/>
-        </w:rPr>
-      </w:pPr>
-      <w:del w:id="58" w:author="Mesa Vieira, Cristina (ISPM)" w:date="2022-06-28T12:08:00Z">
+          <w:del w:id="66" w:author="Mesa Vieira, Cristina (ISPM)" w:date="2022-06-28T12:08:00Z"/>
+        </w:rPr>
+      </w:pPr>
+      <w:del w:id="67" w:author="Mesa Vieira, Cristina (ISPM)" w:date="2022-06-28T12:08:00Z">
         <w:r>
           <w:delText xml:space="preserve">To quantify the mediating effect of PTSD through CVD risk factor on MACE (indirect effect via mediators). </w:delText>
         </w:r>
@@ -3430,6 +3609,7 @@
         <w:jc w:val="both"/>
       </w:pPr>
       <w:r>
+        <w:lastRenderedPageBreak/>
         <w:t>The</w:t>
       </w:r>
       <w:r>
@@ -3498,7 +3678,7 @@
       <w:r>
         <w:fldChar w:fldCharType="begin">
           <w:fldData xml:space="preserve">PEVuZE5vdGU+PENpdGU+PEF1dGhvcj5Qb2xpbWFudGk8L0F1dGhvcj48WWVhcj4yMDE5PC9ZZWFy
-PjxSZWNOdW0+OTA8L1JlY051bT48RGlzcGxheVRleHQ+KDUpPC9EaXNwbGF5VGV4dD48cmVjb3Jk
+PjxSZWNOdW0+OTA8L1JlY051bT48RGlzcGxheVRleHQ+KDYpPC9EaXNwbGF5VGV4dD48cmVjb3Jk
 PjxyZWMtbnVtYmVyPjkwPC9yZWMtbnVtYmVyPjxmb3JlaWduLWtleXM+PGtleSBhcHA9IkVOIiBk
 Yi1pZD0idHp3YXc1enZyNTJ0OXJlYTU5aXZ4c2ZocHRlYXoyZHZleHphIiB0aW1lc3RhbXA9IjE2
 NTE4NTMyNDMiPjkwPC9rZXk+PC9mb3JlaWduLWtleXM+PHJlZi10eXBlIG5hbWU9IkpvdXJuYWwg
@@ -3569,7 +3749,7 @@
       <w:r>
         <w:fldChar w:fldCharType="begin">
           <w:fldData xml:space="preserve">PEVuZE5vdGU+PENpdGU+PEF1dGhvcj5Qb2xpbWFudGk8L0F1dGhvcj48WWVhcj4yMDE5PC9ZZWFy
-PjxSZWNOdW0+OTA8L1JlY051bT48RGlzcGxheVRleHQ+KDUpPC9EaXNwbGF5VGV4dD48cmVjb3Jk
+PjxSZWNOdW0+OTA8L1JlY051bT48RGlzcGxheVRleHQ+KDYpPC9EaXNwbGF5VGV4dD48cmVjb3Jk
 PjxyZWMtbnVtYmVyPjkwPC9yZWMtbnVtYmVyPjxmb3JlaWduLWtleXM+PGtleSBhcHA9IkVOIiBk
 Yi1pZD0idHp3YXc1enZyNTJ0OXJlYTU5aXZ4c2ZocHRlYXoyZHZleHphIiB0aW1lc3RhbXA9IjE2
 NTE4NTMyNDMiPjkwPC9rZXk+PC9mb3JlaWduLWtleXM+PHJlZi10eXBlIG5hbWU9IkpvdXJuYWwg
@@ -3647,7 +3827,7 @@
         <w:rPr>
           <w:noProof/>
         </w:rPr>
-        <w:t>(5)</w:t>
+        <w:t>(6)</w:t>
       </w:r>
       <w:r>
         <w:fldChar w:fldCharType="end"/>
@@ -3665,7 +3845,7 @@
         <w:fldChar w:fldCharType="begin"/>
       </w:r>
       <w:r>
-        <w:instrText xml:space="preserve"> ADDIN EN.CITE &lt;EndNote&gt;&lt;Cite&gt;&lt;Author&gt;Assari&lt;/Author&gt;&lt;Year&gt;2017&lt;/Year&gt;&lt;RecNum&gt;91&lt;/RecNum&gt;&lt;DisplayText&gt;(6)&lt;/DisplayText&gt;&lt;record&gt;&lt;rec-number&gt;91&lt;/rec-number&gt;&lt;foreign-keys&gt;&lt;key app="EN" db-id="tzwaw5zvr52t9rea59ivxsfhpteaz2dvexza" timestamp="1651855217"&gt;91&lt;/key&gt;&lt;/foreign-keys&gt;&lt;ref-type name="Journal Article"&gt;17&lt;/ref-type&gt;&lt;contributors&gt;&lt;authors&gt;&lt;author&gt;Assari, S.&lt;/author&gt;&lt;/authors&gt;&lt;/contributors&gt;&lt;auth-address&gt;Center for Research on Ethnicity, Culture, and Health (CRECH), School of Public Health, University of Michigan, Ann Arbor, MI 48109, USA&amp;#xD;Department of Psychiatry, University of Michigan, Ann Arbor, MI 48109, USA&amp;#xD;Institute for Healthcare Policy and Innovation (IHPI), University of Michigan, Ann Arbor, MI 48109, USA&lt;/auth-address&gt;&lt;titles&gt;&lt;title&gt;Social Determinants of Depression: The Intersections of Race, Gender, and Socioeconomic Status&lt;/title&gt;&lt;secondary-title&gt;Brain Sci&lt;/secondary-title&gt;&lt;/titles&gt;&lt;periodical&gt;&lt;full-title&gt;Brain Sci&lt;/full-title&gt;&lt;/periodical&gt;&lt;volume&gt;7&lt;/volume&gt;&lt;number&gt;12&lt;/number&gt;&lt;edition&gt;2017/12/01&lt;/edition&gt;&lt;keywords&gt;&lt;keyword&gt;*African Americans&lt;/keyword&gt;&lt;keyword&gt;*blacks&lt;/keyword&gt;&lt;keyword&gt;*depression&lt;/keyword&gt;&lt;keyword&gt;*ethnic groups&lt;/keyword&gt;&lt;keyword&gt;*ethnicity&lt;/keyword&gt;&lt;keyword&gt;*gender&lt;/keyword&gt;&lt;keyword&gt;*income&lt;/keyword&gt;&lt;keyword&gt;*race&lt;/keyword&gt;&lt;keyword&gt;*social class&lt;/keyword&gt;&lt;keyword&gt;*socioeconomic status (SES)&lt;/keyword&gt;&lt;/keywords&gt;&lt;dates&gt;&lt;year&gt;2017&lt;/year&gt;&lt;pub-dates&gt;&lt;date&gt;Nov 24&lt;/date&gt;&lt;/pub-dates&gt;&lt;/dates&gt;&lt;isbn&gt;2076-3425 (Print)&amp;#xD;2076-3425 (Linking)&lt;/isbn&gt;&lt;accession-num&gt;29186800&lt;/accession-num&gt;&lt;urls&gt;&lt;related-urls&gt;&lt;url&gt;https://www.ncbi.nlm.nih.gov/pubmed/29186800&lt;/url&gt;&lt;/related-urls&gt;&lt;/urls&gt;&lt;custom2&gt;PMC5742759&lt;/custom2&gt;&lt;electronic-resource-num&gt;10.3390/brainsci7120156&lt;/electronic-resource-num&gt;&lt;/record&gt;&lt;/Cite&gt;&lt;/EndNote&gt;</w:instrText>
+        <w:instrText xml:space="preserve"> ADDIN EN.CITE &lt;EndNote&gt;&lt;Cite&gt;&lt;Author&gt;Assari&lt;/Author&gt;&lt;Year&gt;2017&lt;/Year&gt;&lt;RecNum&gt;91&lt;/RecNum&gt;&lt;DisplayText&gt;(7)&lt;/DisplayText&gt;&lt;record&gt;&lt;rec-number&gt;91&lt;/rec-number&gt;&lt;foreign-keys&gt;&lt;key app="EN" db-id="tzwaw5zvr52t9rea59ivxsfhpteaz2dvexza" timestamp="1651855217"&gt;91&lt;/key&gt;&lt;/foreign-keys&gt;&lt;ref-type name="Journal Article"&gt;17&lt;/ref-type&gt;&lt;contributors&gt;&lt;authors&gt;&lt;author&gt;Assari, S.&lt;/author&gt;&lt;/authors&gt;&lt;/contributors&gt;&lt;auth-address&gt;Center for Research on Ethnicity, Culture, and Health (CRECH), School of Public Health, University of Michigan, Ann Arbor, MI 48109, USA&amp;#xD;Department of Psychiatry, University of Michigan, Ann Arbor, MI 48109, USA&amp;#xD;Institute for Healthcare Policy and Innovation (IHPI), University of Michigan, Ann Arbor, MI 48109, USA&lt;/auth-address&gt;&lt;titles&gt;&lt;title&gt;Social Determinants of Depression: The Intersections of Race, Gender, and Socioeconomic Status&lt;/title&gt;&lt;secondary-title&gt;Brain Sci&lt;/secondary-title&gt;&lt;/titles&gt;&lt;periodical&gt;&lt;full-title&gt;Brain Sci&lt;/full-title&gt;&lt;/periodical&gt;&lt;volume&gt;7&lt;/volume&gt;&lt;number&gt;12&lt;/number&gt;&lt;edition&gt;2017/12/01&lt;/edition&gt;&lt;keywords&gt;&lt;keyword&gt;*African Americans&lt;/keyword&gt;&lt;keyword&gt;*blacks&lt;/keyword&gt;&lt;keyword&gt;*depression&lt;/keyword&gt;&lt;keyword&gt;*ethnic groups&lt;/keyword&gt;&lt;keyword&gt;*ethnicity&lt;/keyword&gt;&lt;keyword&gt;*gender&lt;/keyword&gt;&lt;keyword&gt;*income&lt;/keyword&gt;&lt;keyword&gt;*race&lt;/keyword&gt;&lt;keyword&gt;*social class&lt;/keyword&gt;&lt;keyword&gt;*socioeconomic status (SES)&lt;/keyword&gt;&lt;/keywords&gt;&lt;dates&gt;&lt;year&gt;2017&lt;/year&gt;&lt;pub-dates&gt;&lt;date&gt;Nov 24&lt;/date&gt;&lt;/pub-dates&gt;&lt;/dates&gt;&lt;isbn&gt;2076-3425 (Print)&amp;#xD;2076-3425 (Linking)&lt;/isbn&gt;&lt;accession-num&gt;29186800&lt;/accession-num&gt;&lt;urls&gt;&lt;related-urls&gt;&lt;url&gt;https://www.ncbi.nlm.nih.gov/pubmed/29186800&lt;/url&gt;&lt;/related-urls&gt;&lt;/urls&gt;&lt;custom2&gt;PMC5742759&lt;/custom2&gt;&lt;electronic-resource-num&gt;10.3390/brainsci7120156&lt;/electronic-resource-num&gt;&lt;/record&gt;&lt;/Cite&gt;&lt;/EndNote&gt;</w:instrText>
       </w:r>
       <w:r>
         <w:fldChar w:fldCharType="separate"/>
@@ -3674,7 +3854,7 @@
         <w:rPr>
           <w:noProof/>
         </w:rPr>
-        <w:t>(6)</w:t>
+        <w:t>(7)</w:t>
       </w:r>
       <w:r>
         <w:fldChar w:fldCharType="end"/>
@@ -3691,7 +3871,7 @@
       <w:r>
         <w:fldChar w:fldCharType="begin">
           <w:fldData xml:space="preserve">PEVuZE5vdGU+PENpdGU+PEF1dGhvcj5NdWtvbmc8L0F1dGhvcj48WWVhcj4yMDE3PC9ZZWFyPjxS
-ZWNOdW0+ODc8L1JlY051bT48RGlzcGxheVRleHQ+KDcpPC9EaXNwbGF5VGV4dD48cmVjb3JkPjxy
+ZWNOdW0+ODc8L1JlY051bT48RGlzcGxheVRleHQ+KDgpPC9EaXNwbGF5VGV4dD48cmVjb3JkPjxy
 ZWMtbnVtYmVyPjg3PC9yZWMtbnVtYmVyPjxmb3JlaWduLWtleXM+PGtleSBhcHA9IkVOIiBkYi1p
 ZD0idHp3YXc1enZyNTJ0OXJlYTU5aXZ4c2ZocHRlYXoyZHZleHphIiB0aW1lc3RhbXA9IjE2NTEw
 MjAzMjciPjg3PC9rZXk+PC9mb3JlaWduLWtleXM+PHJlZi10eXBlIG5hbWU9IkpvdXJuYWwgQXJ0
@@ -3737,7 +3917,7 @@
       <w:r>
         <w:fldChar w:fldCharType="begin">
           <w:fldData xml:space="preserve">PEVuZE5vdGU+PENpdGU+PEF1dGhvcj5NdWtvbmc8L0F1dGhvcj48WWVhcj4yMDE3PC9ZZWFyPjxS
-ZWNOdW0+ODc8L1JlY051bT48RGlzcGxheVRleHQ+KDcpPC9EaXNwbGF5VGV4dD48cmVjb3JkPjxy
+ZWNOdW0+ODc8L1JlY051bT48RGlzcGxheVRleHQ+KDgpPC9EaXNwbGF5VGV4dD48cmVjb3JkPjxy
 ZWMtbnVtYmVyPjg3PC9yZWMtbnVtYmVyPjxmb3JlaWduLWtleXM+PGtleSBhcHA9IkVOIiBkYi1p
 ZD0idHp3YXc1enZyNTJ0OXJlYTU5aXZ4c2ZocHRlYXoyZHZleHphIiB0aW1lc3RhbXA9IjE2NTEw
 MjAzMjciPjg3PC9rZXk+PC9mb3JlaWduLWtleXM+PHJlZi10eXBlIG5hbWU9IkpvdXJuYWwgQXJ0
@@ -3790,7 +3970,7 @@
         <w:rPr>
           <w:noProof/>
         </w:rPr>
-        <w:t>(7)</w:t>
+        <w:t>(8)</w:t>
       </w:r>
       <w:r>
         <w:fldChar w:fldCharType="end"/>
@@ -3816,7 +3996,7 @@
       <w:r>
         <w:fldChar w:fldCharType="begin">
           <w:fldData xml:space="preserve">PEVuZE5vdGU+PENpdGU+PEF1dGhvcj5aaGFuZzwvQXV0aG9yPjxZZWFyPjIwMjE8L1llYXI+PFJl
-Y051bT44NjwvUmVjTnVtPjxEaXNwbGF5VGV4dD4oOCk8L0Rpc3BsYXlUZXh0PjxyZWNvcmQ+PHJl
+Y051bT44NjwvUmVjTnVtPjxEaXNwbGF5VGV4dD4oOSk8L0Rpc3BsYXlUZXh0PjxyZWNvcmQ+PHJl
 Yy1udW1iZXI+ODY8L3JlYy1udW1iZXI+PGZvcmVpZ24ta2V5cz48a2V5IGFwcD0iRU4iIGRiLWlk
 PSJ0endhdzV6dnI1MnQ5cmVhNTlpdnhzZmhwdGVhejJkdmV4emEiIHRpbWVzdGFtcD0iMTY1MTAy
 MDAxNiI+ODY8L2tleT48L2ZvcmVpZ24ta2V5cz48cmVmLXR5cGUgbmFtZT0iSm91cm5hbCBBcnRp
@@ -3877,7 +4057,7 @@
       <w:r>
         <w:fldChar w:fldCharType="begin">
           <w:fldData xml:space="preserve">PEVuZE5vdGU+PENpdGU+PEF1dGhvcj5aaGFuZzwvQXV0aG9yPjxZZWFyPjIwMjE8L1llYXI+PFJl
-Y051bT44NjwvUmVjTnVtPjxEaXNwbGF5VGV4dD4oOCk8L0Rpc3BsYXlUZXh0PjxyZWNvcmQ+PHJl
+Y051bT44NjwvUmVjTnVtPjxEaXNwbGF5VGV4dD4oOSk8L0Rpc3BsYXlUZXh0PjxyZWNvcmQ+PHJl
 Yy1udW1iZXI+ODY8L3JlYy1udW1iZXI+PGZvcmVpZ24ta2V5cz48a2V5IGFwcD0iRU4iIGRiLWlk
 PSJ0endhdzV6dnI1MnQ5cmVhNTlpdnhzZmhwdGVhejJkdmV4emEiIHRpbWVzdGFtcD0iMTY1MTAy
 MDAxNiI+ODY8L2tleT48L2ZvcmVpZ24ta2V5cz48cmVmLXR5cGUgbmFtZT0iSm91cm5hbCBBcnRp
@@ -3945,7 +4125,7 @@
         <w:rPr>
           <w:noProof/>
         </w:rPr>
-        <w:t>(8)</w:t>
+        <w:t>(9)</w:t>
       </w:r>
       <w:r>
         <w:fldChar w:fldCharType="end"/>
@@ -3962,52 +4142,52 @@
       <w:r>
         <w:fldChar w:fldCharType="begin">
           <w:fldData xml:space="preserve">PEVuZE5vdGU+PENpdGU+PEF1dGhvcj5NYWJhc288L0F1dGhvcj48WWVhcj4yMDE5PC9ZZWFyPjxS
-ZWNOdW0+OTI8L1JlY051bT48RGlzcGxheVRleHQ+KDkpPC9EaXNwbGF5VGV4dD48cmVjb3JkPjxy
-ZWMtbnVtYmVyPjkyPC9yZWMtbnVtYmVyPjxmb3JlaWduLWtleXM+PGtleSBhcHA9IkVOIiBkYi1p
-ZD0idHp3YXc1enZyNTJ0OXJlYTU5aXZ4c2ZocHRlYXoyZHZleHphIiB0aW1lc3RhbXA9IjE2NTE4
-NTU0OTciPjkyPC9rZXk+PC9mb3JlaWduLWtleXM+PHJlZi10eXBlIG5hbWU9IkpvdXJuYWwgQXJ0
-aWNsZSI+MTc8L3JlZi10eXBlPjxjb250cmlidXRvcnM+PGF1dGhvcnM+PGF1dGhvcj5NYWJhc28s
-IE0uPC9hdXRob3I+PGF1dGhvcj5NYWtvbGEsIEwuPC9hdXRob3I+PGF1dGhvcj5OYWlkb28sIEku
-PC9hdXRob3I+PGF1dGhvcj5NbGFuZ2VuaSwgTC4gTC48L2F1dGhvcj48YXV0aG9yPkpvb3N0ZSwg
-Uy48L2F1dGhvcj48YXV0aG9yPlNpbWJheWksIEwuPC9hdXRob3I+PC9hdXRob3JzPjwvY29udHJp
-YnV0b3JzPjxhdXRoLWFkZHJlc3M+U29jaWFsIEFzcGVjdHMgb2YgUHVibGljIEhlYWx0aCBSZXNl
-YXJjaCBQcm9ncmFtbWUsIEh1bWFucyBTY2llbmNlcyBSZXNlYXJjaCBDb3VuY2lsLCBEdXJiYW4s
-IFNvdXRoIEFmcmljYS4gbW1hYmFzb0Boc3JjLmFjLnphLiYjeEQ7U29jaWFsIEFzcGVjdHMgb2Yg
-UHVibGljIEhlYWx0aCBSZXNlYXJjaCBQcm9ncmFtbWUsIEh1bWFucyBTY2llbmNlcyBSZXNlYXJj
-aCBDb3VuY2lsLCBEdXJiYW4sIFNvdXRoIEFmcmljYS4mI3hEO0RlcGFydG1lbnQgb2YgUHN5Y2hv
-bG9neSwgVW5pdmVyc2l0eSBvZiBLd2FadWx1LU5hdGFsLCAyMzggTWF6aXNpIEt1bmVuZSBSb2Fk
-LCBHbGVud29vZCwgRHVyYmFuLCA0MDQxLCBTb3V0aCBBZnJpY2EuJiN4RDtTb2NpYWwgQXNwZWN0
-cyBvZiBQdWJsaWMgSGVhbHRoIFJlc2VhcmNoIFByb2dyYW1tZSwgSHVtYW5zIFNjaWVuY2VzIFJl
-c2VhcmNoIENvdW5jaWwsIENhcGUgVG93biwgU291dGggQWZyaWNhLiYjeEQ7T2ZmaWNlIG9mIHRo
-ZSBEZXB1dHkgQ2hpZWYgRXhlY3V0aXZlIE9mZmljZXIgZm9yIFJlc2VhcmNoLCBIdW1hbiBTY2ll
-bmNlcyBSZXNlYXJjaCBDb3VuY2lsLCBDYXBlIFRvd24sIFNvdXRoIEFmcmljYS48L2F1dGgtYWRk
-cmVzcz48dGl0bGVzPjx0aXRsZT5ISVYgcHJldmFsZW5jZSBpbiBTb3V0aCBBZnJpY2EgdGhyb3Vn
-aCBnZW5kZXIgYW5kIHJhY2lhbCBsZW5zZXM6IHJlc3VsdHMgZnJvbSB0aGUgMjAxMiBwb3B1bGF0
-aW9uLWJhc2VkIG5hdGlvbmFsIGhvdXNlaG9sZCBzdXJ2ZXk8L3RpdGxlPjxzZWNvbmRhcnktdGl0
-bGU+SW50IEogRXF1aXR5IEhlYWx0aDwvc2Vjb25kYXJ5LXRpdGxlPjwvdGl0bGVzPjxwZXJpb2Rp
-Y2FsPjxmdWxsLXRpdGxlPkludCBKIEVxdWl0eSBIZWFsdGg8L2Z1bGwtdGl0bGU+PC9wZXJpb2Rp
-Y2FsPjxwYWdlcz4xNjc8L3BhZ2VzPjx2b2x1bWU+MTg8L3ZvbHVtZT48bnVtYmVyPjE8L251bWJl
-cj48ZWRpdGlvbj4yMDE5LzExLzAyPC9lZGl0aW9uPjxrZXl3b3Jkcz48a2V5d29yZD5BZG9sZXNj
-ZW50PC9rZXl3b3JkPjxrZXl3b3JkPkFkdWx0PC9rZXl3b3JkPjxrZXl3b3JkPkNsdXN0ZXIgQW5h
-bHlzaXM8L2tleXdvcmQ+PGtleXdvcmQ+RmVtYWxlPC9rZXl3b3JkPjxrZXl3b3JkPkhJViBJbmZl
-Y3Rpb25zLyplcGlkZW1pb2xvZ3k8L2tleXdvcmQ+PGtleXdvcmQ+SGVhbHRoIFN1cnZleXMvKnN0
-YXRpc3RpY3MgJmFtcDsgbnVtZXJpY2FsIGRhdGE8L2tleXdvcmQ+PGtleXdvcmQ+SHVtYW5zPC9r
-ZXl3b3JkPjxrZXl3b3JkPk1hbGU8L2tleXdvcmQ+PGtleXdvcmQ+TWlkZGxlIEFnZWQ8L2tleXdv
-cmQ+PGtleXdvcmQ+UHJldmFsZW5jZTwva2V5d29yZD48a2V5d29yZD5SYWNpYWwgR3JvdXBzLypz
-dGF0aXN0aWNzICZhbXA7IG51bWVyaWNhbCBkYXRhPC9rZXl3b3JkPjxrZXl3b3JkPlJpc2sgRmFj
-dG9yczwva2V5d29yZD48a2V5d29yZD5TZXggRGlzdHJpYnV0aW9uPC9rZXl3b3JkPjxrZXl3b3Jk
-PlNvdXRoIEFmcmljYS9lcGlkZW1pb2xvZ3k8L2tleXdvcmQ+PGtleXdvcmQ+U3VydmV5cyBhbmQg
-UXVlc3Rpb25uYWlyZXM8L2tleXdvcmQ+PGtleXdvcmQ+WW91bmcgQWR1bHQ8L2tleXdvcmQ+PGtl
-eXdvcmQ+KkdlbmRlciBhbmQgcmFjaWFsIGRpc3Bhcml0aWVzPC9rZXl3b3JkPjxrZXl3b3JkPipI
-SVYgcHJldmFsZW5jZTwva2V5d29yZD48a2V5d29yZD4qU291dGggQWZyaWNhPC9rZXl3b3JkPjwv
-a2V5d29yZHM+PGRhdGVzPjx5ZWFyPjIwMTk8L3llYXI+PHB1Yi1kYXRlcz48ZGF0ZT5PY3QgMzA8
-L2RhdGU+PC9wdWItZGF0ZXM+PC9kYXRlcz48aXNibj4xNDc1LTkyNzYgKEVsZWN0cm9uaWMpJiN4
-RDsxNDc1LTkyNzYgKExpbmtpbmcpPC9pc2JuPjxhY2Nlc3Npb24tbnVtPjMxNjY2MDc3PC9hY2Nl
-c3Npb24tbnVtPjx1cmxzPjxyZWxhdGVkLXVybHM+PHVybD5odHRwczovL3d3dy5uY2JpLm5sbS5u
-aWguZ292L3B1Ym1lZC8zMTY2NjA3NzwvdXJsPjwvcmVsYXRlZC11cmxzPjwvdXJscz48Y3VzdG9t
-Mj5QTUM2ODIxMDM4PC9jdXN0b20yPjxlbGVjdHJvbmljLXJlc291cmNlLW51bT4xMC4xMTg2L3Mx
-MjkzOS0wMTktMTA1NS02PC9lbGVjdHJvbmljLXJlc291cmNlLW51bT48L3JlY29yZD48L0NpdGU+
-PC9FbmROb3RlPn==
+ZWNOdW0+OTI8L1JlY051bT48RGlzcGxheVRleHQ+KDEwKTwvRGlzcGxheVRleHQ+PHJlY29yZD48
+cmVjLW51bWJlcj45MjwvcmVjLW51bWJlcj48Zm9yZWlnbi1rZXlzPjxrZXkgYXBwPSJFTiIgZGIt
+aWQ9InR6d2F3NXp2cjUydDlyZWE1OWl2eHNmaHB0ZWF6MmR2ZXh6YSIgdGltZXN0YW1wPSIxNjUx
+ODU1NDk3Ij45Mjwva2V5PjwvZm9yZWlnbi1rZXlzPjxyZWYtdHlwZSBuYW1lPSJKb3VybmFsIEFy
+dGljbGUiPjE3PC9yZWYtdHlwZT48Y29udHJpYnV0b3JzPjxhdXRob3JzPjxhdXRob3I+TWFiYXNv
+LCBNLjwvYXV0aG9yPjxhdXRob3I+TWFrb2xhLCBMLjwvYXV0aG9yPjxhdXRob3I+TmFpZG9vLCBJ
+LjwvYXV0aG9yPjxhdXRob3I+TWxhbmdlbmksIEwuIEwuPC9hdXRob3I+PGF1dGhvcj5Kb29zdGUs
+IFMuPC9hdXRob3I+PGF1dGhvcj5TaW1iYXlpLCBMLjwvYXV0aG9yPjwvYXV0aG9ycz48L2NvbnRy
+aWJ1dG9ycz48YXV0aC1hZGRyZXNzPlNvY2lhbCBBc3BlY3RzIG9mIFB1YmxpYyBIZWFsdGggUmVz
+ZWFyY2ggUHJvZ3JhbW1lLCBIdW1hbnMgU2NpZW5jZXMgUmVzZWFyY2ggQ291bmNpbCwgRHVyYmFu
+LCBTb3V0aCBBZnJpY2EuIG1tYWJhc29AaHNyYy5hYy56YS4mI3hEO1NvY2lhbCBBc3BlY3RzIG9m
+IFB1YmxpYyBIZWFsdGggUmVzZWFyY2ggUHJvZ3JhbW1lLCBIdW1hbnMgU2NpZW5jZXMgUmVzZWFy
+Y2ggQ291bmNpbCwgRHVyYmFuLCBTb3V0aCBBZnJpY2EuJiN4RDtEZXBhcnRtZW50IG9mIFBzeWNo
+b2xvZ3ksIFVuaXZlcnNpdHkgb2YgS3dhWnVsdS1OYXRhbCwgMjM4IE1hemlzaSBLdW5lbmUgUm9h
+ZCwgR2xlbndvb2QsIER1cmJhbiwgNDA0MSwgU291dGggQWZyaWNhLiYjeEQ7U29jaWFsIEFzcGVj
+dHMgb2YgUHVibGljIEhlYWx0aCBSZXNlYXJjaCBQcm9ncmFtbWUsIEh1bWFucyBTY2llbmNlcyBS
+ZXNlYXJjaCBDb3VuY2lsLCBDYXBlIFRvd24sIFNvdXRoIEFmcmljYS4mI3hEO09mZmljZSBvZiB0
+aGUgRGVwdXR5IENoaWVmIEV4ZWN1dGl2ZSBPZmZpY2VyIGZvciBSZXNlYXJjaCwgSHVtYW4gU2Np
+ZW5jZXMgUmVzZWFyY2ggQ291bmNpbCwgQ2FwZSBUb3duLCBTb3V0aCBBZnJpY2EuPC9hdXRoLWFk
+ZHJlc3M+PHRpdGxlcz48dGl0bGU+SElWIHByZXZhbGVuY2UgaW4gU291dGggQWZyaWNhIHRocm91
+Z2ggZ2VuZGVyIGFuZCByYWNpYWwgbGVuc2VzOiByZXN1bHRzIGZyb20gdGhlIDIwMTIgcG9wdWxh
+dGlvbi1iYXNlZCBuYXRpb25hbCBob3VzZWhvbGQgc3VydmV5PC90aXRsZT48c2Vjb25kYXJ5LXRp
+dGxlPkludCBKIEVxdWl0eSBIZWFsdGg8L3NlY29uZGFyeS10aXRsZT48L3RpdGxlcz48cGVyaW9k
+aWNhbD48ZnVsbC10aXRsZT5JbnQgSiBFcXVpdHkgSGVhbHRoPC9mdWxsLXRpdGxlPjwvcGVyaW9k
+aWNhbD48cGFnZXM+MTY3PC9wYWdlcz48dm9sdW1lPjE4PC92b2x1bWU+PG51bWJlcj4xPC9udW1i
+ZXI+PGVkaXRpb24+MjAxOS8xMS8wMjwvZWRpdGlvbj48a2V5d29yZHM+PGtleXdvcmQ+QWRvbGVz
+Y2VudDwva2V5d29yZD48a2V5d29yZD5BZHVsdDwva2V5d29yZD48a2V5d29yZD5DbHVzdGVyIEFu
+YWx5c2lzPC9rZXl3b3JkPjxrZXl3b3JkPkZlbWFsZTwva2V5d29yZD48a2V5d29yZD5ISVYgSW5m
+ZWN0aW9ucy8qZXBpZGVtaW9sb2d5PC9rZXl3b3JkPjxrZXl3b3JkPkhlYWx0aCBTdXJ2ZXlzLypz
+dGF0aXN0aWNzICZhbXA7IG51bWVyaWNhbCBkYXRhPC9rZXl3b3JkPjxrZXl3b3JkPkh1bWFuczwv
+a2V5d29yZD48a2V5d29yZD5NYWxlPC9rZXl3b3JkPjxrZXl3b3JkPk1pZGRsZSBBZ2VkPC9rZXl3
+b3JkPjxrZXl3b3JkPlByZXZhbGVuY2U8L2tleXdvcmQ+PGtleXdvcmQ+UmFjaWFsIEdyb3Vwcy8q
+c3RhdGlzdGljcyAmYW1wOyBudW1lcmljYWwgZGF0YTwva2V5d29yZD48a2V5d29yZD5SaXNrIEZh
+Y3RvcnM8L2tleXdvcmQ+PGtleXdvcmQ+U2V4IERpc3RyaWJ1dGlvbjwva2V5d29yZD48a2V5d29y
+ZD5Tb3V0aCBBZnJpY2EvZXBpZGVtaW9sb2d5PC9rZXl3b3JkPjxrZXl3b3JkPlN1cnZleXMgYW5k
+IFF1ZXN0aW9ubmFpcmVzPC9rZXl3b3JkPjxrZXl3b3JkPllvdW5nIEFkdWx0PC9rZXl3b3JkPjxr
+ZXl3b3JkPipHZW5kZXIgYW5kIHJhY2lhbCBkaXNwYXJpdGllczwva2V5d29yZD48a2V5d29yZD4q
+SElWIHByZXZhbGVuY2U8L2tleXdvcmQ+PGtleXdvcmQ+KlNvdXRoIEFmcmljYTwva2V5d29yZD48
+L2tleXdvcmRzPjxkYXRlcz48eWVhcj4yMDE5PC95ZWFyPjxwdWItZGF0ZXM+PGRhdGU+T2N0IDMw
+PC9kYXRlPjwvcHViLWRhdGVzPjwvZGF0ZXM+PGlzYm4+MTQ3NS05Mjc2IChFbGVjdHJvbmljKSYj
+eEQ7MTQ3NS05Mjc2IChMaW5raW5nKTwvaXNibj48YWNjZXNzaW9uLW51bT4zMTY2NjA3NzwvYWNj
+ZXNzaW9uLW51bT48dXJscz48cmVsYXRlZC11cmxzPjx1cmw+aHR0cHM6Ly93d3cubmNiaS5ubG0u
+bmloLmdvdi9wdWJtZWQvMzE2NjYwNzc8L3VybD48L3JlbGF0ZWQtdXJscz48L3VybHM+PGN1c3Rv
+bTI+UE1DNjgyMTAzODwvY3VzdG9tMj48ZWxlY3Ryb25pYy1yZXNvdXJjZS1udW0+MTAuMTE4Ni9z
+MTI5MzktMDE5LTEwNTUtNjwvZWxlY3Ryb25pYy1yZXNvdXJjZS1udW0+PC9yZWNvcmQ+PC9DaXRl
+PjwvRW5kTm90ZT4A
 </w:fldData>
         </w:fldChar>
       </w:r>
@@ -4017,52 +4197,52 @@
       <w:r>
         <w:fldChar w:fldCharType="begin">
           <w:fldData xml:space="preserve">PEVuZE5vdGU+PENpdGU+PEF1dGhvcj5NYWJhc288L0F1dGhvcj48WWVhcj4yMDE5PC9ZZWFyPjxS
-ZWNOdW0+OTI8L1JlY051bT48RGlzcGxheVRleHQ+KDkpPC9EaXNwbGF5VGV4dD48cmVjb3JkPjxy
-ZWMtbnVtYmVyPjkyPC9yZWMtbnVtYmVyPjxmb3JlaWduLWtleXM+PGtleSBhcHA9IkVOIiBkYi1p
-ZD0idHp3YXc1enZyNTJ0OXJlYTU5aXZ4c2ZocHRlYXoyZHZleHphIiB0aW1lc3RhbXA9IjE2NTE4
-NTU0OTciPjkyPC9rZXk+PC9mb3JlaWduLWtleXM+PHJlZi10eXBlIG5hbWU9IkpvdXJuYWwgQXJ0
-aWNsZSI+MTc8L3JlZi10eXBlPjxjb250cmlidXRvcnM+PGF1dGhvcnM+PGF1dGhvcj5NYWJhc28s
-IE0uPC9hdXRob3I+PGF1dGhvcj5NYWtvbGEsIEwuPC9hdXRob3I+PGF1dGhvcj5OYWlkb28sIEku
-PC9hdXRob3I+PGF1dGhvcj5NbGFuZ2VuaSwgTC4gTC48L2F1dGhvcj48YXV0aG9yPkpvb3N0ZSwg
-Uy48L2F1dGhvcj48YXV0aG9yPlNpbWJheWksIEwuPC9hdXRob3I+PC9hdXRob3JzPjwvY29udHJp
-YnV0b3JzPjxhdXRoLWFkZHJlc3M+U29jaWFsIEFzcGVjdHMgb2YgUHVibGljIEhlYWx0aCBSZXNl
-YXJjaCBQcm9ncmFtbWUsIEh1bWFucyBTY2llbmNlcyBSZXNlYXJjaCBDb3VuY2lsLCBEdXJiYW4s
-IFNvdXRoIEFmcmljYS4gbW1hYmFzb0Boc3JjLmFjLnphLiYjeEQ7U29jaWFsIEFzcGVjdHMgb2Yg
-UHVibGljIEhlYWx0aCBSZXNlYXJjaCBQcm9ncmFtbWUsIEh1bWFucyBTY2llbmNlcyBSZXNlYXJj
-aCBDb3VuY2lsLCBEdXJiYW4sIFNvdXRoIEFmcmljYS4mI3hEO0RlcGFydG1lbnQgb2YgUHN5Y2hv
-bG9neSwgVW5pdmVyc2l0eSBvZiBLd2FadWx1LU5hdGFsLCAyMzggTWF6aXNpIEt1bmVuZSBSb2Fk
-LCBHbGVud29vZCwgRHVyYmFuLCA0MDQxLCBTb3V0aCBBZnJpY2EuJiN4RDtTb2NpYWwgQXNwZWN0
-cyBvZiBQdWJsaWMgSGVhbHRoIFJlc2VhcmNoIFByb2dyYW1tZSwgSHVtYW5zIFNjaWVuY2VzIFJl
-c2VhcmNoIENvdW5jaWwsIENhcGUgVG93biwgU291dGggQWZyaWNhLiYjeEQ7T2ZmaWNlIG9mIHRo
-ZSBEZXB1dHkgQ2hpZWYgRXhlY3V0aXZlIE9mZmljZXIgZm9yIFJlc2VhcmNoLCBIdW1hbiBTY2ll
-bmNlcyBSZXNlYXJjaCBDb3VuY2lsLCBDYXBlIFRvd24sIFNvdXRoIEFmcmljYS48L2F1dGgtYWRk
-cmVzcz48dGl0bGVzPjx0aXRsZT5ISVYgcHJldmFsZW5jZSBpbiBTb3V0aCBBZnJpY2EgdGhyb3Vn
-aCBnZW5kZXIgYW5kIHJhY2lhbCBsZW5zZXM6IHJlc3VsdHMgZnJvbSB0aGUgMjAxMiBwb3B1bGF0
-aW9uLWJhc2VkIG5hdGlvbmFsIGhvdXNlaG9sZCBzdXJ2ZXk8L3RpdGxlPjxzZWNvbmRhcnktdGl0
-bGU+SW50IEogRXF1aXR5IEhlYWx0aDwvc2Vjb25kYXJ5LXRpdGxlPjwvdGl0bGVzPjxwZXJpb2Rp
-Y2FsPjxmdWxsLXRpdGxlPkludCBKIEVxdWl0eSBIZWFsdGg8L2Z1bGwtdGl0bGU+PC9wZXJpb2Rp
-Y2FsPjxwYWdlcz4xNjc8L3BhZ2VzPjx2b2x1bWU+MTg8L3ZvbHVtZT48bnVtYmVyPjE8L251bWJl
-cj48ZWRpdGlvbj4yMDE5LzExLzAyPC9lZGl0aW9uPjxrZXl3b3Jkcz48a2V5d29yZD5BZG9sZXNj
-ZW50PC9rZXl3b3JkPjxrZXl3b3JkPkFkdWx0PC9rZXl3b3JkPjxrZXl3b3JkPkNsdXN0ZXIgQW5h
-bHlzaXM8L2tleXdvcmQ+PGtleXdvcmQ+RmVtYWxlPC9rZXl3b3JkPjxrZXl3b3JkPkhJViBJbmZl
-Y3Rpb25zLyplcGlkZW1pb2xvZ3k8L2tleXdvcmQ+PGtleXdvcmQ+SGVhbHRoIFN1cnZleXMvKnN0
-YXRpc3RpY3MgJmFtcDsgbnVtZXJpY2FsIGRhdGE8L2tleXdvcmQ+PGtleXdvcmQ+SHVtYW5zPC9r
-ZXl3b3JkPjxrZXl3b3JkPk1hbGU8L2tleXdvcmQ+PGtleXdvcmQ+TWlkZGxlIEFnZWQ8L2tleXdv
-cmQ+PGtleXdvcmQ+UHJldmFsZW5jZTwva2V5d29yZD48a2V5d29yZD5SYWNpYWwgR3JvdXBzLypz
-dGF0aXN0aWNzICZhbXA7IG51bWVyaWNhbCBkYXRhPC9rZXl3b3JkPjxrZXl3b3JkPlJpc2sgRmFj
-dG9yczwva2V5d29yZD48a2V5d29yZD5TZXggRGlzdHJpYnV0aW9uPC9rZXl3b3JkPjxrZXl3b3Jk
-PlNvdXRoIEFmcmljYS9lcGlkZW1pb2xvZ3k8L2tleXdvcmQ+PGtleXdvcmQ+U3VydmV5cyBhbmQg
-UXVlc3Rpb25uYWlyZXM8L2tleXdvcmQ+PGtleXdvcmQ+WW91bmcgQWR1bHQ8L2tleXdvcmQ+PGtl
-eXdvcmQ+KkdlbmRlciBhbmQgcmFjaWFsIGRpc3Bhcml0aWVzPC9rZXl3b3JkPjxrZXl3b3JkPipI
-SVYgcHJldmFsZW5jZTwva2V5d29yZD48a2V5d29yZD4qU291dGggQWZyaWNhPC9rZXl3b3JkPjwv
-a2V5d29yZHM+PGRhdGVzPjx5ZWFyPjIwMTk8L3llYXI+PHB1Yi1kYXRlcz48ZGF0ZT5PY3QgMzA8
-L2RhdGU+PC9wdWItZGF0ZXM+PC9kYXRlcz48aXNibj4xNDc1LTkyNzYgKEVsZWN0cm9uaWMpJiN4
-RDsxNDc1LTkyNzYgKExpbmtpbmcpPC9pc2JuPjxhY2Nlc3Npb24tbnVtPjMxNjY2MDc3PC9hY2Nl
-c3Npb24tbnVtPjx1cmxzPjxyZWxhdGVkLXVybHM+PHVybD5odHRwczovL3d3dy5uY2JpLm5sbS5u
-aWguZ292L3B1Ym1lZC8zMTY2NjA3NzwvdXJsPjwvcmVsYXRlZC11cmxzPjwvdXJscz48Y3VzdG9t
-Mj5QTUM2ODIxMDM4PC9jdXN0b20yPjxlbGVjdHJvbmljLXJlc291cmNlLW51bT4xMC4xMTg2L3Mx
-MjkzOS0wMTktMTA1NS02PC9lbGVjdHJvbmljLXJlc291cmNlLW51bT48L3JlY29yZD48L0NpdGU+
-PC9FbmROb3RlPn==
+ZWNOdW0+OTI8L1JlY051bT48RGlzcGxheVRleHQ+KDEwKTwvRGlzcGxheVRleHQ+PHJlY29yZD48
+cmVjLW51bWJlcj45MjwvcmVjLW51bWJlcj48Zm9yZWlnbi1rZXlzPjxrZXkgYXBwPSJFTiIgZGIt
+aWQ9InR6d2F3NXp2cjUydDlyZWE1OWl2eHNmaHB0ZWF6MmR2ZXh6YSIgdGltZXN0YW1wPSIxNjUx
+ODU1NDk3Ij45Mjwva2V5PjwvZm9yZWlnbi1rZXlzPjxyZWYtdHlwZSBuYW1lPSJKb3VybmFsIEFy
+dGljbGUiPjE3PC9yZWYtdHlwZT48Y29udHJpYnV0b3JzPjxhdXRob3JzPjxhdXRob3I+TWFiYXNv
+LCBNLjwvYXV0aG9yPjxhdXRob3I+TWFrb2xhLCBMLjwvYXV0aG9yPjxhdXRob3I+TmFpZG9vLCBJ
+LjwvYXV0aG9yPjxhdXRob3I+TWxhbmdlbmksIEwuIEwuPC9hdXRob3I+PGF1dGhvcj5Kb29zdGUs
+IFMuPC9hdXRob3I+PGF1dGhvcj5TaW1iYXlpLCBMLjwvYXV0aG9yPjwvYXV0aG9ycz48L2NvbnRy
+aWJ1dG9ycz48YXV0aC1hZGRyZXNzPlNvY2lhbCBBc3BlY3RzIG9mIFB1YmxpYyBIZWFsdGggUmVz
+ZWFyY2ggUHJvZ3JhbW1lLCBIdW1hbnMgU2NpZW5jZXMgUmVzZWFyY2ggQ291bmNpbCwgRHVyYmFu
+LCBTb3V0aCBBZnJpY2EuIG1tYWJhc29AaHNyYy5hYy56YS4mI3hEO1NvY2lhbCBBc3BlY3RzIG9m
+IFB1YmxpYyBIZWFsdGggUmVzZWFyY2ggUHJvZ3JhbW1lLCBIdW1hbnMgU2NpZW5jZXMgUmVzZWFy
+Y2ggQ291bmNpbCwgRHVyYmFuLCBTb3V0aCBBZnJpY2EuJiN4RDtEZXBhcnRtZW50IG9mIFBzeWNo
+b2xvZ3ksIFVuaXZlcnNpdHkgb2YgS3dhWnVsdS1OYXRhbCwgMjM4IE1hemlzaSBLdW5lbmUgUm9h
+ZCwgR2xlbndvb2QsIER1cmJhbiwgNDA0MSwgU291dGggQWZyaWNhLiYjeEQ7U29jaWFsIEFzcGVj
+dHMgb2YgUHVibGljIEhlYWx0aCBSZXNlYXJjaCBQcm9ncmFtbWUsIEh1bWFucyBTY2llbmNlcyBS
+ZXNlYXJjaCBDb3VuY2lsLCBDYXBlIFRvd24sIFNvdXRoIEFmcmljYS4mI3hEO09mZmljZSBvZiB0
+aGUgRGVwdXR5IENoaWVmIEV4ZWN1dGl2ZSBPZmZpY2VyIGZvciBSZXNlYXJjaCwgSHVtYW4gU2Np
+ZW5jZXMgUmVzZWFyY2ggQ291bmNpbCwgQ2FwZSBUb3duLCBTb3V0aCBBZnJpY2EuPC9hdXRoLWFk
+ZHJlc3M+PHRpdGxlcz48dGl0bGU+SElWIHByZXZhbGVuY2UgaW4gU291dGggQWZyaWNhIHRocm91
+Z2ggZ2VuZGVyIGFuZCByYWNpYWwgbGVuc2VzOiByZXN1bHRzIGZyb20gdGhlIDIwMTIgcG9wdWxh
+dGlvbi1iYXNlZCBuYXRpb25hbCBob3VzZWhvbGQgc3VydmV5PC90aXRsZT48c2Vjb25kYXJ5LXRp
+dGxlPkludCBKIEVxdWl0eSBIZWFsdGg8L3NlY29uZGFyeS10aXRsZT48L3RpdGxlcz48cGVyaW9k
+aWNhbD48ZnVsbC10aXRsZT5JbnQgSiBFcXVpdHkgSGVhbHRoPC9mdWxsLXRpdGxlPjwvcGVyaW9k
+aWNhbD48cGFnZXM+MTY3PC9wYWdlcz48dm9sdW1lPjE4PC92b2x1bWU+PG51bWJlcj4xPC9udW1i
+ZXI+PGVkaXRpb24+MjAxOS8xMS8wMjwvZWRpdGlvbj48a2V5d29yZHM+PGtleXdvcmQ+QWRvbGVz
+Y2VudDwva2V5d29yZD48a2V5d29yZD5BZHVsdDwva2V5d29yZD48a2V5d29yZD5DbHVzdGVyIEFu
+YWx5c2lzPC9rZXl3b3JkPjxrZXl3b3JkPkZlbWFsZTwva2V5d29yZD48a2V5d29yZD5ISVYgSW5m
+ZWN0aW9ucy8qZXBpZGVtaW9sb2d5PC9rZXl3b3JkPjxrZXl3b3JkPkhlYWx0aCBTdXJ2ZXlzLypz
+dGF0aXN0aWNzICZhbXA7IG51bWVyaWNhbCBkYXRhPC9rZXl3b3JkPjxrZXl3b3JkPkh1bWFuczwv
+a2V5d29yZD48a2V5d29yZD5NYWxlPC9rZXl3b3JkPjxrZXl3b3JkPk1pZGRsZSBBZ2VkPC9rZXl3
+b3JkPjxrZXl3b3JkPlByZXZhbGVuY2U8L2tleXdvcmQ+PGtleXdvcmQ+UmFjaWFsIEdyb3Vwcy8q
+c3RhdGlzdGljcyAmYW1wOyBudW1lcmljYWwgZGF0YTwva2V5d29yZD48a2V5d29yZD5SaXNrIEZh
+Y3RvcnM8L2tleXdvcmQ+PGtleXdvcmQ+U2V4IERpc3RyaWJ1dGlvbjwva2V5d29yZD48a2V5d29y
+ZD5Tb3V0aCBBZnJpY2EvZXBpZGVtaW9sb2d5PC9rZXl3b3JkPjxrZXl3b3JkPlN1cnZleXMgYW5k
+IFF1ZXN0aW9ubmFpcmVzPC9rZXl3b3JkPjxrZXl3b3JkPllvdW5nIEFkdWx0PC9rZXl3b3JkPjxr
+ZXl3b3JkPipHZW5kZXIgYW5kIHJhY2lhbCBkaXNwYXJpdGllczwva2V5d29yZD48a2V5d29yZD4q
+SElWIHByZXZhbGVuY2U8L2tleXdvcmQ+PGtleXdvcmQ+KlNvdXRoIEFmcmljYTwva2V5d29yZD48
+L2tleXdvcmRzPjxkYXRlcz48eWVhcj4yMDE5PC95ZWFyPjxwdWItZGF0ZXM+PGRhdGU+T2N0IDMw
+PC9kYXRlPjwvcHViLWRhdGVzPjwvZGF0ZXM+PGlzYm4+MTQ3NS05Mjc2IChFbGVjdHJvbmljKSYj
+eEQ7MTQ3NS05Mjc2IChMaW5raW5nKTwvaXNibj48YWNjZXNzaW9uLW51bT4zMTY2NjA3NzwvYWNj
+ZXNzaW9uLW51bT48dXJscz48cmVsYXRlZC11cmxzPjx1cmw+aHR0cHM6Ly93d3cubmNiaS5ubG0u
+bmloLmdvdi9wdWJtZWQvMzE2NjYwNzc8L3VybD48L3JlbGF0ZWQtdXJscz48L3VybHM+PGN1c3Rv
+bTI+UE1DNjgyMTAzODwvY3VzdG9tMj48ZWxlY3Ryb25pYy1yZXNvdXJjZS1udW0+MTAuMTE4Ni9z
+MTI5MzktMDE5LTEwNTUtNjwvZWxlY3Ryb25pYy1yZXNvdXJjZS1udW0+PC9yZWNvcmQ+PC9DaXRl
+PjwvRW5kTm90ZT4A
 </w:fldData>
         </w:fldChar>
       </w:r>
@@ -4079,7 +4259,7 @@
         <w:rPr>
           <w:noProof/>
         </w:rPr>
-        <w:t>(9)</w:t>
+        <w:t>(10)</w:t>
       </w:r>
       <w:r>
         <w:fldChar w:fldCharType="end"/>
@@ -4105,7 +4285,7 @@
       <w:r>
         <w:fldChar w:fldCharType="begin">
           <w:fldData xml:space="preserve">PEVuZE5vdGU+PENpdGU+PEF1dGhvcj5IeWxlPC9BdXRob3I+PFllYXI+MjAxNzwvWWVhcj48UmVj
-TnVtPjkzPC9SZWNOdW0+PERpc3BsYXlUZXh0PigxMCk8L0Rpc3BsYXlUZXh0PjxyZWNvcmQ+PHJl
+TnVtPjkzPC9SZWNOdW0+PERpc3BsYXlUZXh0PigxMSk8L0Rpc3BsYXlUZXh0PjxyZWNvcmQ+PHJl
 Yy1udW1iZXI+OTM8L3JlYy1udW1iZXI+PGZvcmVpZ24ta2V5cz48a2V5IGFwcD0iRU4iIGRiLWlk
 PSJ0endhdzV6dnI1MnQ5cmVhNTlpdnhzZmhwdGVhejJkdmV4emEiIHRpbWVzdGFtcD0iMTY1MTg1
 NTYzNyI+OTM8L2tleT48L2ZvcmVpZ24ta2V5cz48cmVmLXR5cGUgbmFtZT0iSm91cm5hbCBBcnRp
@@ -4165,7 +4345,7 @@
       <w:r>
         <w:fldChar w:fldCharType="begin">
           <w:fldData xml:space="preserve">PEVuZE5vdGU+PENpdGU+PEF1dGhvcj5IeWxlPC9BdXRob3I+PFllYXI+MjAxNzwvWWVhcj48UmVj
-TnVtPjkzPC9SZWNOdW0+PERpc3BsYXlUZXh0PigxMCk8L0Rpc3BsYXlUZXh0PjxyZWNvcmQ+PHJl
+TnVtPjkzPC9SZWNOdW0+PERpc3BsYXlUZXh0PigxMSk8L0Rpc3BsYXlUZXh0PjxyZWNvcmQ+PHJl
 Yy1udW1iZXI+OTM8L3JlYy1udW1iZXI+PGZvcmVpZ24ta2V5cz48a2V5IGFwcD0iRU4iIGRiLWlk
 PSJ0endhdzV6dnI1MnQ5cmVhNTlpdnhzZmhwdGVhejJkdmV4emEiIHRpbWVzdGFtcD0iMTY1MTg1
 NTYzNyI+OTM8L2tleT48L2ZvcmVpZ24ta2V5cz48cmVmLXR5cGUgbmFtZT0iSm91cm5hbCBBcnRp
@@ -4232,7 +4412,7 @@
         <w:rPr>
           <w:noProof/>
         </w:rPr>
-        <w:t>(10)</w:t>
+        <w:t>(11)</w:t>
       </w:r>
       <w:r>
         <w:fldChar w:fldCharType="end"/>
@@ -4249,7 +4429,7 @@
       <w:r>
         <w:fldChar w:fldCharType="begin">
           <w:fldData xml:space="preserve">PEVuZE5vdGU+PENpdGU+PEF1dGhvcj5EZSBIZXJ0PC9BdXRob3I+PFllYXI+MjAxODwvWWVhcj48
-UmVjTnVtPjk1PC9SZWNOdW0+PERpc3BsYXlUZXh0PigxMSk8L0Rpc3BsYXlUZXh0PjxyZWNvcmQ+
+UmVjTnVtPjk1PC9SZWNOdW0+PERpc3BsYXlUZXh0PigxMik8L0Rpc3BsYXlUZXh0PjxyZWNvcmQ+
 PHJlYy1udW1iZXI+OTU8L3JlYy1udW1iZXI+PGZvcmVpZ24ta2V5cz48a2V5IGFwcD0iRU4iIGRi
 LWlkPSJ0endhdzV6dnI1MnQ5cmVhNTlpdnhzZmhwdGVhejJkdmV4emEiIHRpbWVzdGFtcD0iMTY1
 MTg1NjY3NiI+OTU8L2tleT48L2ZvcmVpZ24ta2V5cz48cmVmLXR5cGUgbmFtZT0iSm91cm5hbCBB
@@ -4297,7 +4477,7 @@
       <w:r>
         <w:fldChar w:fldCharType="begin">
           <w:fldData xml:space="preserve">PEVuZE5vdGU+PENpdGU+PEF1dGhvcj5EZSBIZXJ0PC9BdXRob3I+PFllYXI+MjAxODwvWWVhcj48
-UmVjTnVtPjk1PC9SZWNOdW0+PERpc3BsYXlUZXh0PigxMSk8L0Rpc3BsYXlUZXh0PjxyZWNvcmQ+
+UmVjTnVtPjk1PC9SZWNOdW0+PERpc3BsYXlUZXh0PigxMik8L0Rpc3BsYXlUZXh0PjxyZWNvcmQ+
 PHJlYy1udW1iZXI+OTU8L3JlYy1udW1iZXI+PGZvcmVpZ24ta2V5cz48a2V5IGFwcD0iRU4iIGRi
 LWlkPSJ0endhdzV6dnI1MnQ5cmVhNTlpdnhzZmhwdGVhejJkdmV4emEiIHRpbWVzdGFtcD0iMTY1
 MTg1NjY3NiI+OTU8L2tleT48L2ZvcmVpZ24ta2V5cz48cmVmLXR5cGUgbmFtZT0iSm91cm5hbCBB
@@ -4352,7 +4532,7 @@
         <w:rPr>
           <w:noProof/>
         </w:rPr>
-        <w:t>(11)</w:t>
+        <w:t>(12)</w:t>
       </w:r>
       <w:r>
         <w:fldChar w:fldCharType="end"/>
@@ -4364,18 +4544,14 @@
         <w:t xml:space="preserve">CVD </w:t>
       </w:r>
       <w:r>
-        <w:t xml:space="preserve">event, lifestyle might change </w:t>
-      </w:r>
-      <w:r>
-        <w:lastRenderedPageBreak/>
-        <w:t xml:space="preserve">and </w:t>
-      </w:r>
-      <w:ins w:id="59" w:author="Seedat, Soraya, Prof [sseedat@sun.ac.za]" w:date="2022-06-18T17:24:00Z">
+        <w:t xml:space="preserve">event, lifestyle might change and </w:t>
+      </w:r>
+      <w:ins w:id="68" w:author="Seedat, Soraya, Prof [sseedat@sun.ac.za]" w:date="2022-06-18T17:24:00Z">
         <w:r>
           <w:t xml:space="preserve">so too might </w:t>
         </w:r>
       </w:ins>
-      <w:del w:id="60" w:author="Seedat, Soraya, Prof [sseedat@sun.ac.za]" w:date="2022-06-18T17:24:00Z">
+      <w:del w:id="69" w:author="Seedat, Soraya, Prof [sseedat@sun.ac.za]" w:date="2022-06-18T17:24:00Z">
         <w:r>
           <w:delText xml:space="preserve">thus the </w:delText>
         </w:r>
@@ -4389,7 +4565,7 @@
       <w:r>
         <w:fldChar w:fldCharType="begin">
           <w:fldData xml:space="preserve">PEVuZE5vdGU+PENpdGU+PEF1dGhvcj5ZdWFuPC9BdXRob3I+PFllYXI+MjAxOTwvWWVhcj48UmVj
-TnVtPjk2PC9SZWNOdW0+PERpc3BsYXlUZXh0PigxMik8L0Rpc3BsYXlUZXh0PjxyZWNvcmQ+PHJl
+TnVtPjk2PC9SZWNOdW0+PERpc3BsYXlUZXh0PigxMyk8L0Rpc3BsYXlUZXh0PjxyZWNvcmQ+PHJl
 Yy1udW1iZXI+OTY8L3JlYy1udW1iZXI+PGZvcmVpZ24ta2V5cz48a2V5IGFwcD0iRU4iIGRiLWlk
 PSJ0endhdzV6dnI1MnQ5cmVhNTlpdnhzZmhwdGVhejJkdmV4emEiIHRpbWVzdGFtcD0iMTY1MTg1
 Njc5MSI+OTY8L2tleT48L2ZvcmVpZ24ta2V5cz48cmVmLXR5cGUgbmFtZT0iSm91cm5hbCBBcnRp
@@ -4445,7 +4621,7 @@
       <w:r>
         <w:fldChar w:fldCharType="begin">
           <w:fldData xml:space="preserve">PEVuZE5vdGU+PENpdGU+PEF1dGhvcj5ZdWFuPC9BdXRob3I+PFllYXI+MjAxOTwvWWVhcj48UmVj
-TnVtPjk2PC9SZWNOdW0+PERpc3BsYXlUZXh0PigxMik8L0Rpc3BsYXlUZXh0PjxyZWNvcmQ+PHJl
+TnVtPjk2PC9SZWNOdW0+PERpc3BsYXlUZXh0PigxMyk8L0Rpc3BsYXlUZXh0PjxyZWNvcmQ+PHJl
 Yy1udW1iZXI+OTY8L3JlYy1udW1iZXI+PGZvcmVpZ24ta2V5cz48a2V5IGFwcD0iRU4iIGRiLWlk
 PSJ0endhdzV6dnI1MnQ5cmVhNTlpdnhzZmhwdGVhejJkdmV4emEiIHRpbWVzdGFtcD0iMTY1MTg1
 Njc5MSI+OTY8L2tleT48L2ZvcmVpZ24ta2V5cz48cmVmLXR5cGUgbmFtZT0iSm91cm5hbCBBcnRp
@@ -4508,7 +4684,7 @@
         <w:rPr>
           <w:noProof/>
         </w:rPr>
-        <w:t>(12)</w:t>
+        <w:t>(13)</w:t>
       </w:r>
       <w:r>
         <w:fldChar w:fldCharType="end"/>
@@ -4516,11 +4692,11 @@
       <w:r>
         <w:t xml:space="preserve">, </w:t>
       </w:r>
-      <w:del w:id="61" w:author="Mesa Vieira, Cristina (ISPM)" w:date="2022-06-28T12:13:00Z">
+      <w:del w:id="70" w:author="Mesa Vieira, Cristina (ISPM)" w:date="2022-06-28T12:13:00Z">
         <w:r>
           <w:fldChar w:fldCharType="begin">
             <w:fldData xml:space="preserve">PEVuZE5vdGU+PENpdGU+PEF1dGhvcj5IZW5kcmlja3NvbjwvQXV0aG9yPjxZZWFyPjIwMTM8L1ll
-YXI+PFJlY051bT4xMDA8L1JlY051bT48RGlzcGxheVRleHQ+KDEzKTwvRGlzcGxheVRleHQ+PHJl
+YXI+PFJlY051bT4xMDA8L1JlY051bT48RGlzcGxheVRleHQ+KDE0KTwvRGlzcGxheVRleHQ+PHJl
 Y29yZD48cmVjLW51bWJlcj4xMDA8L3JlYy1udW1iZXI+PGZvcmVpZ24ta2V5cz48a2V5IGFwcD0i
 RU4iIGRiLWlkPSJ0endhdzV6dnI1MnQ5cmVhNTlpdnhzZmhwdGVhejJkdmV4emEiIHRpbWVzdGFt
 cD0iMTY1NTk4NDAzNCI+MTAwPC9rZXk+PC9mb3JlaWduLWtleXM+PHJlZi10eXBlIG5hbWU9Ikpv
@@ -4565,13 +4741,14 @@
 </w:fldData>
           </w:fldChar>
         </w:r>
-        <w:r>
-          <w:delInstrText xml:space="preserve"> ADDIN EN.CITE </w:delInstrText>
-        </w:r>
-        <w:r>
-          <w:fldChar w:fldCharType="begin">
-            <w:fldData xml:space="preserve">PEVuZE5vdGU+PENpdGU+PEF1dGhvcj5IZW5kcmlja3NvbjwvQXV0aG9yPjxZZWFyPjIwMTM8L1ll
-YXI+PFJlY051bT4xMDA8L1JlY051bT48RGlzcGxheVRleHQ+KDEzKTwvRGlzcGxheVRleHQ+PHJl
+      </w:del>
+      <w:r>
+        <w:instrText xml:space="preserve"> ADDIN EN.CITE </w:instrText>
+      </w:r>
+      <w:r>
+        <w:fldChar w:fldCharType="begin">
+          <w:fldData xml:space="preserve">PEVuZE5vdGU+PENpdGU+PEF1dGhvcj5IZW5kcmlja3NvbjwvQXV0aG9yPjxZZWFyPjIwMTM8L1ll
+YXI+PFJlY051bT4xMDA8L1JlY051bT48RGlzcGxheVRleHQ+KDE0KTwvRGlzcGxheVRleHQ+PHJl
 Y29yZD48cmVjLW51bWJlcj4xMDA8L3JlYy1udW1iZXI+PGZvcmVpZ24ta2V5cz48a2V5IGFwcD0i
 RU4iIGRiLWlkPSJ0endhdzV6dnI1MnQ5cmVhNTlpdnhzZmhwdGVhejJkdmV4emEiIHRpbWVzdGFt
 cD0iMTY1NTk4NDAzNCI+MTAwPC9rZXk+PC9mb3JlaWduLWtleXM+PHJlZi10eXBlIG5hbWU9Ikpv
@@ -4614,23 +4791,26 @@
 PGVsZWN0cm9uaWMtcmVzb3VyY2UtbnVtPjEwLjEwOTcvUFNZLjBiMDEzZTMxODJhODg4NDY8L2Vs
 ZWN0cm9uaWMtcmVzb3VyY2UtbnVtPjwvcmVjb3JkPjwvQ2l0ZT48L0VuZE5vdGU+
 </w:fldData>
-          </w:fldChar>
-        </w:r>
-        <w:r>
-          <w:delInstrText xml:space="preserve"> ADDIN EN.CITE.DATA </w:delInstrText>
-        </w:r>
-        <w:r>
-          <w:fldChar w:fldCharType="end"/>
-        </w:r>
+        </w:fldChar>
+      </w:r>
+      <w:r>
+        <w:instrText xml:space="preserve"> ADDIN EN.CITE.DATA </w:instrText>
+      </w:r>
+      <w:r>
+        <w:fldChar w:fldCharType="end"/>
+      </w:r>
+      <w:del w:id="71" w:author="Mesa Vieira, Cristina (ISPM)" w:date="2022-06-28T12:13:00Z">
         <w:r>
           <w:fldChar w:fldCharType="separate"/>
         </w:r>
-        <w:r>
-          <w:rPr>
-            <w:noProof/>
-          </w:rPr>
-          <w:delText>(13)</w:delText>
-        </w:r>
+      </w:del>
+      <w:r>
+        <w:rPr>
+          <w:noProof/>
+        </w:rPr>
+        <w:t>(14)</w:t>
+      </w:r>
+      <w:del w:id="72" w:author="Mesa Vieira, Cristina (ISPM)" w:date="2022-06-28T12:13:00Z">
         <w:r>
           <w:fldChar w:fldCharType="end"/>
         </w:r>
@@ -4642,7 +4822,7 @@
         <w:fldChar w:fldCharType="begin"/>
       </w:r>
       <w:r>
-        <w:instrText xml:space="preserve"> ADDIN EN.CITE &lt;EndNote&gt;&lt;Cite&gt;&lt;Author&gt;Salahuddin&lt;/Author&gt;&lt;Year&gt;2012&lt;/Year&gt;&lt;RecNum&gt;97&lt;/RecNum&gt;&lt;DisplayText&gt;(13)&lt;/DisplayText&gt;&lt;record&gt;&lt;rec-number&gt;97&lt;/rec-number&gt;&lt;foreign-keys&gt;&lt;key app="EN" db-id="tzwaw5zvr52t9rea59ivxsfhpteaz2dvexza" timestamp="1651857317"&gt;97&lt;/key&gt;&lt;/foreign-keys&gt;&lt;ref-type name="Journal Article"&gt;17&lt;/ref-type&gt;&lt;contributors&gt;&lt;authors&gt;&lt;author&gt;Salahuddin, S.&lt;/author&gt;&lt;author&gt;Prabhakaran, D.&lt;/author&gt;&lt;author&gt;Roy, A.&lt;/author&gt;&lt;/authors&gt;&lt;/contributors&gt;&lt;auth-address&gt;Department of Cardiology, Cardiothoracic Sciences Centre, All India Institute of Medical Sciences, New Delhi, India.&amp;#xD;Centre for Chronic Disease Control and Director, Center of Excellence in Cardio-metabolic Risk Reduction in South Asia, Public Health Foundation of India, New Delhi, India.&lt;/auth-address&gt;&lt;titles&gt;&lt;title&gt;Pathophysiological Mechanisms of Tobacco-Related CVD&lt;/title&gt;&lt;secondary-title&gt;Glob Heart&lt;/secondary-title&gt;&lt;/titles&gt;&lt;periodical&gt;&lt;full-title&gt;Glob Heart&lt;/full-title&gt;&lt;/periodical&gt;&lt;pages&gt;113-20&lt;/pages&gt;&lt;volume&gt;7&lt;/volume&gt;&lt;number&gt;2&lt;/number&gt;&lt;edition&gt;2012/07/01&lt;/edition&gt;&lt;dates&gt;&lt;year&gt;2012&lt;/year&gt;&lt;pub-dates&gt;&lt;date&gt;Jul&lt;/date&gt;&lt;/pub-dates&gt;&lt;/dates&gt;&lt;isbn&gt;2211-8160 (Print)&amp;#xD;2211-8160 (Linking)&lt;/isbn&gt;&lt;accession-num&gt;25691307&lt;/accession-num&gt;&lt;urls&gt;&lt;related-urls&gt;&lt;url&gt;https://www.ncbi.nlm.nih.gov/pubmed/25691307&lt;/url&gt;&lt;/related-urls&gt;&lt;/urls&gt;&lt;electronic-resource-num&gt;10.1016/j.gheart.2012.05.003&lt;/electronic-resource-num&gt;&lt;/record&gt;&lt;/Cite&gt;&lt;/EndNote&gt;</w:instrText>
+        <w:instrText xml:space="preserve"> ADDIN EN.CITE &lt;EndNote&gt;&lt;Cite&gt;&lt;Author&gt;Salahuddin&lt;/Author&gt;&lt;Year&gt;2012&lt;/Year&gt;&lt;RecNum&gt;97&lt;/RecNum&gt;&lt;DisplayText&gt;(15)&lt;/DisplayText&gt;&lt;record&gt;&lt;rec-number&gt;97&lt;/rec-number&gt;&lt;foreign-keys&gt;&lt;key app="EN" db-id="tzwaw5zvr52t9rea59ivxsfhpteaz2dvexza" timestamp="1651857317"&gt;97&lt;/key&gt;&lt;/foreign-keys&gt;&lt;ref-type name="Journal Article"&gt;17&lt;/ref-type&gt;&lt;contributors&gt;&lt;authors&gt;&lt;author&gt;Salahuddin, S.&lt;/author&gt;&lt;author&gt;Prabhakaran, D.&lt;/author&gt;&lt;author&gt;Roy, A.&lt;/author&gt;&lt;/authors&gt;&lt;/contributors&gt;&lt;auth-address&gt;Department of Cardiology, Cardiothoracic Sciences Centre, All India Institute of Medical Sciences, New Delhi, India.&amp;#xD;Centre for Chronic Disease Control and Director, Center of Excellence in Cardio-metabolic Risk Reduction in South Asia, Public Health Foundation of India, New Delhi, India.&lt;/auth-address&gt;&lt;titles&gt;&lt;title&gt;Pathophysiological Mechanisms of Tobacco-Related CVD&lt;/title&gt;&lt;secondary-title&gt;Glob Heart&lt;/secondary-title&gt;&lt;/titles&gt;&lt;periodical&gt;&lt;full-title&gt;Glob Heart&lt;/full-title&gt;&lt;/periodical&gt;&lt;pages&gt;113-20&lt;/pages&gt;&lt;volume&gt;7&lt;/volume&gt;&lt;number&gt;2&lt;/number&gt;&lt;edition&gt;2012/07/01&lt;/edition&gt;&lt;dates&gt;&lt;year&gt;2012&lt;/year&gt;&lt;pub-dates&gt;&lt;date&gt;Jul&lt;/date&gt;&lt;/pub-dates&gt;&lt;/dates&gt;&lt;isbn&gt;2211-8160 (Print)&amp;#xD;2211-8160 (Linking)&lt;/isbn&gt;&lt;accession-num&gt;25691307&lt;/accession-num&gt;&lt;urls&gt;&lt;related-urls&gt;&lt;url&gt;https://www.ncbi.nlm.nih.gov/pubmed/25691307&lt;/url&gt;&lt;/related-urls&gt;&lt;/urls&gt;&lt;electronic-resource-num&gt;10.1016/j.gheart.2012.05.003&lt;/electronic-resource-num&gt;&lt;/record&gt;&lt;/Cite&gt;&lt;/EndNote&gt;</w:instrText>
       </w:r>
       <w:r>
         <w:fldChar w:fldCharType="separate"/>
@@ -4651,7 +4831,7 @@
         <w:rPr>
           <w:noProof/>
         </w:rPr>
-        <w:t>(13)</w:t>
+        <w:t>(15)</w:t>
       </w:r>
       <w:r>
         <w:fldChar w:fldCharType="end"/>
@@ -4668,12 +4848,12 @@
       <w:r>
         <w:t xml:space="preserve">. This inflammatory state can also cause PTSD or depression after </w:t>
       </w:r>
-      <w:ins w:id="62" w:author="Mesa Vieira, Cristina (ISPM)" w:date="2022-06-23T13:37:00Z">
+      <w:ins w:id="73" w:author="Mesa Vieira, Cristina (ISPM)" w:date="2022-06-23T13:37:00Z">
         <w:r>
           <w:t>MACE</w:t>
         </w:r>
       </w:ins>
-      <w:del w:id="63" w:author="Mesa Vieira, Cristina (ISPM)" w:date="2022-06-23T13:37:00Z">
+      <w:del w:id="74" w:author="Mesa Vieira, Cristina (ISPM)" w:date="2022-06-23T13:37:00Z">
         <w:r>
           <w:delText xml:space="preserve">MVE </w:delText>
         </w:r>
@@ -4682,7 +4862,7 @@
         <w:fldChar w:fldCharType="begin"/>
       </w:r>
       <w:r>
-        <w:instrText xml:space="preserve"> ADDIN EN.CITE &lt;EndNote&gt;&lt;Cite&gt;&lt;Author&gt;Jacquet-Smailovic&lt;/Author&gt;&lt;Year&gt;2021&lt;/Year&gt;&lt;RecNum&gt;89&lt;/RecNum&gt;&lt;DisplayText&gt;(14)&lt;/DisplayText&gt;&lt;record&gt;&lt;rec-number&gt;89&lt;/rec-number&gt;&lt;foreign-keys&gt;&lt;key app="EN" db-id="tzwaw5zvr52t9rea59ivxsfhpteaz2dvexza" timestamp="1651020629"&gt;89&lt;/key&gt;&lt;/foreign-keys&gt;&lt;ref-type name="Journal Article"&gt;17&lt;/ref-type&gt;&lt;contributors&gt;&lt;authors&gt;&lt;author&gt;Jacquet-Smailovic, M.&lt;/author&gt;&lt;author&gt;Tarquinio, C.&lt;/author&gt;&lt;author&gt;Alla, F.&lt;/author&gt;&lt;author&gt;Denis, I.&lt;/author&gt;&lt;author&gt;Kirche, A.&lt;/author&gt;&lt;author&gt;Tarquinio, C.&lt;/author&gt;&lt;author&gt;Brennstuhl, M. J.&lt;/author&gt;&lt;/authors&gt;&lt;/contributors&gt;&lt;auth-address&gt;Cardiovascular Rehabilitation Unit, Avesnes Hospital Center, Avesnes-sur-Helpe, France.&amp;#xD;Department of Health Psychology, University of Lorraine, Metz, France.&amp;#xD;Bordeaux Population Health Research Center, University of Bordeaux, Bordeaux, France.&lt;/auth-address&gt;&lt;titles&gt;&lt;title&gt;Posttraumatic Stress Disorder Following Myocardial Infarction: A Systematic Review&lt;/title&gt;&lt;secondary-title&gt;J Trauma Stress&lt;/secondary-title&gt;&lt;/titles&gt;&lt;periodical&gt;&lt;full-title&gt;J Trauma Stress&lt;/full-title&gt;&lt;/periodical&gt;&lt;pages&gt;190-199&lt;/pages&gt;&lt;volume&gt;34&lt;/volume&gt;&lt;number&gt;1&lt;/number&gt;&lt;edition&gt;2020/10/03&lt;/edition&gt;&lt;keywords&gt;&lt;keyword&gt;Causality&lt;/keyword&gt;&lt;keyword&gt;Humans&lt;/keyword&gt;&lt;keyword&gt;Myocardial Infarction/*psychology&lt;/keyword&gt;&lt;keyword&gt;Prevalence&lt;/keyword&gt;&lt;keyword&gt;Risk Factors&lt;/keyword&gt;&lt;keyword&gt;Stress Disorders, Post-Traumatic/epidemiology/*psychology&lt;/keyword&gt;&lt;/keywords&gt;&lt;dates&gt;&lt;year&gt;2021&lt;/year&gt;&lt;pub-dates&gt;&lt;date&gt;Feb&lt;/date&gt;&lt;/pub-dates&gt;&lt;/dates&gt;&lt;isbn&gt;1573-6598 (Electronic)&amp;#xD;0894-9867 (Linking)&lt;/isbn&gt;&lt;accession-num&gt;33007150&lt;/accession-num&gt;&lt;urls&gt;&lt;related-urls&gt;&lt;url&gt;https://www.ncbi.nlm.nih.gov/pubmed/33007150&lt;/url&gt;&lt;/related-urls&gt;&lt;/urls&gt;&lt;electronic-resource-num&gt;10.1002/jts.22591&lt;/electronic-resource-num&gt;&lt;/record&gt;&lt;/Cite&gt;&lt;/EndNote&gt;</w:instrText>
+        <w:instrText xml:space="preserve"> ADDIN EN.CITE &lt;EndNote&gt;&lt;Cite&gt;&lt;Author&gt;Jacquet-Smailovic&lt;/Author&gt;&lt;Year&gt;2021&lt;/Year&gt;&lt;RecNum&gt;89&lt;/RecNum&gt;&lt;DisplayText&gt;(16)&lt;/DisplayText&gt;&lt;record&gt;&lt;rec-number&gt;89&lt;/rec-number&gt;&lt;foreign-keys&gt;&lt;key app="EN" db-id="tzwaw5zvr52t9rea59ivxsfhpteaz2dvexza" timestamp="1651020629"&gt;89&lt;/key&gt;&lt;/foreign-keys&gt;&lt;ref-type name="Journal Article"&gt;17&lt;/ref-type&gt;&lt;contributors&gt;&lt;authors&gt;&lt;author&gt;Jacquet-Smailovic, M.&lt;/author&gt;&lt;author&gt;Tarquinio, C.&lt;/author&gt;&lt;author&gt;Alla, F.&lt;/author&gt;&lt;author&gt;Denis, I.&lt;/author&gt;&lt;author&gt;Kirche, A.&lt;/author&gt;&lt;author&gt;Tarquinio, C.&lt;/author&gt;&lt;author&gt;Brennstuhl, M. J.&lt;/author&gt;&lt;/authors&gt;&lt;/contributors&gt;&lt;auth-address&gt;Cardiovascular Rehabilitation Unit, Avesnes Hospital Center, Avesnes-sur-Helpe, France.&amp;#xD;Department of Health Psychology, University of Lorraine, Metz, France.&amp;#xD;Bordeaux Population Health Research Center, University of Bordeaux, Bordeaux, France.&lt;/auth-address&gt;&lt;titles&gt;&lt;title&gt;Posttraumatic Stress Disorder Following Myocardial Infarction: A Systematic Review&lt;/title&gt;&lt;secondary-title&gt;J Trauma Stress&lt;/secondary-title&gt;&lt;/titles&gt;&lt;periodical&gt;&lt;full-title&gt;J Trauma Stress&lt;/full-title&gt;&lt;/periodical&gt;&lt;pages&gt;190-199&lt;/pages&gt;&lt;volume&gt;34&lt;/volume&gt;&lt;number&gt;1&lt;/number&gt;&lt;edition&gt;2020/10/03&lt;/edition&gt;&lt;keywords&gt;&lt;keyword&gt;Causality&lt;/keyword&gt;&lt;keyword&gt;Humans&lt;/keyword&gt;&lt;keyword&gt;Myocardial Infarction/*psychology&lt;/keyword&gt;&lt;keyword&gt;Prevalence&lt;/keyword&gt;&lt;keyword&gt;Risk Factors&lt;/keyword&gt;&lt;keyword&gt;Stress Disorders, Post-Traumatic/epidemiology/*psychology&lt;/keyword&gt;&lt;/keywords&gt;&lt;dates&gt;&lt;year&gt;2021&lt;/year&gt;&lt;pub-dates&gt;&lt;date&gt;Feb&lt;/date&gt;&lt;/pub-dates&gt;&lt;/dates&gt;&lt;isbn&gt;1573-6598 (Electronic)&amp;#xD;0894-9867 (Linking)&lt;/isbn&gt;&lt;accession-num&gt;33007150&lt;/accession-num&gt;&lt;urls&gt;&lt;related-urls&gt;&lt;url&gt;https://www.ncbi.nlm.nih.gov/pubmed/33007150&lt;/url&gt;&lt;/related-urls&gt;&lt;/urls&gt;&lt;electronic-resource-num&gt;10.1002/jts.22591&lt;/electronic-resource-num&gt;&lt;/record&gt;&lt;/Cite&gt;&lt;/EndNote&gt;</w:instrText>
       </w:r>
       <w:r>
         <w:fldChar w:fldCharType="separate"/>
@@ -4691,7 +4871,7 @@
         <w:rPr>
           <w:noProof/>
         </w:rPr>
-        <w:t>(14)</w:t>
+        <w:t>(16)</w:t>
       </w:r>
       <w:r>
         <w:fldChar w:fldCharType="end"/>
@@ -4837,7 +5017,7 @@
       <w:r>
         <w:fldChar w:fldCharType="begin">
           <w:fldData xml:space="preserve">PEVuZE5vdGU+PENpdGU+PEF1dGhvcj5Cb3NjbzwvQXV0aG9yPjxZZWFyPjIwMjE8L1llYXI+PFJl
-Y051bT45OTwvUmVjTnVtPjxEaXNwbGF5VGV4dD4oMTUpPC9EaXNwbGF5VGV4dD48cmVjb3JkPjxy
+Y051bT45OTwvUmVjTnVtPjxEaXNwbGF5VGV4dD4oMTcpPC9EaXNwbGF5VGV4dD48cmVjb3JkPjxy
 ZWMtbnVtYmVyPjk5PC9yZWMtbnVtYmVyPjxmb3JlaWduLWtleXM+PGtleSBhcHA9IkVOIiBkYi1p
 ZD0idHp3YXc1enZyNTJ0OXJlYTU5aXZ4c2ZocHRlYXoyZHZleHphIiB0aW1lc3RhbXA9IjE2NTQ4
 NzM1NDAiPjk5PC9rZXk+PC9mb3JlaWduLWtleXM+PHJlZi10eXBlIG5hbWU9IkpvdXJuYWwgQXJ0
@@ -4895,7 +5075,7 @@
       <w:r>
         <w:fldChar w:fldCharType="begin">
           <w:fldData xml:space="preserve">PEVuZE5vdGU+PENpdGU+PEF1dGhvcj5Cb3NjbzwvQXV0aG9yPjxZZWFyPjIwMjE8L1llYXI+PFJl
-Y051bT45OTwvUmVjTnVtPjxEaXNwbGF5VGV4dD4oMTUpPC9EaXNwbGF5VGV4dD48cmVjb3JkPjxy
+Y051bT45OTwvUmVjTnVtPjxEaXNwbGF5VGV4dD4oMTcpPC9EaXNwbGF5VGV4dD48cmVjb3JkPjxy
 ZWMtbnVtYmVyPjk5PC9yZWMtbnVtYmVyPjxmb3JlaWduLWtleXM+PGtleSBhcHA9IkVOIiBkYi1p
 ZD0idHp3YXc1enZyNTJ0OXJlYTU5aXZ4c2ZocHRlYXoyZHZleHphIiB0aW1lc3RhbXA9IjE2NTQ4
 NzM1NDAiPjk5PC9rZXk+PC9mb3JlaWduLWtleXM+PHJlZi10eXBlIG5hbWU9IkpvdXJuYWwgQXJ0
@@ -4960,7 +5140,7 @@
         <w:rPr>
           <w:noProof/>
         </w:rPr>
-        <w:t>(15)</w:t>
+        <w:t>(17)</w:t>
       </w:r>
       <w:r>
         <w:fldChar w:fldCharType="end"/>
@@ -5136,19 +5316,13 @@
         <w:spacing w:before="60" w:after="60"/>
         <w:jc w:val="both"/>
         <w:rPr>
-          <w:ins w:id="64" w:author="Mesa Vieira, Cristina (ISPM)" w:date="2022-06-28T14:01:00Z"/>
-        </w:rPr>
-        <w:pPrChange w:id="65" w:author="Mesa Vieira, Cristina (ISPM)" w:date="2022-06-28T16:07:00Z">
-          <w:pPr>
-            <w:spacing w:before="60" w:after="60"/>
-            <w:jc w:val="both"/>
-          </w:pPr>
-        </w:pPrChange>
+          <w:ins w:id="75" w:author="Mesa Vieira, Cristina (ISPM)" w:date="2022-06-28T14:01:00Z"/>
+        </w:rPr>
       </w:pPr>
       <w:r>
         <w:t xml:space="preserve">We will consider the following psychiatric comorbidities: </w:t>
       </w:r>
-      <w:del w:id="66" w:author="Mesa Vieira, Cristina (ISPM)" w:date="2022-06-28T12:19:00Z">
+      <w:del w:id="76" w:author="Mesa Vieira, Cristina (ISPM)" w:date="2022-06-28T12:19:00Z">
         <w:r>
           <w:delText>organic mental disorder</w:delText>
         </w:r>
@@ -5168,7 +5342,7 @@
       <w:r>
         <w:t xml:space="preserve"> (F10-F16, F18-F19), </w:t>
       </w:r>
-      <w:del w:id="67" w:author="Mesa Vieira, Cristina (ISPM)" w:date="2022-06-28T12:20:00Z">
+      <w:del w:id="77" w:author="Mesa Vieira, Cristina (ISPM)" w:date="2022-06-28T12:20:00Z">
         <w:r>
           <w:delText xml:space="preserve">serious mental </w:delText>
         </w:r>
@@ -5191,17 +5365,17 @@
           <w:delText>),</w:delText>
         </w:r>
       </w:del>
-      <w:del w:id="68" w:author="Mesa Vieira, Cristina (ISPM)" w:date="2022-06-28T16:07:00Z">
+      <w:del w:id="78" w:author="Mesa Vieira, Cristina (ISPM)" w:date="2022-06-28T16:07:00Z">
         <w:r>
           <w:delText xml:space="preserve"> </w:delText>
         </w:r>
       </w:del>
-      <w:del w:id="69" w:author="Mesa Vieira, Cristina (ISPM)" w:date="2022-06-28T12:20:00Z">
+      <w:del w:id="79" w:author="Mesa Vieira, Cristina (ISPM)" w:date="2022-06-28T12:20:00Z">
         <w:r>
           <w:delText>depressive disorders</w:delText>
         </w:r>
       </w:del>
-      <w:ins w:id="70" w:author="Mesa Vieira, Cristina (ISPM)" w:date="2022-06-28T12:20:00Z">
+      <w:ins w:id="80" w:author="Mesa Vieira, Cristina (ISPM)" w:date="2022-06-28T12:20:00Z">
         <w:r>
           <w:t>major depressive disorders</w:t>
         </w:r>
@@ -5221,7 +5395,7 @@
       <w:r>
         <w:t>3</w:t>
       </w:r>
-      <w:del w:id="71" w:author="Mesa Vieira, Cristina (ISPM)" w:date="2022-06-28T12:23:00Z">
+      <w:del w:id="81" w:author="Mesa Vieira, Cristina (ISPM)" w:date="2022-06-28T12:23:00Z">
         <w:r>
           <w:delText>, F34.1</w:delText>
         </w:r>
@@ -5229,15 +5403,12 @@
       <w:r>
         <w:t xml:space="preserve">), </w:t>
       </w:r>
-      <w:ins w:id="72" w:author="Mesa Vieira, Cristina (ISPM)" w:date="2022-06-28T16:08:00Z">
+      <w:ins w:id="82" w:author="Mesa Vieira, Cristina (ISPM)" w:date="2022-06-28T16:08:00Z">
         <w:r>
-          <w:t>psychotic disorders (F20-F29)</w:t>
-        </w:r>
-        <w:r>
-          <w:t xml:space="preserve">, </w:t>
+          <w:t xml:space="preserve">psychotic disorders (F20-F29), </w:t>
         </w:r>
       </w:ins>
-      <w:del w:id="73" w:author="Mesa Vieira, Cristina (ISPM)" w:date="2022-06-28T16:01:00Z">
+      <w:del w:id="83" w:author="Mesa Vieira, Cristina (ISPM)" w:date="2022-06-28T16:01:00Z">
         <w:r>
           <w:delText xml:space="preserve">other </w:delText>
         </w:r>
@@ -5245,12 +5416,12 @@
       <w:r>
         <w:t xml:space="preserve">anxiety disorders (F40-F48, excluding PTSD [F43.1], </w:t>
       </w:r>
-      <w:ins w:id="74" w:author="Mesa Vieira, Cristina (ISPM)" w:date="2022-06-28T16:08:00Z">
+      <w:ins w:id="84" w:author="Mesa Vieira, Cristina (ISPM)" w:date="2022-06-28T16:08:00Z">
         <w:r>
           <w:t xml:space="preserve">and </w:t>
         </w:r>
       </w:ins>
-      <w:del w:id="75" w:author="Mesa Vieira, Cristina (ISPM)" w:date="2022-06-28T12:24:00Z">
+      <w:del w:id="85" w:author="Mesa Vieira, Cristina (ISPM)" w:date="2022-06-28T12:24:00Z">
         <w:r>
           <w:delText xml:space="preserve">and unspecified anxiety disorders [F41.9]) </w:delText>
         </w:r>
@@ -5258,17 +5429,17 @@
       <w:r>
         <w:t>sleep disorders (F51, G47)</w:t>
       </w:r>
-      <w:ins w:id="76" w:author="Mesa Vieira, Cristina (ISPM)" w:date="2022-06-28T16:08:00Z">
+      <w:ins w:id="86" w:author="Mesa Vieira, Cristina (ISPM)" w:date="2022-06-28T16:08:00Z">
         <w:r>
           <w:t>.</w:t>
         </w:r>
       </w:ins>
-      <w:ins w:id="77" w:author="Mesa Vieira, Cristina (ISPM)" w:date="2022-06-28T12:24:00Z">
+      <w:ins w:id="87" w:author="Mesa Vieira, Cristina (ISPM)" w:date="2022-06-28T12:24:00Z">
         <w:r>
           <w:t xml:space="preserve"> </w:t>
         </w:r>
       </w:ins>
-      <w:del w:id="78" w:author="Mesa Vieira, Cristina (ISPM)" w:date="2022-06-28T12:24:00Z">
+      <w:del w:id="88" w:author="Mesa Vieira, Cristina (ISPM)" w:date="2022-06-28T12:24:00Z">
         <w:r>
           <w:delText xml:space="preserve"> </w:delText>
         </w:r>
@@ -5294,7 +5465,7 @@
         <w:spacing w:before="60" w:after="60"/>
         <w:jc w:val="both"/>
         <w:rPr>
-          <w:ins w:id="79" w:author="Mesa Vieira, Cristina (ISPM)" w:date="2022-06-28T14:01:00Z"/>
+          <w:ins w:id="89" w:author="Mesa Vieira, Cristina (ISPM)" w:date="2022-06-28T14:01:00Z"/>
         </w:rPr>
       </w:pPr>
     </w:p>
@@ -5303,29 +5474,29 @@
         <w:spacing w:before="60" w:after="60"/>
         <w:jc w:val="both"/>
       </w:pPr>
-      <w:ins w:id="80" w:author="Mesa Vieira, Cristina (ISPM)" w:date="2022-06-28T14:01:00Z">
+      <w:ins w:id="90" w:author="Mesa Vieira, Cristina (ISPM)" w:date="2022-06-28T14:01:00Z">
         <w:r>
           <w:rPr>
             <w:b/>
             <w:bCs/>
-            <w:rPrChange w:id="81" w:author="Mesa Vieira, Cristina (ISPM)" w:date="2022-06-28T14:05:00Z">
+            <w:rPrChange w:id="91" w:author="Mesa Vieira, Cristina (ISPM)" w:date="2022-06-28T14:05:00Z">
               <w:rPr/>
             </w:rPrChange>
           </w:rPr>
           <w:t>Psychiatric medication</w:t>
         </w:r>
       </w:ins>
-      <w:ins w:id="82" w:author="Mesa Vieira, Cristina (ISPM)" w:date="2022-06-28T14:02:00Z">
+      <w:ins w:id="92" w:author="Mesa Vieira, Cristina (ISPM)" w:date="2022-06-28T14:02:00Z">
         <w:r>
           <w:t xml:space="preserve"> will be </w:t>
         </w:r>
       </w:ins>
-      <w:ins w:id="83" w:author="Mesa Vieira, Cristina (ISPM)" w:date="2022-06-28T14:03:00Z">
+      <w:ins w:id="93" w:author="Mesa Vieira, Cristina (ISPM)" w:date="2022-06-28T14:03:00Z">
         <w:r>
           <w:t xml:space="preserve">included through pharmacy claims </w:t>
         </w:r>
       </w:ins>
-      <w:ins w:id="84" w:author="Mesa Vieira, Cristina (ISPM)" w:date="2022-06-28T14:05:00Z">
+      <w:ins w:id="94" w:author="Mesa Vieira, Cristina (ISPM)" w:date="2022-06-28T14:05:00Z">
         <w:r>
           <w:t xml:space="preserve">for </w:t>
         </w:r>
@@ -5335,7 +5506,7 @@
         <w:r>
           <w:rPr>
             <w:highlight w:val="yellow"/>
-            <w:rPrChange w:id="85" w:author="Mesa Vieira, Cristina (ISPM)" w:date="2022-06-28T16:14:00Z">
+            <w:rPrChange w:id="95" w:author="Mesa Vieira, Cristina (ISPM)" w:date="2022-06-28T16:14:00Z">
               <w:rPr/>
             </w:rPrChange>
           </w:rPr>
@@ -5863,6 +6034,7 @@
         <w:rPr>
           <w:b/>
         </w:rPr>
+        <w:lastRenderedPageBreak/>
         <w:t xml:space="preserve">Infectious disease </w:t>
       </w:r>
     </w:p>
@@ -5880,7 +6052,7 @@
         <w:spacing w:before="60" w:after="60"/>
         <w:jc w:val="both"/>
         <w:rPr>
-          <w:del w:id="86" w:author="Mesa Vieira, Cristina (ISPM)" w:date="2022-06-28T16:16:00Z"/>
+          <w:del w:id="96" w:author="Mesa Vieira, Cristina (ISPM)" w:date="2022-06-28T16:16:00Z"/>
           <w:b/>
         </w:rPr>
       </w:pPr>
@@ -5970,7 +6142,7 @@
         <w:spacing w:before="60" w:after="60"/>
         <w:jc w:val="both"/>
         <w:rPr>
-          <w:del w:id="87" w:author="Mesa Vieira, Cristina (ISPM)" w:date="2022-06-28T16:16:00Z"/>
+          <w:del w:id="97" w:author="Mesa Vieira, Cristina (ISPM)" w:date="2022-06-28T16:16:00Z"/>
           <w:iCs/>
         </w:rPr>
       </w:pPr>
@@ -5980,15 +6152,9 @@
         <w:spacing w:before="60" w:after="60"/>
         <w:jc w:val="both"/>
         <w:rPr>
-          <w:ins w:id="88" w:author="Mesa Vieira, Cristina (ISPM)" w:date="2022-06-28T16:14:00Z"/>
+          <w:ins w:id="98" w:author="Mesa Vieira, Cristina (ISPM)" w:date="2022-06-28T16:14:00Z"/>
           <w:b/>
         </w:rPr>
-        <w:pPrChange w:id="89" w:author="Mesa Vieira, Cristina (ISPM)" w:date="2022-06-28T16:16:00Z">
-          <w:pPr>
-            <w:spacing w:before="60" w:after="60"/>
-            <w:jc w:val="both"/>
-          </w:pPr>
-        </w:pPrChange>
       </w:pPr>
     </w:p>
     <w:p>
@@ -5996,7 +6162,7 @@
         <w:spacing w:before="60" w:after="60"/>
         <w:jc w:val="both"/>
         <w:rPr>
-          <w:ins w:id="90" w:author="Mesa Vieira, Cristina (ISPM)" w:date="2022-06-28T16:14:00Z"/>
+          <w:ins w:id="99" w:author="Mesa Vieira, Cristina (ISPM)" w:date="2022-06-28T16:14:00Z"/>
           <w:b/>
         </w:rPr>
       </w:pPr>
@@ -6021,7 +6187,7 @@
         <w:spacing w:before="60" w:after="60"/>
         <w:jc w:val="both"/>
         <w:rPr>
-          <w:del w:id="91" w:author="Mesa Vieira, Cristina (ISPM)" w:date="2022-06-28T16:16:00Z"/>
+          <w:del w:id="100" w:author="Mesa Vieira, Cristina (ISPM)" w:date="2022-06-28T16:16:00Z"/>
         </w:rPr>
       </w:pPr>
       <w:r>
@@ -6062,12 +6228,6 @@
       <w:pPr>
         <w:spacing w:before="60" w:after="60"/>
         <w:jc w:val="both"/>
-        <w:pPrChange w:id="92" w:author="Mesa Vieira, Cristina (ISPM)" w:date="2022-06-28T16:16:00Z">
-          <w:pPr>
-            <w:spacing w:before="60" w:after="60"/>
-            <w:jc w:val="both"/>
-          </w:pPr>
-        </w:pPrChange>
       </w:pPr>
     </w:p>
     <w:p>
@@ -6082,7 +6242,6 @@
         <w:rPr>
           <w:b/>
         </w:rPr>
-        <w:lastRenderedPageBreak/>
         <w:t xml:space="preserve">Year </w:t>
       </w:r>
       <w:r>
@@ -6501,7 +6660,7 @@
         </w:rPr>
         <w:t xml:space="preserve"> </w:t>
       </w:r>
-      <w:ins w:id="93" w:author="Mesa Vieira, Cristina (ISPM)" w:date="2022-06-23T13:38:00Z">
+      <w:ins w:id="101" w:author="Mesa Vieira, Cristina (ISPM)" w:date="2022-06-23T13:38:00Z">
         <w:r>
           <w:rPr>
             <w:lang w:val="en-US"/>
@@ -6509,7 +6668,7 @@
           <w:t xml:space="preserve">persons </w:t>
         </w:r>
       </w:ins>
-      <w:del w:id="94" w:author="Mesa Vieira, Cristina (ISPM)" w:date="2022-06-23T13:38:00Z">
+      <w:del w:id="102" w:author="Mesa Vieira, Cristina (ISPM)" w:date="2022-06-23T13:38:00Z">
         <w:r>
           <w:rPr>
             <w:lang w:val="en-US"/>
@@ -6541,7 +6700,7 @@
         </w:rPr>
         <w:t>taking into account the time-varying nature of exposure</w:t>
       </w:r>
-      <w:ins w:id="95" w:author="Mesa Vieira, Cristina (ISPM)" w:date="2022-06-23T13:39:00Z">
+      <w:ins w:id="103" w:author="Mesa Vieira, Cristina (ISPM)" w:date="2022-06-23T13:39:00Z">
         <w:r>
           <w:rPr>
             <w:lang w:val="en-US"/>
@@ -6549,7 +6708,7 @@
           <w:t xml:space="preserve"> </w:t>
         </w:r>
       </w:ins>
-      <w:del w:id="96" w:author="Mesa Vieira, Cristina (ISPM)" w:date="2022-06-28T14:47:00Z">
+      <w:del w:id="104" w:author="Mesa Vieira, Cristina (ISPM)" w:date="2022-06-28T14:47:00Z">
         <w:r>
           <w:rPr>
             <w:lang w:val="en-US"/>
@@ -6580,7 +6739,7 @@
         </w:rPr>
         <w:t xml:space="preserve">. </w:t>
       </w:r>
-      <w:ins w:id="97" w:author="Mesa Vieira, Cristina (ISPM)" w:date="2022-06-23T13:38:00Z">
+      <w:ins w:id="105" w:author="Mesa Vieira, Cristina (ISPM)" w:date="2022-06-23T13:38:00Z">
         <w:r>
           <w:rPr>
             <w:lang w:val="en-US"/>
@@ -6588,7 +6747,7 @@
           <w:t xml:space="preserve">We will also </w:t>
         </w:r>
       </w:ins>
-      <w:ins w:id="98" w:author="Mesa Vieira, Cristina (ISPM)" w:date="2022-06-23T13:39:00Z">
+      <w:ins w:id="106" w:author="Mesa Vieira, Cristina (ISPM)" w:date="2022-06-23T13:39:00Z">
         <w:r>
           <w:rPr>
             <w:lang w:val="en-US"/>
@@ -6596,7 +6755,7 @@
           <w:t>estimate the</w:t>
         </w:r>
       </w:ins>
-      <w:ins w:id="99" w:author="Mesa Vieira, Cristina (ISPM)" w:date="2022-06-23T13:38:00Z">
+      <w:ins w:id="107" w:author="Mesa Vieira, Cristina (ISPM)" w:date="2022-06-23T13:38:00Z">
         <w:r>
           <w:rPr>
             <w:lang w:val="en-US"/>
@@ -6604,7 +6763,7 @@
           <w:t xml:space="preserve"> sex-specific</w:t>
         </w:r>
       </w:ins>
-      <w:ins w:id="100" w:author="Mesa Vieira, Cristina (ISPM)" w:date="2022-06-23T13:39:00Z">
+      <w:ins w:id="108" w:author="Mesa Vieira, Cristina (ISPM)" w:date="2022-06-23T13:39:00Z">
         <w:r>
           <w:rPr>
             <w:lang w:val="en-US"/>
@@ -6612,7 +6771,7 @@
           <w:t xml:space="preserve"> </w:t>
         </w:r>
       </w:ins>
-      <w:ins w:id="101" w:author="Mesa Vieira, Cristina (ISPM)" w:date="2022-06-23T13:40:00Z">
+      <w:ins w:id="109" w:author="Mesa Vieira, Cristina (ISPM)" w:date="2022-06-23T13:40:00Z">
         <w:r>
           <w:rPr>
             <w:lang w:val="en-US"/>
@@ -6620,7 +6779,7 @@
           <w:t xml:space="preserve">cumulative </w:t>
         </w:r>
       </w:ins>
-      <w:ins w:id="102" w:author="Mesa Vieira, Cristina (ISPM)" w:date="2022-06-23T13:39:00Z">
+      <w:ins w:id="110" w:author="Mesa Vieira, Cristina (ISPM)" w:date="2022-06-23T13:39:00Z">
         <w:r>
           <w:rPr>
             <w:lang w:val="en-US"/>
@@ -6628,7 +6787,7 @@
           <w:t xml:space="preserve">incidence </w:t>
         </w:r>
       </w:ins>
-      <w:ins w:id="103" w:author="Mesa Vieira, Cristina (ISPM)" w:date="2022-06-23T13:40:00Z">
+      <w:ins w:id="111" w:author="Mesa Vieira, Cristina (ISPM)" w:date="2022-06-23T13:40:00Z">
         <w:r>
           <w:rPr>
             <w:lang w:val="en-US"/>
@@ -6784,7 +6943,7 @@
         </w:rPr>
         <w:t>associations between PTSD and outcomes will be adjusted for sociodemographic characteristics, year, HIV, psychiatric comorbidity</w:t>
       </w:r>
-      <w:ins w:id="104" w:author="Mesa Vieira, Cristina (ISPM)" w:date="2022-06-28T14:48:00Z">
+      <w:ins w:id="112" w:author="Mesa Vieira, Cristina (ISPM)" w:date="2022-06-28T14:48:00Z">
         <w:r>
           <w:rPr>
             <w:lang w:val="en-US"/>
@@ -6792,7 +6951,7 @@
           <w:t xml:space="preserve"> and medication</w:t>
         </w:r>
       </w:ins>
-      <w:del w:id="105" w:author="Mesa Vieira, Cristina (ISPM)" w:date="2022-06-28T14:48:00Z">
+      <w:del w:id="113" w:author="Mesa Vieira, Cristina (ISPM)" w:date="2022-06-28T14:48:00Z">
         <w:r>
           <w:rPr>
             <w:lang w:val="en-US"/>
@@ -6971,6 +7130,7 @@
         <w:rPr>
           <w:iCs/>
         </w:rPr>
+        <w:lastRenderedPageBreak/>
         <w:t xml:space="preserve">follow-up time </w:t>
       </w:r>
       <w:r>
@@ -7236,11 +7396,11 @@
         <w:spacing w:before="60" w:after="60"/>
         <w:jc w:val="both"/>
         <w:rPr>
-          <w:del w:id="106" w:author="Mesa Vieira, Cristina (ISPM)" w:date="2022-06-28T14:48:00Z"/>
+          <w:del w:id="114" w:author="Mesa Vieira, Cristina (ISPM)" w:date="2022-06-28T14:48:00Z"/>
           <w:iCs/>
         </w:rPr>
       </w:pPr>
-      <w:del w:id="107" w:author="Mesa Vieira, Cristina (ISPM)" w:date="2022-06-28T14:48:00Z">
+      <w:del w:id="115" w:author="Mesa Vieira, Cristina (ISPM)" w:date="2022-06-28T14:48:00Z">
         <w:r>
           <w:rPr>
             <w:b/>
@@ -7391,7 +7551,7 @@
           <w:delText xml:space="preserve"> </w:delText>
         </w:r>
       </w:del>
-      <w:customXmlDelRangeStart w:id="108" w:author="Mesa Vieira, Cristina (ISPM)" w:date="2022-06-28T14:48:00Z"/>
+      <w:customXmlDelRangeStart w:id="116" w:author="Mesa Vieira, Cristina (ISPM)" w:date="2022-06-28T14:48:00Z"/>
       <w:sdt>
         <w:sdtPr>
           <w:rPr>
@@ -7404,17 +7564,17 @@
           </w:placeholder>
         </w:sdtPr>
         <w:sdtContent>
-          <w:customXmlDelRangeEnd w:id="108"/>
-          <w:del w:id="109" w:author="Mesa Vieira, Cristina (ISPM)" w:date="2022-06-28T14:48:00Z">
+          <w:customXmlDelRangeEnd w:id="116"/>
+          <w:del w:id="117" w:author="Mesa Vieira, Cristina (ISPM)" w:date="2022-06-28T14:48:00Z">
             <w:r>
               <w:delText>(Lin, Young, Logan, &amp; VanderWeele, 2017; Lin, Young, Logan, Tchetgen Tchetgen, et al., 2017)</w:delText>
             </w:r>
           </w:del>
-          <w:customXmlDelRangeStart w:id="110" w:author="Mesa Vieira, Cristina (ISPM)" w:date="2022-06-28T14:48:00Z"/>
+          <w:customXmlDelRangeStart w:id="118" w:author="Mesa Vieira, Cristina (ISPM)" w:date="2022-06-28T14:48:00Z"/>
         </w:sdtContent>
       </w:sdt>
-      <w:customXmlDelRangeEnd w:id="110"/>
-      <w:del w:id="111" w:author="Mesa Vieira, Cristina (ISPM)" w:date="2022-06-28T14:48:00Z">
+      <w:customXmlDelRangeEnd w:id="118"/>
+      <w:del w:id="119" w:author="Mesa Vieira, Cristina (ISPM)" w:date="2022-06-28T14:48:00Z">
         <w:r>
           <w:rPr>
             <w:iCs/>
@@ -7428,11 +7588,11 @@
         <w:spacing w:before="60" w:after="60"/>
         <w:jc w:val="both"/>
         <w:rPr>
-          <w:del w:id="112" w:author="Mesa Vieira, Cristina (ISPM)" w:date="2022-06-28T14:48:00Z"/>
+          <w:del w:id="120" w:author="Mesa Vieira, Cristina (ISPM)" w:date="2022-06-28T14:48:00Z"/>
           <w:iCs/>
         </w:rPr>
       </w:pPr>
-      <w:del w:id="113" w:author="Mesa Vieira, Cristina (ISPM)" w:date="2022-06-28T14:48:00Z">
+      <w:del w:id="121" w:author="Mesa Vieira, Cristina (ISPM)" w:date="2022-06-28T14:48:00Z">
         <w:r>
           <w:rPr>
             <w:iCs/>
@@ -7724,16 +7884,7 @@
         <w:rPr>
           <w:b/>
         </w:rPr>
-        <w:lastRenderedPageBreak/>
-        <w:t>4. Refere</w:t>
-      </w:r>
-      <w:bookmarkStart w:id="114" w:name="_GoBack"/>
-      <w:bookmarkEnd w:id="114"/>
-      <w:r>
-        <w:rPr>
-          <w:b/>
-        </w:rPr>
-        <w:t>nces</w:t>
+        <w:t>4. References</w:t>
       </w:r>
     </w:p>
     <w:p>
@@ -7835,7 +7986,7 @@
       </w:r>
       <w:r>
         <w:tab/>
-        <w:t>Polimanti R, Ratanatharathorn A, Maihofer AX, Choi KW, Stein MB, Morey RA, et al. Association of Economic Status and Educational Attainment With Posttraumatic Stress Disorder: A Mendelian Randomization Study. JAMA Netw Open. 2019;2(5):e193447.</w:t>
+        <w:t>Perkins JD, Wilkins SS, Kamran S, Shuaib A. Post-traumatic stress disorder and its association with stroke and stroke risk factors: A literature review. Neurobiol Stress. 2021;14:100332.</w:t>
       </w:r>
     </w:p>
     <w:p>
@@ -7847,7 +7998,7 @@
       </w:r>
       <w:r>
         <w:tab/>
-        <w:t>Assari S. Social Determinants of Depression: The Intersections of Race, Gender, and Socioeconomic Status. Brain Sci. 2017;7(12).</w:t>
+        <w:t>Polimanti R, Ratanatharathorn A, Maihofer AX, Choi KW, Stein MB, Morey RA, et al. Association of Economic Status and Educational Attainment With Posttraumatic Stress Disorder: A Mendelian Randomization Study. JAMA Netw Open. 2019;2(5):e193447.</w:t>
       </w:r>
     </w:p>
     <w:p>
@@ -7859,7 +8010,7 @@
       </w:r>
       <w:r>
         <w:tab/>
-        <w:t>Mukong AK, Van Walbeek C, Ross H. Lifestyle and Income-related Inequality in Health in South Africa. Int J Equity Health. 2017;16(1):103.</w:t>
+        <w:t>Assari S. Social Determinants of Depression: The Intersections of Race, Gender, and Socioeconomic Status. Brain Sci. 2017;7(12).</w:t>
       </w:r>
     </w:p>
     <w:p>
@@ -7871,7 +8022,7 @@
       </w:r>
       <w:r>
         <w:tab/>
-        <w:t>Zhang YB, Pan XF, Chen J, Cao A, Xia L, Zhang Y, et al. Combined lifestyle factors, all-cause mortality and cardiovascular disease: a systematic review and meta-analysis of prospective cohort studies. J Epidemiol Community Health. 2021;75(1):92-9.</w:t>
+        <w:t>Mukong AK, Van Walbeek C, Ross H. Lifestyle and Income-related Inequality in Health in South Africa. Int J Equity Health. 2017;16(1):103.</w:t>
       </w:r>
     </w:p>
     <w:p>
@@ -7883,7 +8034,7 @@
       </w:r>
       <w:r>
         <w:tab/>
-        <w:t>Mabaso M, Makola L, Naidoo I, Mlangeni LL, Jooste S, Simbayi L. HIV prevalence in South Africa through gender and racial lenses: results from the 2012 population-based national household survey. Int J Equity Health. 2019;18(1):167.</w:t>
+        <w:t>Zhang YB, Pan XF, Chen J, Cao A, Xia L, Zhang Y, et al. Combined lifestyle factors, all-cause mortality and cardiovascular disease: a systematic review and meta-analysis of prospective cohort studies. J Epidemiol Community Health. 2021;75(1):92-9.</w:t>
       </w:r>
     </w:p>
     <w:p>
@@ -7891,7 +8042,20 @@
         <w:pStyle w:val="EndNoteBibliography"/>
       </w:pPr>
       <w:r>
+        <w:lastRenderedPageBreak/>
         <w:t>10.</w:t>
+      </w:r>
+      <w:r>
+        <w:tab/>
+        <w:t>Mabaso M, Makola L, Naidoo I, Mlangeni LL, Jooste S, Simbayi L. HIV prevalence in South Africa through gender and racial lenses: results from the 2012 population-based national household survey. Int J Equity Health. 2019;18(1):167.</w:t>
+      </w:r>
+    </w:p>
+    <w:p>
+      <w:pPr>
+        <w:pStyle w:val="EndNoteBibliography"/>
+      </w:pPr>
+      <w:r>
+        <w:t>11.</w:t>
       </w:r>
       <w:r>
         <w:tab/>
@@ -7903,7 +8067,7 @@
         <w:pStyle w:val="EndNoteBibliography"/>
       </w:pPr>
       <w:r>
-        <w:t>11.</w:t>
+        <w:t>12.</w:t>
       </w:r>
       <w:r>
         <w:tab/>
@@ -7915,7 +8079,7 @@
         <w:pStyle w:val="EndNoteBibliography"/>
       </w:pPr>
       <w:r>
-        <w:t>12.</w:t>
+        <w:t>13.</w:t>
       </w:r>
       <w:r>
         <w:tab/>
@@ -7927,7 +8091,19 @@
         <w:pStyle w:val="EndNoteBibliography"/>
       </w:pPr>
       <w:r>
-        <w:t>13.</w:t>
+        <w:t>14.</w:t>
+      </w:r>
+      <w:r>
+        <w:tab/>
+        <w:t>Hendrickson CM, Neylan TC, Na B, Regan M, Zhang Q, Cohen BE. Lifetime trauma exposure and prospective cardiovascular events and all-cause mortality: findings from the Heart and Soul Study. Psychosom Med. 2013;75(9):849-55.</w:t>
+      </w:r>
+    </w:p>
+    <w:p>
+      <w:pPr>
+        <w:pStyle w:val="EndNoteBibliography"/>
+      </w:pPr>
+      <w:r>
+        <w:t>15.</w:t>
       </w:r>
       <w:r>
         <w:tab/>
@@ -7939,7 +8115,7 @@
         <w:pStyle w:val="EndNoteBibliography"/>
       </w:pPr>
       <w:r>
-        <w:t>14.</w:t>
+        <w:t>16.</w:t>
       </w:r>
       <w:r>
         <w:tab/>
@@ -7951,7 +8127,7 @@
         <w:pStyle w:val="EndNoteBibliography"/>
       </w:pPr>
       <w:r>
-        <w:t>15.</w:t>
+        <w:t>17.</w:t>
       </w:r>
       <w:r>
         <w:tab/>
@@ -8037,7 +8213,7 @@
       <w:pPr>
         <w:jc w:val="both"/>
       </w:pPr>
-      <w:ins w:id="115" w:author="Mesa Vieira, Cristina (ISPM)" w:date="2022-06-28T16:14:00Z">
+      <w:ins w:id="122" w:author="Mesa Vieira, Cristina (ISPM)" w:date="2022-06-28T16:14:00Z">
         <w:r>
           <w:rPr>
             <w:noProof/>
@@ -8107,7 +8283,7 @@
           </w:drawing>
         </w:r>
       </w:ins>
-      <w:del w:id="116" w:author="Mesa Vieira, Cristina (ISPM)" w:date="2022-06-28T15:59:00Z">
+      <w:del w:id="123" w:author="Mesa Vieira, Cristina (ISPM)" w:date="2022-06-28T15:59:00Z">
         <w:r>
           <w:rPr>
             <w:noProof/>
@@ -8132,7 +8308,7 @@
               <v:path o:extrusionok="f" gradientshapeok="t" o:connecttype="rect"/>
               <o:lock v:ext="edit" aspectratio="t"/>
             </v:shapetype>
-            <v:shape id="_x0000_i1025" type="#_x0000_t75" alt="DAG_10_06" style="width:741.3pt;height:469.55pt;mso-width-percent:0;mso-height-percent:0;mso-width-percent:0;mso-height-percent:0">
+            <v:shape id="_x0000_i1025" type="#_x0000_t75" alt="DAG_10_06" style="width:741pt;height:469.5pt;mso-width-percent:0;mso-height-percent:0;mso-width-percent:0;mso-height-percent:0">
               <v:imagedata r:id="rId14" o:title="DAG_10_06" cropbottom="23915f"/>
             </v:shape>
           </w:pict>
@@ -8148,7 +8324,7 @@
       <w:pPr>
         <w:jc w:val="both"/>
         <w:rPr>
-          <w:ins w:id="117" w:author="Mesa Vieira, Cristina (ISPM)" w:date="2022-06-28T16:14:00Z"/>
+          <w:ins w:id="124" w:author="Mesa Vieira, Cristina (ISPM)" w:date="2022-06-28T16:14:00Z"/>
         </w:rPr>
       </w:pPr>
     </w:p>
@@ -8156,7 +8332,7 @@
       <w:pPr>
         <w:jc w:val="both"/>
         <w:rPr>
-          <w:ins w:id="118" w:author="Mesa Vieira, Cristina (ISPM)" w:date="2022-06-28T16:14:00Z"/>
+          <w:ins w:id="125" w:author="Mesa Vieira, Cristina (ISPM)" w:date="2022-06-28T16:14:00Z"/>
         </w:rPr>
       </w:pPr>
     </w:p>
@@ -8164,7 +8340,7 @@
       <w:pPr>
         <w:jc w:val="both"/>
         <w:rPr>
-          <w:ins w:id="119" w:author="Mesa Vieira, Cristina (ISPM)" w:date="2022-06-28T16:14:00Z"/>
+          <w:ins w:id="126" w:author="Mesa Vieira, Cristina (ISPM)" w:date="2022-06-28T16:14:00Z"/>
         </w:rPr>
       </w:pPr>
     </w:p>
@@ -8172,7 +8348,7 @@
       <w:pPr>
         <w:jc w:val="both"/>
         <w:rPr>
-          <w:ins w:id="120" w:author="Mesa Vieira, Cristina (ISPM)" w:date="2022-06-28T16:14:00Z"/>
+          <w:ins w:id="127" w:author="Mesa Vieira, Cristina (ISPM)" w:date="2022-06-28T16:14:00Z"/>
         </w:rPr>
       </w:pPr>
     </w:p>
@@ -8180,7 +8356,7 @@
       <w:pPr>
         <w:jc w:val="both"/>
         <w:rPr>
-          <w:ins w:id="121" w:author="Mesa Vieira, Cristina (ISPM)" w:date="2022-06-28T16:14:00Z"/>
+          <w:ins w:id="128" w:author="Mesa Vieira, Cristina (ISPM)" w:date="2022-06-28T16:14:00Z"/>
         </w:rPr>
       </w:pPr>
     </w:p>
@@ -8188,7 +8364,7 @@
       <w:pPr>
         <w:jc w:val="both"/>
         <w:rPr>
-          <w:ins w:id="122" w:author="Mesa Vieira, Cristina (ISPM)" w:date="2022-06-28T16:14:00Z"/>
+          <w:ins w:id="129" w:author="Mesa Vieira, Cristina (ISPM)" w:date="2022-06-28T16:14:00Z"/>
         </w:rPr>
       </w:pPr>
     </w:p>
@@ -8196,7 +8372,7 @@
       <w:pPr>
         <w:jc w:val="both"/>
         <w:rPr>
-          <w:ins w:id="123" w:author="Mesa Vieira, Cristina (ISPM)" w:date="2022-06-28T16:14:00Z"/>
+          <w:ins w:id="130" w:author="Mesa Vieira, Cristina (ISPM)" w:date="2022-06-28T16:14:00Z"/>
         </w:rPr>
       </w:pPr>
     </w:p>
@@ -8204,7 +8380,7 @@
       <w:pPr>
         <w:jc w:val="both"/>
         <w:rPr>
-          <w:ins w:id="124" w:author="Mesa Vieira, Cristina (ISPM)" w:date="2022-06-28T16:14:00Z"/>
+          <w:ins w:id="131" w:author="Mesa Vieira, Cristina (ISPM)" w:date="2022-06-28T16:14:00Z"/>
         </w:rPr>
       </w:pPr>
     </w:p>
@@ -8212,7 +8388,7 @@
       <w:pPr>
         <w:jc w:val="both"/>
         <w:rPr>
-          <w:ins w:id="125" w:author="Mesa Vieira, Cristina (ISPM)" w:date="2022-06-28T16:14:00Z"/>
+          <w:ins w:id="132" w:author="Mesa Vieira, Cristina (ISPM)" w:date="2022-06-28T16:14:00Z"/>
         </w:rPr>
       </w:pPr>
     </w:p>
@@ -8220,7 +8396,7 @@
       <w:pPr>
         <w:jc w:val="both"/>
         <w:rPr>
-          <w:ins w:id="126" w:author="Mesa Vieira, Cristina (ISPM)" w:date="2022-06-28T16:14:00Z"/>
+          <w:ins w:id="133" w:author="Mesa Vieira, Cristina (ISPM)" w:date="2022-06-28T16:14:00Z"/>
         </w:rPr>
       </w:pPr>
     </w:p>
@@ -8228,7 +8404,7 @@
       <w:pPr>
         <w:jc w:val="both"/>
         <w:rPr>
-          <w:ins w:id="127" w:author="Mesa Vieira, Cristina (ISPM)" w:date="2022-06-28T16:14:00Z"/>
+          <w:ins w:id="134" w:author="Mesa Vieira, Cristina (ISPM)" w:date="2022-06-28T16:14:00Z"/>
         </w:rPr>
       </w:pPr>
     </w:p>
@@ -8236,7 +8412,7 @@
       <w:pPr>
         <w:jc w:val="both"/>
         <w:rPr>
-          <w:ins w:id="128" w:author="Mesa Vieira, Cristina (ISPM)" w:date="2022-06-28T16:14:00Z"/>
+          <w:ins w:id="135" w:author="Mesa Vieira, Cristina (ISPM)" w:date="2022-06-28T16:14:00Z"/>
         </w:rPr>
       </w:pPr>
     </w:p>
@@ -8244,7 +8420,7 @@
       <w:pPr>
         <w:jc w:val="both"/>
         <w:rPr>
-          <w:ins w:id="129" w:author="Mesa Vieira, Cristina (ISPM)" w:date="2022-06-28T16:14:00Z"/>
+          <w:ins w:id="136" w:author="Mesa Vieira, Cristina (ISPM)" w:date="2022-06-28T16:14:00Z"/>
         </w:rPr>
       </w:pPr>
     </w:p>
@@ -8252,7 +8428,7 @@
       <w:pPr>
         <w:jc w:val="both"/>
         <w:rPr>
-          <w:ins w:id="130" w:author="Mesa Vieira, Cristina (ISPM)" w:date="2022-06-28T16:14:00Z"/>
+          <w:ins w:id="137" w:author="Mesa Vieira, Cristina (ISPM)" w:date="2022-06-28T16:14:00Z"/>
         </w:rPr>
       </w:pPr>
     </w:p>
@@ -8260,7 +8436,7 @@
       <w:pPr>
         <w:jc w:val="both"/>
         <w:rPr>
-          <w:ins w:id="131" w:author="Mesa Vieira, Cristina (ISPM)" w:date="2022-06-28T16:14:00Z"/>
+          <w:ins w:id="138" w:author="Mesa Vieira, Cristina (ISPM)" w:date="2022-06-28T16:14:00Z"/>
         </w:rPr>
       </w:pPr>
     </w:p>
@@ -8268,7 +8444,7 @@
       <w:pPr>
         <w:jc w:val="both"/>
         <w:rPr>
-          <w:ins w:id="132" w:author="Mesa Vieira, Cristina (ISPM)" w:date="2022-06-28T16:14:00Z"/>
+          <w:ins w:id="139" w:author="Mesa Vieira, Cristina (ISPM)" w:date="2022-06-28T16:14:00Z"/>
         </w:rPr>
       </w:pPr>
     </w:p>
@@ -8276,7 +8452,7 @@
       <w:pPr>
         <w:jc w:val="both"/>
         <w:rPr>
-          <w:ins w:id="133" w:author="Mesa Vieira, Cristina (ISPM)" w:date="2022-06-28T16:14:00Z"/>
+          <w:ins w:id="140" w:author="Mesa Vieira, Cristina (ISPM)" w:date="2022-06-28T16:14:00Z"/>
         </w:rPr>
       </w:pPr>
     </w:p>
@@ -8284,7 +8460,7 @@
       <w:pPr>
         <w:jc w:val="both"/>
         <w:rPr>
-          <w:ins w:id="134" w:author="Mesa Vieira, Cristina (ISPM)" w:date="2022-06-28T16:14:00Z"/>
+          <w:ins w:id="141" w:author="Mesa Vieira, Cristina (ISPM)" w:date="2022-06-28T16:14:00Z"/>
         </w:rPr>
       </w:pPr>
     </w:p>
@@ -8292,7 +8468,7 @@
       <w:pPr>
         <w:jc w:val="both"/>
         <w:rPr>
-          <w:ins w:id="135" w:author="Mesa Vieira, Cristina (ISPM)" w:date="2022-06-28T16:14:00Z"/>
+          <w:ins w:id="142" w:author="Mesa Vieira, Cristina (ISPM)" w:date="2022-06-28T16:14:00Z"/>
         </w:rPr>
       </w:pPr>
     </w:p>
@@ -8300,7 +8476,7 @@
       <w:pPr>
         <w:jc w:val="both"/>
         <w:rPr>
-          <w:ins w:id="136" w:author="Mesa Vieira, Cristina (ISPM)" w:date="2022-06-28T16:14:00Z"/>
+          <w:ins w:id="143" w:author="Mesa Vieira, Cristina (ISPM)" w:date="2022-06-28T16:14:00Z"/>
         </w:rPr>
       </w:pPr>
     </w:p>
@@ -8308,7 +8484,7 @@
       <w:pPr>
         <w:jc w:val="both"/>
         <w:rPr>
-          <w:ins w:id="137" w:author="Mesa Vieira, Cristina (ISPM)" w:date="2022-06-28T16:14:00Z"/>
+          <w:ins w:id="144" w:author="Mesa Vieira, Cristina (ISPM)" w:date="2022-06-28T16:14:00Z"/>
         </w:rPr>
       </w:pPr>
     </w:p>
@@ -8316,7 +8492,7 @@
       <w:pPr>
         <w:jc w:val="both"/>
         <w:rPr>
-          <w:ins w:id="138" w:author="Mesa Vieira, Cristina (ISPM)" w:date="2022-06-28T16:14:00Z"/>
+          <w:ins w:id="145" w:author="Mesa Vieira, Cristina (ISPM)" w:date="2022-06-28T16:14:00Z"/>
         </w:rPr>
       </w:pPr>
     </w:p>
@@ -8324,7 +8500,7 @@
       <w:pPr>
         <w:jc w:val="both"/>
         <w:rPr>
-          <w:ins w:id="139" w:author="Mesa Vieira, Cristina (ISPM)" w:date="2022-06-28T16:14:00Z"/>
+          <w:ins w:id="146" w:author="Mesa Vieira, Cristina (ISPM)" w:date="2022-06-28T16:14:00Z"/>
         </w:rPr>
       </w:pPr>
     </w:p>
@@ -8332,7 +8508,7 @@
       <w:pPr>
         <w:jc w:val="both"/>
         <w:rPr>
-          <w:ins w:id="140" w:author="Mesa Vieira, Cristina (ISPM)" w:date="2022-06-28T16:14:00Z"/>
+          <w:ins w:id="147" w:author="Mesa Vieira, Cristina (ISPM)" w:date="2022-06-28T16:14:00Z"/>
         </w:rPr>
       </w:pPr>
     </w:p>
@@ -8340,7 +8516,7 @@
       <w:pPr>
         <w:jc w:val="both"/>
         <w:rPr>
-          <w:ins w:id="141" w:author="Mesa Vieira, Cristina (ISPM)" w:date="2022-06-28T16:14:00Z"/>
+          <w:ins w:id="148" w:author="Mesa Vieira, Cristina (ISPM)" w:date="2022-06-28T16:14:00Z"/>
         </w:rPr>
       </w:pPr>
     </w:p>
@@ -8348,7 +8524,7 @@
       <w:pPr>
         <w:jc w:val="both"/>
         <w:rPr>
-          <w:ins w:id="142" w:author="Mesa Vieira, Cristina (ISPM)" w:date="2022-06-28T16:14:00Z"/>
+          <w:ins w:id="149" w:author="Mesa Vieira, Cristina (ISPM)" w:date="2022-06-28T16:14:00Z"/>
         </w:rPr>
       </w:pPr>
     </w:p>
@@ -8356,7 +8532,7 @@
       <w:pPr>
         <w:jc w:val="both"/>
         <w:rPr>
-          <w:ins w:id="143" w:author="Mesa Vieira, Cristina (ISPM)" w:date="2022-06-28T16:14:00Z"/>
+          <w:ins w:id="150" w:author="Mesa Vieira, Cristina (ISPM)" w:date="2022-06-28T16:14:00Z"/>
         </w:rPr>
       </w:pPr>
     </w:p>
@@ -8364,7 +8540,7 @@
       <w:pPr>
         <w:jc w:val="both"/>
         <w:rPr>
-          <w:ins w:id="144" w:author="Mesa Vieira, Cristina (ISPM)" w:date="2022-06-28T16:14:00Z"/>
+          <w:ins w:id="151" w:author="Mesa Vieira, Cristina (ISPM)" w:date="2022-06-28T16:14:00Z"/>
         </w:rPr>
       </w:pPr>
     </w:p>
@@ -8372,7 +8548,7 @@
       <w:pPr>
         <w:jc w:val="both"/>
         <w:rPr>
-          <w:ins w:id="145" w:author="Mesa Vieira, Cristina (ISPM)" w:date="2022-06-28T16:14:00Z"/>
+          <w:ins w:id="152" w:author="Mesa Vieira, Cristina (ISPM)" w:date="2022-06-28T16:14:00Z"/>
         </w:rPr>
       </w:pPr>
     </w:p>
@@ -8380,7 +8556,7 @@
       <w:pPr>
         <w:jc w:val="both"/>
         <w:rPr>
-          <w:ins w:id="146" w:author="Mesa Vieira, Cristina (ISPM)" w:date="2022-06-28T16:14:00Z"/>
+          <w:ins w:id="153" w:author="Mesa Vieira, Cristina (ISPM)" w:date="2022-06-28T16:14:00Z"/>
         </w:rPr>
       </w:pPr>
     </w:p>
@@ -8388,7 +8564,7 @@
       <w:pPr>
         <w:jc w:val="both"/>
         <w:rPr>
-          <w:ins w:id="147" w:author="Mesa Vieira, Cristina (ISPM)" w:date="2022-06-28T16:14:00Z"/>
+          <w:ins w:id="154" w:author="Mesa Vieira, Cristina (ISPM)" w:date="2022-06-28T16:14:00Z"/>
         </w:rPr>
       </w:pPr>
     </w:p>
@@ -8396,7 +8572,7 @@
       <w:pPr>
         <w:jc w:val="both"/>
         <w:rPr>
-          <w:ins w:id="148" w:author="Mesa Vieira, Cristina (ISPM)" w:date="2022-06-28T16:14:00Z"/>
+          <w:ins w:id="155" w:author="Mesa Vieira, Cristina (ISPM)" w:date="2022-06-28T16:14:00Z"/>
         </w:rPr>
       </w:pPr>
     </w:p>
@@ -8404,7 +8580,7 @@
       <w:pPr>
         <w:jc w:val="both"/>
         <w:rPr>
-          <w:ins w:id="149" w:author="Mesa Vieira, Cristina (ISPM)" w:date="2022-06-28T16:14:00Z"/>
+          <w:ins w:id="156" w:author="Mesa Vieira, Cristina (ISPM)" w:date="2022-06-28T16:14:00Z"/>
         </w:rPr>
       </w:pPr>
     </w:p>
@@ -8412,7 +8588,7 @@
       <w:pPr>
         <w:jc w:val="both"/>
         <w:rPr>
-          <w:ins w:id="150" w:author="Mesa Vieira, Cristina (ISPM)" w:date="2022-06-28T16:14:00Z"/>
+          <w:ins w:id="157" w:author="Mesa Vieira, Cristina (ISPM)" w:date="2022-06-28T16:14:00Z"/>
         </w:rPr>
       </w:pPr>
     </w:p>
@@ -8420,7 +8596,7 @@
       <w:pPr>
         <w:jc w:val="both"/>
         <w:rPr>
-          <w:ins w:id="151" w:author="Mesa Vieira, Cristina (ISPM)" w:date="2022-06-28T16:14:00Z"/>
+          <w:ins w:id="158" w:author="Mesa Vieira, Cristina (ISPM)" w:date="2022-06-28T16:14:00Z"/>
         </w:rPr>
       </w:pPr>
     </w:p>
@@ -8428,7 +8604,7 @@
       <w:pPr>
         <w:jc w:val="both"/>
         <w:rPr>
-          <w:ins w:id="152" w:author="Mesa Vieira, Cristina (ISPM)" w:date="2022-06-28T16:14:00Z"/>
+          <w:ins w:id="159" w:author="Mesa Vieira, Cristina (ISPM)" w:date="2022-06-28T16:14:00Z"/>
         </w:rPr>
       </w:pPr>
     </w:p>
@@ -8447,7 +8623,7 @@
       <w:r>
         <w:t xml:space="preserve">SES=socioeconomic status, PTSD=Post-traumatic stress disorder, </w:t>
       </w:r>
-      <w:ins w:id="153" w:author="Mesa Vieira, Cristina (ISPM)" w:date="2022-06-28T16:15:00Z">
+      <w:ins w:id="160" w:author="Mesa Vieira, Cristina (ISPM)" w:date="2022-06-28T16:15:00Z">
         <w:r>
           <w:t xml:space="preserve">SU=substance use, </w:t>
         </w:r>
@@ -22087,9 +22263,10 @@
     <w:altName w:val="ＭＳ 明朝"/>
     <w:panose1 w:val="02020609040205080304"/>
     <w:charset w:val="80"/>
-    <w:family w:val="modern"/>
+    <w:family w:val="roman"/>
+    <w:notTrueType/>
     <w:pitch w:val="fixed"/>
-    <w:sig w:usb0="E00002FF" w:usb1="6AC7FDFB" w:usb2="08000012" w:usb3="00000000" w:csb0="0002009F" w:csb1="00000000"/>
+    <w:sig w:usb0="00000001" w:usb1="08070000" w:usb2="00000010" w:usb3="00000000" w:csb0="00020000" w:csb1="00000000"/>
   </w:font>
   <w:font w:name="Georgia">
     <w:panose1 w:val="02040502050405020303"/>
@@ -22144,6 +22321,7 @@
     <w:rsid w:val="004539AA"/>
     <w:rsid w:val="0073081A"/>
     <w:rsid w:val="009370EC"/>
+    <w:rsid w:val="009902F8"/>
     <w:rsid w:val="00993350"/>
     <w:rsid w:val="009B3988"/>
     <w:rsid w:val="00AC5F11"/>
@@ -22931,21 +23109,6 @@
 </file>
 
 <file path=customXml/item1.xml><?xml version="1.0" encoding="utf-8"?>
-<p:properties xmlns:p="http://schemas.microsoft.com/office/2006/metadata/properties" xmlns:xsi="http://www.w3.org/2001/XMLSchema-instance" xmlns:pc="http://schemas.microsoft.com/office/infopath/2007/PartnerControls">
-  <documentManagement/>
-</p:properties>
-</file>
-
-<file path=customXml/item2.xml><?xml version="1.0" encoding="utf-8"?>
-<?mso-contentType ?>
-<FormTemplates xmlns="http://schemas.microsoft.com/sharepoint/v3/contenttype/forms">
-  <Display>DocumentLibraryForm</Display>
-  <Edit>DocumentLibraryForm</Edit>
-  <New>DocumentLibraryForm</New>
-</FormTemplates>
-</file>
-
-<file path=customXml/item3.xml><?xml version="1.0" encoding="utf-8"?>
 <ct:contentTypeSchema xmlns:ct="http://schemas.microsoft.com/office/2006/metadata/contentType" xmlns:ma="http://schemas.microsoft.com/office/2006/metadata/properties/metaAttributes" ct:_="" ma:_="" ma:contentTypeName="Dokument" ma:contentTypeID="0x0101004C24F36D94FA7344BB3E0B4AA0DB4E80" ma:contentTypeVersion="12" ma:contentTypeDescription="Ein neues Dokument erstellen." ma:contentTypeScope="" ma:versionID="4fe25dcebb4579af966fc682207a9ee0">
   <xsd:schema xmlns:xsd="http://www.w3.org/2001/XMLSchema" xmlns:xs="http://www.w3.org/2001/XMLSchema" xmlns:p="http://schemas.microsoft.com/office/2006/metadata/properties" xmlns:ns3="ee0705cc-60b6-4088-824c-e0531e52d70b" xmlns:ns4="2fdf8392-1b95-4d24-bcfd-b57a4453a5a8" targetNamespace="http://schemas.microsoft.com/office/2006/metadata/properties" ma:root="true" ma:fieldsID="188d374c87fc4c73df5f674171bc0113" ns3:_="" ns4:_="">
     <xsd:import namespace="ee0705cc-60b6-4088-824c-e0531e52d70b"/>
@@ -23162,28 +23325,26 @@
 </ct:contentTypeSchema>
 </file>
 
+<file path=customXml/item2.xml><?xml version="1.0" encoding="utf-8"?>
+<?mso-contentType ?>
+<FormTemplates xmlns="http://schemas.microsoft.com/sharepoint/v3/contenttype/forms">
+  <Display>DocumentLibraryForm</Display>
+  <Edit>DocumentLibraryForm</Edit>
+  <New>DocumentLibraryForm</New>
+</FormTemplates>
+</file>
+
+<file path=customXml/item3.xml><?xml version="1.0" encoding="utf-8"?>
+<p:properties xmlns:p="http://schemas.microsoft.com/office/2006/metadata/properties" xmlns:xsi="http://www.w3.org/2001/XMLSchema-instance" xmlns:pc="http://schemas.microsoft.com/office/infopath/2007/PartnerControls">
+  <documentManagement/>
+</p:properties>
+</file>
+
 <file path=customXml/item4.xml><?xml version="1.0" encoding="utf-8"?>
 <b:Sources xmlns:b="http://schemas.openxmlformats.org/officeDocument/2006/bibliography" xmlns="http://schemas.openxmlformats.org/officeDocument/2006/bibliography" SelectedStyle="\APA.XSL" StyleName="APA"/>
 </file>
 
 <file path=customXml/itemProps1.xml><?xml version="1.0" encoding="utf-8"?>
-<ds:datastoreItem xmlns:ds="http://schemas.openxmlformats.org/officeDocument/2006/customXml" ds:itemID="{EF5EC5B3-0554-47D1-894C-BDF9366BFA2B}">
-  <ds:schemaRefs>
-    <ds:schemaRef ds:uri="http://schemas.microsoft.com/office/2006/metadata/properties"/>
-    <ds:schemaRef ds:uri="http://schemas.microsoft.com/office/infopath/2007/PartnerControls"/>
-  </ds:schemaRefs>
-</ds:datastoreItem>
-</file>
-
-<file path=customXml/itemProps2.xml><?xml version="1.0" encoding="utf-8"?>
-<ds:datastoreItem xmlns:ds="http://schemas.openxmlformats.org/officeDocument/2006/customXml" ds:itemID="{6E23FF48-0941-4F4E-A118-25DDFBA44878}">
-  <ds:schemaRefs>
-    <ds:schemaRef ds:uri="http://schemas.microsoft.com/sharepoint/v3/contenttype/forms"/>
-  </ds:schemaRefs>
-</ds:datastoreItem>
-</file>
-
-<file path=customXml/itemProps3.xml><?xml version="1.0" encoding="utf-8"?>
 <ds:datastoreItem xmlns:ds="http://schemas.openxmlformats.org/officeDocument/2006/customXml" ds:itemID="{BE283894-93B1-4A7C-A19A-088ACDF44FF6}">
   <ds:schemaRefs>
     <ds:schemaRef ds:uri="http://schemas.microsoft.com/office/2006/metadata/contentType"/>
@@ -23202,8 +23363,25 @@
 </ds:datastoreItem>
 </file>
 
+<file path=customXml/itemProps2.xml><?xml version="1.0" encoding="utf-8"?>
+<ds:datastoreItem xmlns:ds="http://schemas.openxmlformats.org/officeDocument/2006/customXml" ds:itemID="{6E23FF48-0941-4F4E-A118-25DDFBA44878}">
+  <ds:schemaRefs>
+    <ds:schemaRef ds:uri="http://schemas.microsoft.com/sharepoint/v3/contenttype/forms"/>
+  </ds:schemaRefs>
+</ds:datastoreItem>
+</file>
+
+<file path=customXml/itemProps3.xml><?xml version="1.0" encoding="utf-8"?>
+<ds:datastoreItem xmlns:ds="http://schemas.openxmlformats.org/officeDocument/2006/customXml" ds:itemID="{EF5EC5B3-0554-47D1-894C-BDF9366BFA2B}">
+  <ds:schemaRefs>
+    <ds:schemaRef ds:uri="http://schemas.microsoft.com/office/2006/metadata/properties"/>
+    <ds:schemaRef ds:uri="http://schemas.microsoft.com/office/infopath/2007/PartnerControls"/>
+  </ds:schemaRefs>
+</ds:datastoreItem>
+</file>
+
 <file path=customXml/itemProps4.xml><?xml version="1.0" encoding="utf-8"?>
-<ds:datastoreItem xmlns:ds="http://schemas.openxmlformats.org/officeDocument/2006/customXml" ds:itemID="{04F44C2B-157B-45FC-917C-C36680A0326C}">
+<ds:datastoreItem xmlns:ds="http://schemas.openxmlformats.org/officeDocument/2006/customXml" ds:itemID="{CD076C86-D95D-431D-BC87-D024428BD8AB}">
   <ds:schemaRefs>
     <ds:schemaRef ds:uri="http://schemas.openxmlformats.org/officeDocument/2006/bibliography"/>
   </ds:schemaRefs>

</xml_diff>

<commit_message>
Added ATC codes for antipsychotics
</commit_message>
<xml_diff>
--- a/concept/PTSD-CVD_concept_v2.0_CM.docx
+++ b/concept/PTSD-CVD_concept_v2.0_CM.docx
@@ -2345,8 +2345,6 @@
       <w:r>
         <w:fldChar w:fldCharType="end"/>
       </w:r>
-      <w:bookmarkStart w:id="24" w:name="_GoBack"/>
-      <w:bookmarkEnd w:id="24"/>
       <w:r>
         <w:t xml:space="preserve"> and dietary changes that lead to </w:t>
       </w:r>
@@ -2377,17 +2375,17 @@
       <w:r>
         <w:t xml:space="preserve">. </w:t>
       </w:r>
-      <w:ins w:id="25" w:author="Mesa Vieira, Cristina (ISPM)" w:date="2022-06-23T13:26:00Z">
+      <w:ins w:id="24" w:author="Mesa Vieira, Cristina (ISPM)" w:date="2022-06-23T13:26:00Z">
         <w:r>
           <w:t xml:space="preserve">An </w:t>
         </w:r>
       </w:ins>
-      <w:del w:id="26" w:author="Mesa Vieira, Cristina (ISPM)" w:date="2022-06-23T13:25:00Z">
+      <w:del w:id="25" w:author="Mesa Vieira, Cristina (ISPM)" w:date="2022-06-23T13:25:00Z">
         <w:r>
           <w:delText>An a</w:delText>
         </w:r>
       </w:del>
-      <w:ins w:id="27" w:author="Mesa Vieira, Cristina (ISPM)" w:date="2022-06-23T13:26:00Z">
+      <w:ins w:id="26" w:author="Mesa Vieira, Cristina (ISPM)" w:date="2022-06-23T13:26:00Z">
         <w:r>
           <w:t>a</w:t>
         </w:r>
@@ -2395,12 +2393,12 @@
       <w:r>
         <w:t>lternative explanation</w:t>
       </w:r>
-      <w:ins w:id="28" w:author="Mesa Vieira, Cristina (ISPM)" w:date="2022-06-23T13:26:00Z">
+      <w:ins w:id="27" w:author="Mesa Vieira, Cristina (ISPM)" w:date="2022-06-23T13:26:00Z">
         <w:r>
           <w:t xml:space="preserve"> is</w:t>
         </w:r>
       </w:ins>
-      <w:del w:id="29" w:author="Mesa Vieira, Cristina (ISPM)" w:date="2022-06-23T13:25:00Z">
+      <w:del w:id="28" w:author="Mesa Vieira, Cristina (ISPM)" w:date="2022-06-23T13:25:00Z">
         <w:r>
           <w:delText xml:space="preserve"> is</w:delText>
         </w:r>
@@ -2408,12 +2406,12 @@
       <w:r>
         <w:t xml:space="preserve"> that PTSD </w:t>
       </w:r>
-      <w:del w:id="30" w:author="Mesa Vieira, Cristina (ISPM)" w:date="2022-06-23T13:27:00Z">
+      <w:del w:id="29" w:author="Mesa Vieira, Cristina (ISPM)" w:date="2022-06-23T13:27:00Z">
         <w:r>
           <w:delText xml:space="preserve">generates </w:delText>
         </w:r>
       </w:del>
-      <w:ins w:id="31" w:author="Mesa Vieira, Cristina (ISPM)" w:date="2022-06-23T13:27:00Z">
+      <w:ins w:id="30" w:author="Mesa Vieira, Cristina (ISPM)" w:date="2022-06-23T13:27:00Z">
         <w:r>
           <w:t xml:space="preserve">causes </w:t>
         </w:r>
@@ -2421,17 +2419,17 @@
       <w:r>
         <w:t>an</w:t>
       </w:r>
-      <w:ins w:id="32" w:author="Mesa Vieira, Cristina (ISPM)" w:date="2022-06-23T13:28:00Z">
+      <w:ins w:id="31" w:author="Mesa Vieira, Cristina (ISPM)" w:date="2022-06-23T13:28:00Z">
         <w:r>
           <w:t xml:space="preserve"> effect in several physiological mechanisms</w:t>
         </w:r>
       </w:ins>
-      <w:ins w:id="33" w:author="Mesa Vieira, Cristina (ISPM)" w:date="2022-06-23T13:30:00Z">
+      <w:ins w:id="32" w:author="Mesa Vieira, Cristina (ISPM)" w:date="2022-06-23T13:30:00Z">
         <w:r>
           <w:t xml:space="preserve"> </w:t>
         </w:r>
       </w:ins>
-      <w:del w:id="34" w:author="Mesa Vieira, Cristina (ISPM)" w:date="2022-06-23T13:28:00Z">
+      <w:del w:id="33" w:author="Mesa Vieira, Cristina (ISPM)" w:date="2022-06-23T13:28:00Z">
         <w:r>
           <w:delText xml:space="preserve"> inflammatory state </w:delText>
         </w:r>
@@ -2442,7 +2440,7 @@
       <w:r>
         <w:t>major adverse cardiovascular events (MACE)</w:t>
       </w:r>
-      <w:ins w:id="35" w:author="Mesa Vieira, Cristina (ISPM)" w:date="2022-06-23T13:30:00Z">
+      <w:ins w:id="34" w:author="Mesa Vieira, Cristina (ISPM)" w:date="2022-06-23T13:30:00Z">
         <w:r>
           <w:t>,</w:t>
         </w:r>
@@ -2459,35 +2457,35 @@
       <w:r>
         <w:t>stroke</w:t>
       </w:r>
-      <w:ins w:id="36" w:author="Mesa Vieira, Cristina (ISPM)" w:date="2022-06-23T13:28:00Z">
+      <w:ins w:id="35" w:author="Mesa Vieira, Cristina (ISPM)" w:date="2022-06-23T13:28:00Z">
         <w:r>
           <w:t>. Th</w:t>
         </w:r>
       </w:ins>
-      <w:ins w:id="37" w:author="Mesa Vieira, Cristina (ISPM)" w:date="2022-06-23T13:30:00Z">
+      <w:ins w:id="36" w:author="Mesa Vieira, Cristina (ISPM)" w:date="2022-06-23T13:30:00Z">
         <w:r>
           <w:t>e</w:t>
         </w:r>
       </w:ins>
-      <w:ins w:id="38" w:author="Mesa Vieira, Cristina (ISPM)" w:date="2022-06-23T13:28:00Z">
+      <w:ins w:id="37" w:author="Mesa Vieira, Cristina (ISPM)" w:date="2022-06-23T13:28:00Z">
         <w:r>
           <w:t>s</w:t>
         </w:r>
       </w:ins>
-      <w:ins w:id="39" w:author="Mesa Vieira, Cristina (ISPM)" w:date="2022-06-23T13:30:00Z">
+      <w:ins w:id="38" w:author="Mesa Vieira, Cristina (ISPM)" w:date="2022-06-23T13:30:00Z">
         <w:r>
           <w:t>e</w:t>
         </w:r>
       </w:ins>
-      <w:ins w:id="40" w:author="Mesa Vieira, Cristina (ISPM)" w:date="2022-06-23T13:28:00Z">
+      <w:ins w:id="39" w:author="Mesa Vieira, Cristina (ISPM)" w:date="2022-06-23T13:28:00Z">
         <w:r>
           <w:t xml:space="preserve"> mechanisms include inflammation, </w:t>
         </w:r>
       </w:ins>
-      <w:ins w:id="41" w:author="Mesa Vieira, Cristina (ISPM)" w:date="2022-06-23T13:29:00Z">
+      <w:ins w:id="40" w:author="Mesa Vieira, Cristina (ISPM)" w:date="2022-06-23T13:29:00Z">
         <w:r>
           <w:rPr>
-            <w:rPrChange w:id="42" w:author="Mesa Vieira, Cristina (ISPM)" w:date="2022-06-23T13:29:00Z">
+            <w:rPrChange w:id="41" w:author="Mesa Vieira, Cristina (ISPM)" w:date="2022-06-23T13:29:00Z">
               <w:rPr>
                 <w:rFonts w:ascii="Shaker2Lancet-Regular" w:eastAsia="Shaker2Lancet-Regular" w:hAnsiTheme="minorHAnsi" w:cs="Shaker2Lancet-Regular"/>
                 <w:sz w:val="14"/>
@@ -2500,7 +2498,7 @@
         </w:r>
         <w:r>
           <w:rPr>
-            <w:rPrChange w:id="43" w:author="Mesa Vieira, Cristina (ISPM)" w:date="2022-06-23T13:29:00Z">
+            <w:rPrChange w:id="42" w:author="Mesa Vieira, Cristina (ISPM)" w:date="2022-06-23T13:29:00Z">
               <w:rPr>
                 <w:rFonts w:ascii="Shaker2Lancet-Regular" w:eastAsia="Shaker2Lancet-Regular" w:hAnsiTheme="minorHAnsi" w:cs="Shaker2Lancet-Regular"/>
                 <w:sz w:val="14"/>
@@ -2513,7 +2511,7 @@
         </w:r>
         <w:r>
           <w:rPr>
-            <w:rPrChange w:id="44" w:author="Mesa Vieira, Cristina (ISPM)" w:date="2022-06-23T13:29:00Z">
+            <w:rPrChange w:id="43" w:author="Mesa Vieira, Cristina (ISPM)" w:date="2022-06-23T13:29:00Z">
               <w:rPr>
                 <w:rFonts w:ascii="Shaker2Lancet-Regular" w:eastAsia="Shaker2Lancet-Regular" w:hAnsiTheme="minorHAnsi" w:cs="Shaker2Lancet-Regular"/>
                 <w:sz w:val="14"/>
@@ -2526,7 +2524,7 @@
         </w:r>
         <w:r>
           <w:rPr>
-            <w:rPrChange w:id="45" w:author="Mesa Vieira, Cristina (ISPM)" w:date="2022-06-23T13:29:00Z">
+            <w:rPrChange w:id="44" w:author="Mesa Vieira, Cristina (ISPM)" w:date="2022-06-23T13:29:00Z">
               <w:rPr>
                 <w:rFonts w:ascii="Shaker2Lancet-Regular" w:eastAsia="Shaker2Lancet-Regular" w:hAnsiTheme="minorHAnsi" w:cs="Shaker2Lancet-Regular"/>
                 <w:sz w:val="14"/>
@@ -2539,7 +2537,7 @@
         </w:r>
         <w:r>
           <w:rPr>
-            <w:rPrChange w:id="46" w:author="Mesa Vieira, Cristina (ISPM)" w:date="2022-06-23T13:29:00Z">
+            <w:rPrChange w:id="45" w:author="Mesa Vieira, Cristina (ISPM)" w:date="2022-06-23T13:29:00Z">
               <w:rPr>
                 <w:rFonts w:ascii="Shaker2Lancet-Regular" w:eastAsia="Shaker2Lancet-Regular" w:hAnsiTheme="minorHAnsi" w:cs="Shaker2Lancet-Regular"/>
                 <w:sz w:val="14"/>
@@ -2554,17 +2552,17 @@
           <w:t xml:space="preserve"> axis dysregulation and </w:t>
         </w:r>
       </w:ins>
-      <w:ins w:id="47" w:author="Mesa Vieira, Cristina (ISPM)" w:date="2022-06-23T13:30:00Z">
+      <w:ins w:id="46" w:author="Mesa Vieira, Cristina (ISPM)" w:date="2022-06-23T13:30:00Z">
         <w:r>
           <w:t>autonomic nervous system imbalances</w:t>
         </w:r>
       </w:ins>
-      <w:del w:id="48" w:author="Mesa Vieira, Cristina (ISPM)" w:date="2022-06-23T13:28:00Z">
+      <w:del w:id="47" w:author="Mesa Vieira, Cristina (ISPM)" w:date="2022-06-23T13:28:00Z">
         <w:r>
           <w:delText xml:space="preserve"> </w:delText>
         </w:r>
       </w:del>
-      <w:ins w:id="49" w:author="Mesa Vieira, Cristina (ISPM)" w:date="2022-06-23T13:30:00Z">
+      <w:ins w:id="48" w:author="Mesa Vieira, Cristina (ISPM)" w:date="2022-06-23T13:30:00Z">
         <w:r>
           <w:t xml:space="preserve"> </w:t>
         </w:r>
@@ -2701,7 +2699,7 @@
       <w:r>
         <w:t xml:space="preserve"> </w:t>
       </w:r>
-      <w:del w:id="50" w:author="Mesa Vieira, Cristina (ISPM)" w:date="2022-07-01T12:40:00Z">
+      <w:del w:id="49" w:author="Mesa Vieira, Cristina (ISPM)" w:date="2022-07-01T12:40:00Z">
         <w:r>
           <w:delText xml:space="preserve">Sleep disorders are common in patients with PTSD and have </w:delText>
         </w:r>
@@ -2878,11 +2876,7 @@
         <w:jc w:val="both"/>
       </w:pPr>
       <w:r>
-        <w:t xml:space="preserve">The relationship between PTSD and CVD is bidirectional. Evidence suggests that a cardiovascular event can cause PTSD. For example, Edmonson found a 12% prevalence of PTSD secondary to acute coronary syndromes. PTSD, in turn, doubles the risk for recurrent </w:t>
-      </w:r>
-      <w:r>
-        <w:lastRenderedPageBreak/>
-        <w:t xml:space="preserve">acute coronary syndromes and mortality. The mechanisms through which CVD causally relates to PTSD are under study </w:t>
+        <w:t xml:space="preserve">The relationship between PTSD and CVD is bidirectional. Evidence suggests that a cardiovascular event can cause PTSD. For example, Edmonson found a 12% prevalence of PTSD secondary to acute coronary syndromes. PTSD, in turn, doubles the risk for recurrent acute coronary syndromes and mortality. The mechanisms through which CVD causally relates to PTSD are under study </w:t>
       </w:r>
       <w:r>
         <w:fldChar w:fldCharType="begin"/>
@@ -2905,52 +2899,52 @@
       <w:r>
         <w:t xml:space="preserve">. </w:t>
       </w:r>
-      <w:ins w:id="51" w:author="Mesa Vieira, Cristina (ISPM)" w:date="2022-07-01T11:07:00Z">
+      <w:ins w:id="50" w:author="Mesa Vieira, Cristina (ISPM)" w:date="2022-07-01T11:07:00Z">
         <w:r>
           <w:t xml:space="preserve">Moreover, </w:t>
         </w:r>
       </w:ins>
-      <w:ins w:id="52" w:author="Mesa Vieira, Cristina (ISPM)" w:date="2022-07-01T11:08:00Z">
+      <w:ins w:id="51" w:author="Mesa Vieira, Cristina (ISPM)" w:date="2022-07-01T11:08:00Z">
         <w:r>
           <w:t>the presence of risk factors, such as obesity</w:t>
         </w:r>
       </w:ins>
-      <w:ins w:id="53" w:author="Mesa Vieira, Cristina (ISPM)" w:date="2022-07-01T11:31:00Z">
+      <w:ins w:id="52" w:author="Mesa Vieira, Cristina (ISPM)" w:date="2022-07-01T11:31:00Z">
         <w:r>
           <w:t>, hypertension</w:t>
         </w:r>
       </w:ins>
-      <w:ins w:id="54" w:author="Mesa Vieira, Cristina (ISPM)" w:date="2022-07-01T11:32:00Z">
+      <w:ins w:id="53" w:author="Mesa Vieira, Cristina (ISPM)" w:date="2022-07-01T11:32:00Z">
         <w:r>
           <w:t>, diabetes</w:t>
         </w:r>
       </w:ins>
-      <w:ins w:id="55" w:author="Mesa Vieira, Cristina (ISPM)" w:date="2022-07-01T12:23:00Z">
+      <w:ins w:id="54" w:author="Mesa Vieira, Cristina (ISPM)" w:date="2022-07-01T12:23:00Z">
         <w:r>
           <w:t xml:space="preserve">, </w:t>
         </w:r>
       </w:ins>
-      <w:ins w:id="56" w:author="Mesa Vieira, Cristina (ISPM)" w:date="2022-07-01T11:55:00Z">
+      <w:ins w:id="55" w:author="Mesa Vieira, Cristina (ISPM)" w:date="2022-07-01T11:55:00Z">
         <w:r>
           <w:t>dyslipidaemia</w:t>
         </w:r>
       </w:ins>
-      <w:ins w:id="57" w:author="Mesa Vieira, Cristina (ISPM)" w:date="2022-07-01T11:33:00Z">
+      <w:ins w:id="56" w:author="Mesa Vieira, Cristina (ISPM)" w:date="2022-07-01T11:33:00Z">
         <w:r>
           <w:t>,</w:t>
         </w:r>
       </w:ins>
-      <w:ins w:id="58" w:author="Mesa Vieira, Cristina (ISPM)" w:date="2022-07-01T12:23:00Z">
+      <w:ins w:id="57" w:author="Mesa Vieira, Cristina (ISPM)" w:date="2022-07-01T12:23:00Z">
         <w:r>
           <w:t xml:space="preserve"> and inflammation</w:t>
         </w:r>
       </w:ins>
-      <w:ins w:id="59" w:author="Mesa Vieira, Cristina (ISPM)" w:date="2022-07-01T12:12:00Z">
+      <w:ins w:id="58" w:author="Mesa Vieira, Cristina (ISPM)" w:date="2022-07-01T12:12:00Z">
         <w:r>
           <w:t xml:space="preserve"> increases the risk of both </w:t>
         </w:r>
       </w:ins>
-      <w:ins w:id="60" w:author="Mesa Vieira, Cristina (ISPM)" w:date="2022-07-01T12:13:00Z">
+      <w:ins w:id="59" w:author="Mesa Vieira, Cristina (ISPM)" w:date="2022-07-01T12:13:00Z">
         <w:r>
           <w:t xml:space="preserve">PTSD and MACE </w:t>
         </w:r>
@@ -2973,7 +2967,7 @@
       <w:r>
         <w:fldChar w:fldCharType="end"/>
       </w:r>
-      <w:ins w:id="61" w:author="Mesa Vieira, Cristina (ISPM)" w:date="2022-07-01T12:29:00Z">
+      <w:ins w:id="60" w:author="Mesa Vieira, Cristina (ISPM)" w:date="2022-07-01T12:29:00Z">
         <w:r>
           <w:t>.</w:t>
         </w:r>
@@ -2989,6 +2983,7 @@
         <w:jc w:val="both"/>
       </w:pPr>
       <w:r>
+        <w:lastRenderedPageBreak/>
         <w:t xml:space="preserve">While evidence on the association between PTSD and CVD is emerging, there is little empirical support for causal links between PTSD and CVD. We aim to examine PTSD as a causal risk factor for </w:t>
       </w:r>
       <w:r>
@@ -3028,6 +3023,33 @@
           <w:b/>
         </w:rPr>
         <w:t>Objectives</w:t>
+      </w:r>
+    </w:p>
+    <w:p>
+      <w:pPr>
+        <w:pStyle w:val="ListParagraph"/>
+        <w:numPr>
+          <w:ilvl w:val="0"/>
+          <w:numId w:val="12"/>
+        </w:numPr>
+        <w:spacing w:before="60" w:after="60"/>
+        <w:pPrChange w:id="61" w:author="Mesa Vieira, Cristina (ISPM)" w:date="2022-06-28T16:01:00Z">
+          <w:pPr>
+            <w:pStyle w:val="ListParagraph"/>
+            <w:numPr>
+              <w:numId w:val="12"/>
+            </w:numPr>
+            <w:spacing w:before="60" w:after="60"/>
+            <w:ind w:hanging="360"/>
+            <w:jc w:val="both"/>
+          </w:pPr>
+        </w:pPrChange>
+      </w:pPr>
+      <w:r>
+        <w:t xml:space="preserve">To </w:t>
+      </w:r>
+      <w:r>
+        <w:t>examine the cumulative incidence and factors associated with PTSD</w:t>
       </w:r>
     </w:p>
     <w:p>
@@ -3054,7 +3076,16 @@
         <w:t xml:space="preserve">To </w:t>
       </w:r>
       <w:r>
-        <w:t>examine the cumulative incidence and factors associated with PTSD</w:t>
+        <w:t>describe the incidence of</w:t>
+      </w:r>
+      <w:r>
+        <w:t xml:space="preserve"> </w:t>
+      </w:r>
+      <w:r>
+        <w:t>CVD risk factors (diabetes, hypertension, dyslipidaemia) and MACE in persons with and without PTSD</w:t>
+      </w:r>
+      <w:r>
+        <w:t xml:space="preserve"> </w:t>
       </w:r>
     </w:p>
     <w:p>
@@ -3078,19 +3109,7 @@
         </w:pPrChange>
       </w:pPr>
       <w:r>
-        <w:t xml:space="preserve">To </w:t>
-      </w:r>
-      <w:r>
-        <w:t>describe the incidence of</w:t>
-      </w:r>
-      <w:r>
-        <w:t xml:space="preserve"> </w:t>
-      </w:r>
-      <w:r>
-        <w:t>CVD risk factors (diabetes, hypertension, dyslipidaemia) and MACE in persons with and without PTSD</w:t>
-      </w:r>
-      <w:r>
-        <w:t xml:space="preserve"> </w:t>
+        <w:t>To examine factors associated with CVD risk factors and MACE</w:t>
       </w:r>
     </w:p>
     <w:p>
@@ -3114,30 +3133,6 @@
         </w:pPrChange>
       </w:pPr>
       <w:r>
-        <w:t>To examine factors associated with CVD risk factors and MACE</w:t>
-      </w:r>
-    </w:p>
-    <w:p>
-      <w:pPr>
-        <w:pStyle w:val="ListParagraph"/>
-        <w:numPr>
-          <w:ilvl w:val="0"/>
-          <w:numId w:val="12"/>
-        </w:numPr>
-        <w:spacing w:before="60" w:after="60"/>
-        <w:pPrChange w:id="65" w:author="Mesa Vieira, Cristina (ISPM)" w:date="2022-06-28T16:01:00Z">
-          <w:pPr>
-            <w:pStyle w:val="ListParagraph"/>
-            <w:numPr>
-              <w:numId w:val="12"/>
-            </w:numPr>
-            <w:spacing w:before="60" w:after="60"/>
-            <w:ind w:hanging="360"/>
-            <w:jc w:val="both"/>
-          </w:pPr>
-        </w:pPrChange>
-      </w:pPr>
-      <w:r>
         <w:t xml:space="preserve">To examine PTSD as a causal risk factor for MACE (total effect) </w:t>
       </w:r>
     </w:p>
@@ -3151,10 +3146,10 @@
         <w:spacing w:before="60" w:after="60"/>
         <w:jc w:val="both"/>
         <w:rPr>
-          <w:del w:id="66" w:author="Mesa Vieira, Cristina (ISPM)" w:date="2022-06-28T12:08:00Z"/>
-        </w:rPr>
-      </w:pPr>
-      <w:del w:id="67" w:author="Mesa Vieira, Cristina (ISPM)" w:date="2022-06-28T12:08:00Z">
+          <w:del w:id="65" w:author="Mesa Vieira, Cristina (ISPM)" w:date="2022-06-28T12:08:00Z"/>
+        </w:rPr>
+      </w:pPr>
+      <w:del w:id="66" w:author="Mesa Vieira, Cristina (ISPM)" w:date="2022-06-28T12:08:00Z">
         <w:r>
           <w:delText xml:space="preserve">To quantify the mediating effect of PTSD through CVD risk factor on MACE (indirect effect via mediators). </w:delText>
         </w:r>
@@ -3609,7 +3604,6 @@
         <w:jc w:val="both"/>
       </w:pPr>
       <w:r>
-        <w:lastRenderedPageBreak/>
         <w:t>The</w:t>
       </w:r>
       <w:r>
@@ -4544,14 +4538,18 @@
         <w:t xml:space="preserve">CVD </w:t>
       </w:r>
       <w:r>
-        <w:t xml:space="preserve">event, lifestyle might change and </w:t>
-      </w:r>
-      <w:ins w:id="68" w:author="Seedat, Soraya, Prof [sseedat@sun.ac.za]" w:date="2022-06-18T17:24:00Z">
+        <w:t xml:space="preserve">event, lifestyle might </w:t>
+      </w:r>
+      <w:r>
+        <w:lastRenderedPageBreak/>
+        <w:t xml:space="preserve">change and </w:t>
+      </w:r>
+      <w:ins w:id="67" w:author="Seedat, Soraya, Prof [sseedat@sun.ac.za]" w:date="2022-06-18T17:24:00Z">
         <w:r>
           <w:t xml:space="preserve">so too might </w:t>
         </w:r>
       </w:ins>
-      <w:del w:id="69" w:author="Seedat, Soraya, Prof [sseedat@sun.ac.za]" w:date="2022-06-18T17:24:00Z">
+      <w:del w:id="68" w:author="Seedat, Soraya, Prof [sseedat@sun.ac.za]" w:date="2022-06-18T17:24:00Z">
         <w:r>
           <w:delText xml:space="preserve">thus the </w:delText>
         </w:r>
@@ -4692,7 +4690,7 @@
       <w:r>
         <w:t xml:space="preserve">, </w:t>
       </w:r>
-      <w:del w:id="70" w:author="Mesa Vieira, Cristina (ISPM)" w:date="2022-06-28T12:13:00Z">
+      <w:del w:id="69" w:author="Mesa Vieira, Cristina (ISPM)" w:date="2022-06-28T12:13:00Z">
         <w:r>
           <w:fldChar w:fldCharType="begin">
             <w:fldData xml:space="preserve">PEVuZE5vdGU+PENpdGU+PEF1dGhvcj5IZW5kcmlja3NvbjwvQXV0aG9yPjxZZWFyPjIwMTM8L1ll
@@ -4799,7 +4797,7 @@
       <w:r>
         <w:fldChar w:fldCharType="end"/>
       </w:r>
-      <w:del w:id="71" w:author="Mesa Vieira, Cristina (ISPM)" w:date="2022-06-28T12:13:00Z">
+      <w:del w:id="70" w:author="Mesa Vieira, Cristina (ISPM)" w:date="2022-06-28T12:13:00Z">
         <w:r>
           <w:fldChar w:fldCharType="separate"/>
         </w:r>
@@ -4810,7 +4808,7 @@
         </w:rPr>
         <w:t>(14)</w:t>
       </w:r>
-      <w:del w:id="72" w:author="Mesa Vieira, Cristina (ISPM)" w:date="2022-06-28T12:13:00Z">
+      <w:del w:id="71" w:author="Mesa Vieira, Cristina (ISPM)" w:date="2022-06-28T12:13:00Z">
         <w:r>
           <w:fldChar w:fldCharType="end"/>
         </w:r>
@@ -4822,7 +4820,7 @@
         <w:fldChar w:fldCharType="begin"/>
       </w:r>
       <w:r>
-        <w:instrText xml:space="preserve"> ADDIN EN.CITE &lt;EndNote&gt;&lt;Cite&gt;&lt;Author&gt;Salahuddin&lt;/Author&gt;&lt;Year&gt;2012&lt;/Year&gt;&lt;RecNum&gt;97&lt;/RecNum&gt;&lt;DisplayText&gt;(15)&lt;/DisplayText&gt;&lt;record&gt;&lt;rec-number&gt;97&lt;/rec-number&gt;&lt;foreign-keys&gt;&lt;key app="EN" db-id="tzwaw5zvr52t9rea59ivxsfhpteaz2dvexza" timestamp="1651857317"&gt;97&lt;/key&gt;&lt;/foreign-keys&gt;&lt;ref-type name="Journal Article"&gt;17&lt;/ref-type&gt;&lt;contributors&gt;&lt;authors&gt;&lt;author&gt;Salahuddin, S.&lt;/author&gt;&lt;author&gt;Prabhakaran, D.&lt;/author&gt;&lt;author&gt;Roy, A.&lt;/author&gt;&lt;/authors&gt;&lt;/contributors&gt;&lt;auth-address&gt;Department of Cardiology, Cardiothoracic Sciences Centre, All India Institute of Medical Sciences, New Delhi, India.&amp;#xD;Centre for Chronic Disease Control and Director, Center of Excellence in Cardio-metabolic Risk Reduction in South Asia, Public Health Foundation of India, New Delhi, India.&lt;/auth-address&gt;&lt;titles&gt;&lt;title&gt;Pathophysiological Mechanisms of Tobacco-Related CVD&lt;/title&gt;&lt;secondary-title&gt;Glob Heart&lt;/secondary-title&gt;&lt;/titles&gt;&lt;periodical&gt;&lt;full-title&gt;Glob Heart&lt;/full-title&gt;&lt;/periodical&gt;&lt;pages&gt;113-20&lt;/pages&gt;&lt;volume&gt;7&lt;/volume&gt;&lt;number&gt;2&lt;/number&gt;&lt;edition&gt;2012/07/01&lt;/edition&gt;&lt;dates&gt;&lt;year&gt;2012&lt;/year&gt;&lt;pub-dates&gt;&lt;date&gt;Jul&lt;/date&gt;&lt;/pub-dates&gt;&lt;/dates&gt;&lt;isbn&gt;2211-8160 (Print)&amp;#xD;2211-8160 (Linking)&lt;/isbn&gt;&lt;accession-num&gt;25691307&lt;/accession-num&gt;&lt;urls&gt;&lt;related-urls&gt;&lt;url&gt;https://www.ncbi.nlm.nih.gov/pubmed/25691307&lt;/url&gt;&lt;/related-urls&gt;&lt;/urls&gt;&lt;electronic-resource-num&gt;10.1016/j.gheart.2012.05.003&lt;/electronic-resource-num&gt;&lt;/record&gt;&lt;/Cite&gt;&lt;/EndNote&gt;</w:instrText>
+        <w:instrText xml:space="preserve"> ADDIN EN.CITE &lt;EndNote&gt;&lt;Cite&gt;&lt;Author&gt;Salahuddin&lt;/Author&gt;&lt;Year&gt;2012&lt;/Year&gt;&lt;RecNum&gt;97&lt;/RecNum&gt;&lt;DisplayText&gt;(14)&lt;/DisplayText&gt;&lt;record&gt;&lt;rec-number&gt;97&lt;/rec-number&gt;&lt;foreign-keys&gt;&lt;key app="EN" db-id="tzwaw5zvr52t9rea59ivxsfhpteaz2dvexza" timestamp="1651857317"&gt;97&lt;/key&gt;&lt;/foreign-keys&gt;&lt;ref-type name="Journal Article"&gt;17&lt;/ref-type&gt;&lt;contributors&gt;&lt;authors&gt;&lt;author&gt;Salahuddin, S.&lt;/author&gt;&lt;author&gt;Prabhakaran, D.&lt;/author&gt;&lt;author&gt;Roy, A.&lt;/author&gt;&lt;/authors&gt;&lt;/contributors&gt;&lt;auth-address&gt;Department of Cardiology, Cardiothoracic Sciences Centre, All India Institute of Medical Sciences, New Delhi, India.&amp;#xD;Centre for Chronic Disease Control and Director, Center of Excellence in Cardio-metabolic Risk Reduction in South Asia, Public Health Foundation of India, New Delhi, India.&lt;/auth-address&gt;&lt;titles&gt;&lt;title&gt;Pathophysiological Mechanisms of Tobacco-Related CVD&lt;/title&gt;&lt;secondary-title&gt;Glob Heart&lt;/secondary-title&gt;&lt;/titles&gt;&lt;periodical&gt;&lt;full-title&gt;Glob Heart&lt;/full-title&gt;&lt;/periodical&gt;&lt;pages&gt;113-20&lt;/pages&gt;&lt;volume&gt;7&lt;/volume&gt;&lt;number&gt;2&lt;/number&gt;&lt;edition&gt;2012/07/01&lt;/edition&gt;&lt;dates&gt;&lt;year&gt;2012&lt;/year&gt;&lt;pub-dates&gt;&lt;date&gt;Jul&lt;/date&gt;&lt;/pub-dates&gt;&lt;/dates&gt;&lt;isbn&gt;2211-8160 (Print)&amp;#xD;2211-8160 (Linking)&lt;/isbn&gt;&lt;accession-num&gt;25691307&lt;/accession-num&gt;&lt;urls&gt;&lt;related-urls&gt;&lt;url&gt;https://www.ncbi.nlm.nih.gov/pubmed/25691307&lt;/url&gt;&lt;/related-urls&gt;&lt;/urls&gt;&lt;electronic-resource-num&gt;10.1016/j.gheart.2012.05.003&lt;/electronic-resource-num&gt;&lt;/record&gt;&lt;/Cite&gt;&lt;/EndNote&gt;</w:instrText>
       </w:r>
       <w:r>
         <w:fldChar w:fldCharType="separate"/>
@@ -4831,7 +4829,7 @@
         <w:rPr>
           <w:noProof/>
         </w:rPr>
-        <w:t>(15)</w:t>
+        <w:t>(14)</w:t>
       </w:r>
       <w:r>
         <w:fldChar w:fldCharType="end"/>
@@ -4848,12 +4846,12 @@
       <w:r>
         <w:t xml:space="preserve">. This inflammatory state can also cause PTSD or depression after </w:t>
       </w:r>
-      <w:ins w:id="73" w:author="Mesa Vieira, Cristina (ISPM)" w:date="2022-06-23T13:37:00Z">
+      <w:ins w:id="72" w:author="Mesa Vieira, Cristina (ISPM)" w:date="2022-06-23T13:37:00Z">
         <w:r>
           <w:t>MACE</w:t>
         </w:r>
       </w:ins>
-      <w:del w:id="74" w:author="Mesa Vieira, Cristina (ISPM)" w:date="2022-06-23T13:37:00Z">
+      <w:del w:id="73" w:author="Mesa Vieira, Cristina (ISPM)" w:date="2022-06-23T13:37:00Z">
         <w:r>
           <w:delText xml:space="preserve">MVE </w:delText>
         </w:r>
@@ -4862,7 +4860,7 @@
         <w:fldChar w:fldCharType="begin"/>
       </w:r>
       <w:r>
-        <w:instrText xml:space="preserve"> ADDIN EN.CITE &lt;EndNote&gt;&lt;Cite&gt;&lt;Author&gt;Jacquet-Smailovic&lt;/Author&gt;&lt;Year&gt;2021&lt;/Year&gt;&lt;RecNum&gt;89&lt;/RecNum&gt;&lt;DisplayText&gt;(16)&lt;/DisplayText&gt;&lt;record&gt;&lt;rec-number&gt;89&lt;/rec-number&gt;&lt;foreign-keys&gt;&lt;key app="EN" db-id="tzwaw5zvr52t9rea59ivxsfhpteaz2dvexza" timestamp="1651020629"&gt;89&lt;/key&gt;&lt;/foreign-keys&gt;&lt;ref-type name="Journal Article"&gt;17&lt;/ref-type&gt;&lt;contributors&gt;&lt;authors&gt;&lt;author&gt;Jacquet-Smailovic, M.&lt;/author&gt;&lt;author&gt;Tarquinio, C.&lt;/author&gt;&lt;author&gt;Alla, F.&lt;/author&gt;&lt;author&gt;Denis, I.&lt;/author&gt;&lt;author&gt;Kirche, A.&lt;/author&gt;&lt;author&gt;Tarquinio, C.&lt;/author&gt;&lt;author&gt;Brennstuhl, M. J.&lt;/author&gt;&lt;/authors&gt;&lt;/contributors&gt;&lt;auth-address&gt;Cardiovascular Rehabilitation Unit, Avesnes Hospital Center, Avesnes-sur-Helpe, France.&amp;#xD;Department of Health Psychology, University of Lorraine, Metz, France.&amp;#xD;Bordeaux Population Health Research Center, University of Bordeaux, Bordeaux, France.&lt;/auth-address&gt;&lt;titles&gt;&lt;title&gt;Posttraumatic Stress Disorder Following Myocardial Infarction: A Systematic Review&lt;/title&gt;&lt;secondary-title&gt;J Trauma Stress&lt;/secondary-title&gt;&lt;/titles&gt;&lt;periodical&gt;&lt;full-title&gt;J Trauma Stress&lt;/full-title&gt;&lt;/periodical&gt;&lt;pages&gt;190-199&lt;/pages&gt;&lt;volume&gt;34&lt;/volume&gt;&lt;number&gt;1&lt;/number&gt;&lt;edition&gt;2020/10/03&lt;/edition&gt;&lt;keywords&gt;&lt;keyword&gt;Causality&lt;/keyword&gt;&lt;keyword&gt;Humans&lt;/keyword&gt;&lt;keyword&gt;Myocardial Infarction/*psychology&lt;/keyword&gt;&lt;keyword&gt;Prevalence&lt;/keyword&gt;&lt;keyword&gt;Risk Factors&lt;/keyword&gt;&lt;keyword&gt;Stress Disorders, Post-Traumatic/epidemiology/*psychology&lt;/keyword&gt;&lt;/keywords&gt;&lt;dates&gt;&lt;year&gt;2021&lt;/year&gt;&lt;pub-dates&gt;&lt;date&gt;Feb&lt;/date&gt;&lt;/pub-dates&gt;&lt;/dates&gt;&lt;isbn&gt;1573-6598 (Electronic)&amp;#xD;0894-9867 (Linking)&lt;/isbn&gt;&lt;accession-num&gt;33007150&lt;/accession-num&gt;&lt;urls&gt;&lt;related-urls&gt;&lt;url&gt;https://www.ncbi.nlm.nih.gov/pubmed/33007150&lt;/url&gt;&lt;/related-urls&gt;&lt;/urls&gt;&lt;electronic-resource-num&gt;10.1002/jts.22591&lt;/electronic-resource-num&gt;&lt;/record&gt;&lt;/Cite&gt;&lt;/EndNote&gt;</w:instrText>
+        <w:instrText xml:space="preserve"> ADDIN EN.CITE &lt;EndNote&gt;&lt;Cite&gt;&lt;Author&gt;Jacquet-Smailovic&lt;/Author&gt;&lt;Year&gt;2021&lt;/Year&gt;&lt;RecNum&gt;89&lt;/RecNum&gt;&lt;DisplayText&gt;(15)&lt;/DisplayText&gt;&lt;record&gt;&lt;rec-number&gt;89&lt;/rec-number&gt;&lt;foreign-keys&gt;&lt;key app="EN" db-id="tzwaw5zvr52t9rea59ivxsfhpteaz2dvexza" timestamp="1651020629"&gt;89&lt;/key&gt;&lt;/foreign-keys&gt;&lt;ref-type name="Journal Article"&gt;17&lt;/ref-type&gt;&lt;contributors&gt;&lt;authors&gt;&lt;author&gt;Jacquet-Smailovic, M.&lt;/author&gt;&lt;author&gt;Tarquinio, C.&lt;/author&gt;&lt;author&gt;Alla, F.&lt;/author&gt;&lt;author&gt;Denis, I.&lt;/author&gt;&lt;author&gt;Kirche, A.&lt;/author&gt;&lt;author&gt;Tarquinio, C.&lt;/author&gt;&lt;author&gt;Brennstuhl, M. J.&lt;/author&gt;&lt;/authors&gt;&lt;/contributors&gt;&lt;auth-address&gt;Cardiovascular Rehabilitation Unit, Avesnes Hospital Center, Avesnes-sur-Helpe, France.&amp;#xD;Department of Health Psychology, University of Lorraine, Metz, France.&amp;#xD;Bordeaux Population Health Research Center, University of Bordeaux, Bordeaux, France.&lt;/auth-address&gt;&lt;titles&gt;&lt;title&gt;Posttraumatic Stress Disorder Following Myocardial Infarction: A Systematic Review&lt;/title&gt;&lt;secondary-title&gt;J Trauma Stress&lt;/secondary-title&gt;&lt;/titles&gt;&lt;periodical&gt;&lt;full-title&gt;J Trauma Stress&lt;/full-title&gt;&lt;/periodical&gt;&lt;pages&gt;190-199&lt;/pages&gt;&lt;volume&gt;34&lt;/volume&gt;&lt;number&gt;1&lt;/number&gt;&lt;edition&gt;2020/10/03&lt;/edition&gt;&lt;keywords&gt;&lt;keyword&gt;Causality&lt;/keyword&gt;&lt;keyword&gt;Humans&lt;/keyword&gt;&lt;keyword&gt;Myocardial Infarction/*psychology&lt;/keyword&gt;&lt;keyword&gt;Prevalence&lt;/keyword&gt;&lt;keyword&gt;Risk Factors&lt;/keyword&gt;&lt;keyword&gt;Stress Disorders, Post-Traumatic/epidemiology/*psychology&lt;/keyword&gt;&lt;/keywords&gt;&lt;dates&gt;&lt;year&gt;2021&lt;/year&gt;&lt;pub-dates&gt;&lt;date&gt;Feb&lt;/date&gt;&lt;/pub-dates&gt;&lt;/dates&gt;&lt;isbn&gt;1573-6598 (Electronic)&amp;#xD;0894-9867 (Linking)&lt;/isbn&gt;&lt;accession-num&gt;33007150&lt;/accession-num&gt;&lt;urls&gt;&lt;related-urls&gt;&lt;url&gt;https://www.ncbi.nlm.nih.gov/pubmed/33007150&lt;/url&gt;&lt;/related-urls&gt;&lt;/urls&gt;&lt;electronic-resource-num&gt;10.1002/jts.22591&lt;/electronic-resource-num&gt;&lt;/record&gt;&lt;/Cite&gt;&lt;/EndNote&gt;</w:instrText>
       </w:r>
       <w:r>
         <w:fldChar w:fldCharType="separate"/>
@@ -4871,7 +4869,7 @@
         <w:rPr>
           <w:noProof/>
         </w:rPr>
-        <w:t>(16)</w:t>
+        <w:t>(15)</w:t>
       </w:r>
       <w:r>
         <w:fldChar w:fldCharType="end"/>
@@ -5017,7 +5015,7 @@
       <w:r>
         <w:fldChar w:fldCharType="begin">
           <w:fldData xml:space="preserve">PEVuZE5vdGU+PENpdGU+PEF1dGhvcj5Cb3NjbzwvQXV0aG9yPjxZZWFyPjIwMjE8L1llYXI+PFJl
-Y051bT45OTwvUmVjTnVtPjxEaXNwbGF5VGV4dD4oMTcpPC9EaXNwbGF5VGV4dD48cmVjb3JkPjxy
+Y051bT45OTwvUmVjTnVtPjxEaXNwbGF5VGV4dD4oMTYpPC9EaXNwbGF5VGV4dD48cmVjb3JkPjxy
 ZWMtbnVtYmVyPjk5PC9yZWMtbnVtYmVyPjxmb3JlaWduLWtleXM+PGtleSBhcHA9IkVOIiBkYi1p
 ZD0idHp3YXc1enZyNTJ0OXJlYTU5aXZ4c2ZocHRlYXoyZHZleHphIiB0aW1lc3RhbXA9IjE2NTQ4
 NzM1NDAiPjk5PC9rZXk+PC9mb3JlaWduLWtleXM+PHJlZi10eXBlIG5hbWU9IkpvdXJuYWwgQXJ0
@@ -5075,7 +5073,7 @@
       <w:r>
         <w:fldChar w:fldCharType="begin">
           <w:fldData xml:space="preserve">PEVuZE5vdGU+PENpdGU+PEF1dGhvcj5Cb3NjbzwvQXV0aG9yPjxZZWFyPjIwMjE8L1llYXI+PFJl
-Y051bT45OTwvUmVjTnVtPjxEaXNwbGF5VGV4dD4oMTcpPC9EaXNwbGF5VGV4dD48cmVjb3JkPjxy
+Y051bT45OTwvUmVjTnVtPjxEaXNwbGF5VGV4dD4oMTYpPC9EaXNwbGF5VGV4dD48cmVjb3JkPjxy
 ZWMtbnVtYmVyPjk5PC9yZWMtbnVtYmVyPjxmb3JlaWduLWtleXM+PGtleSBhcHA9IkVOIiBkYi1p
 ZD0idHp3YXc1enZyNTJ0OXJlYTU5aXZ4c2ZocHRlYXoyZHZleHphIiB0aW1lc3RhbXA9IjE2NTQ4
 NzM1NDAiPjk5PC9rZXk+PC9mb3JlaWduLWtleXM+PHJlZi10eXBlIG5hbWU9IkpvdXJuYWwgQXJ0
@@ -5140,7 +5138,7 @@
         <w:rPr>
           <w:noProof/>
         </w:rPr>
-        <w:t>(17)</w:t>
+        <w:t>(16)</w:t>
       </w:r>
       <w:r>
         <w:fldChar w:fldCharType="end"/>
@@ -5316,13 +5314,13 @@
         <w:spacing w:before="60" w:after="60"/>
         <w:jc w:val="both"/>
         <w:rPr>
-          <w:ins w:id="75" w:author="Mesa Vieira, Cristina (ISPM)" w:date="2022-06-28T14:01:00Z"/>
+          <w:ins w:id="74" w:author="Mesa Vieira, Cristina (ISPM)" w:date="2022-06-28T14:01:00Z"/>
         </w:rPr>
       </w:pPr>
       <w:r>
         <w:t xml:space="preserve">We will consider the following psychiatric comorbidities: </w:t>
       </w:r>
-      <w:del w:id="76" w:author="Mesa Vieira, Cristina (ISPM)" w:date="2022-06-28T12:19:00Z">
+      <w:del w:id="75" w:author="Mesa Vieira, Cristina (ISPM)" w:date="2022-06-28T12:19:00Z">
         <w:r>
           <w:delText>organic mental disorder</w:delText>
         </w:r>
@@ -5342,7 +5340,7 @@
       <w:r>
         <w:t xml:space="preserve"> (F10-F16, F18-F19), </w:t>
       </w:r>
-      <w:del w:id="77" w:author="Mesa Vieira, Cristina (ISPM)" w:date="2022-06-28T12:20:00Z">
+      <w:del w:id="76" w:author="Mesa Vieira, Cristina (ISPM)" w:date="2022-06-28T12:20:00Z">
         <w:r>
           <w:delText xml:space="preserve">serious mental </w:delText>
         </w:r>
@@ -5365,19 +5363,19 @@
           <w:delText>),</w:delText>
         </w:r>
       </w:del>
-      <w:del w:id="78" w:author="Mesa Vieira, Cristina (ISPM)" w:date="2022-06-28T16:07:00Z">
+      <w:del w:id="77" w:author="Mesa Vieira, Cristina (ISPM)" w:date="2022-06-28T16:07:00Z">
         <w:r>
           <w:delText xml:space="preserve"> </w:delText>
         </w:r>
       </w:del>
-      <w:del w:id="79" w:author="Mesa Vieira, Cristina (ISPM)" w:date="2022-06-28T12:20:00Z">
+      <w:del w:id="78" w:author="Mesa Vieira, Cristina (ISPM)" w:date="2022-06-28T12:20:00Z">
         <w:r>
           <w:delText>depressive disorders</w:delText>
         </w:r>
       </w:del>
-      <w:ins w:id="80" w:author="Mesa Vieira, Cristina (ISPM)" w:date="2022-06-28T12:20:00Z">
+      <w:ins w:id="79" w:author="Mesa Vieira, Cristina (ISPM)" w:date="2022-06-28T12:20:00Z">
         <w:r>
-          <w:t>major depressive disorders</w:t>
+          <w:t>major depressive disorder</w:t>
         </w:r>
       </w:ins>
       <w:r>
@@ -5395,7 +5393,7 @@
       <w:r>
         <w:t>3</w:t>
       </w:r>
-      <w:del w:id="81" w:author="Mesa Vieira, Cristina (ISPM)" w:date="2022-06-28T12:23:00Z">
+      <w:del w:id="80" w:author="Mesa Vieira, Cristina (ISPM)" w:date="2022-06-28T12:23:00Z">
         <w:r>
           <w:delText>, F34.1</w:delText>
         </w:r>
@@ -5403,12 +5401,12 @@
       <w:r>
         <w:t xml:space="preserve">), </w:t>
       </w:r>
-      <w:ins w:id="82" w:author="Mesa Vieira, Cristina (ISPM)" w:date="2022-06-28T16:08:00Z">
+      <w:ins w:id="81" w:author="Mesa Vieira, Cristina (ISPM)" w:date="2022-06-28T16:08:00Z">
         <w:r>
           <w:t xml:space="preserve">psychotic disorders (F20-F29), </w:t>
         </w:r>
       </w:ins>
-      <w:del w:id="83" w:author="Mesa Vieira, Cristina (ISPM)" w:date="2022-06-28T16:01:00Z">
+      <w:del w:id="82" w:author="Mesa Vieira, Cristina (ISPM)" w:date="2022-06-28T16:01:00Z">
         <w:r>
           <w:delText xml:space="preserve">other </w:delText>
         </w:r>
@@ -5416,12 +5414,12 @@
       <w:r>
         <w:t xml:space="preserve">anxiety disorders (F40-F48, excluding PTSD [F43.1], </w:t>
       </w:r>
-      <w:ins w:id="84" w:author="Mesa Vieira, Cristina (ISPM)" w:date="2022-06-28T16:08:00Z">
+      <w:ins w:id="83" w:author="Mesa Vieira, Cristina (ISPM)" w:date="2022-06-28T16:08:00Z">
         <w:r>
           <w:t xml:space="preserve">and </w:t>
         </w:r>
       </w:ins>
-      <w:del w:id="85" w:author="Mesa Vieira, Cristina (ISPM)" w:date="2022-06-28T12:24:00Z">
+      <w:del w:id="84" w:author="Mesa Vieira, Cristina (ISPM)" w:date="2022-06-28T12:24:00Z">
         <w:r>
           <w:delText xml:space="preserve">and unspecified anxiety disorders [F41.9]) </w:delText>
         </w:r>
@@ -5429,17 +5427,17 @@
       <w:r>
         <w:t>sleep disorders (F51, G47)</w:t>
       </w:r>
-      <w:ins w:id="86" w:author="Mesa Vieira, Cristina (ISPM)" w:date="2022-06-28T16:08:00Z">
+      <w:ins w:id="85" w:author="Mesa Vieira, Cristina (ISPM)" w:date="2022-06-28T16:08:00Z">
         <w:r>
           <w:t>.</w:t>
         </w:r>
       </w:ins>
-      <w:ins w:id="87" w:author="Mesa Vieira, Cristina (ISPM)" w:date="2022-06-28T12:24:00Z">
+      <w:ins w:id="86" w:author="Mesa Vieira, Cristina (ISPM)" w:date="2022-06-28T12:24:00Z">
         <w:r>
           <w:t xml:space="preserve"> </w:t>
         </w:r>
       </w:ins>
-      <w:del w:id="88" w:author="Mesa Vieira, Cristina (ISPM)" w:date="2022-06-28T12:24:00Z">
+      <w:del w:id="87" w:author="Mesa Vieira, Cristina (ISPM)" w:date="2022-06-28T12:24:00Z">
         <w:r>
           <w:delText xml:space="preserve"> </w:delText>
         </w:r>
@@ -5465,7 +5463,7 @@
         <w:spacing w:before="60" w:after="60"/>
         <w:jc w:val="both"/>
         <w:rPr>
-          <w:ins w:id="89" w:author="Mesa Vieira, Cristina (ISPM)" w:date="2022-06-28T14:01:00Z"/>
+          <w:ins w:id="88" w:author="Mesa Vieira, Cristina (ISPM)" w:date="2022-06-28T14:01:00Z"/>
         </w:rPr>
       </w:pPr>
     </w:p>
@@ -5473,6 +5471,12 @@
       <w:pPr>
         <w:spacing w:before="60" w:after="60"/>
         <w:jc w:val="both"/>
+        <w:pPrChange w:id="89" w:author="Mesa Vieira, Cristina (ISPM)" w:date="2022-07-01T16:58:00Z">
+          <w:pPr>
+            <w:spacing w:before="60" w:after="60"/>
+            <w:jc w:val="both"/>
+          </w:pPr>
+        </w:pPrChange>
       </w:pPr>
       <w:ins w:id="90" w:author="Mesa Vieira, Cristina (ISPM)" w:date="2022-06-28T14:01:00Z">
         <w:r>
@@ -5505,12 +5509,72 @@
         </w:r>
         <w:r>
           <w:rPr>
-            <w:highlight w:val="yellow"/>
-            <w:rPrChange w:id="95" w:author="Mesa Vieira, Cristina (ISPM)" w:date="2022-06-28T16:14:00Z">
+            <w:rPrChange w:id="95" w:author="Mesa Vieira, Cristina (ISPM)" w:date="2022-07-01T16:59:00Z">
               <w:rPr/>
             </w:rPrChange>
           </w:rPr>
-          <w:t>(codes xxx)</w:t>
+          <w:t>(</w:t>
+        </w:r>
+      </w:ins>
+      <w:ins w:id="96" w:author="Mesa Vieira, Cristina (ISPM)" w:date="2022-07-01T16:56:00Z">
+        <w:r>
+          <w:rPr>
+            <w:rPrChange w:id="97" w:author="Mesa Vieira, Cristina (ISPM)" w:date="2022-07-01T16:59:00Z">
+              <w:rPr>
+                <w:highlight w:val="yellow"/>
+              </w:rPr>
+            </w:rPrChange>
+          </w:rPr>
+          <w:t xml:space="preserve">ATC </w:t>
+        </w:r>
+      </w:ins>
+      <w:ins w:id="98" w:author="Mesa Vieira, Cristina (ISPM)" w:date="2022-06-28T14:05:00Z">
+        <w:r>
+          <w:rPr>
+            <w:rPrChange w:id="99" w:author="Mesa Vieira, Cristina (ISPM)" w:date="2022-07-01T16:59:00Z">
+              <w:rPr/>
+            </w:rPrChange>
+          </w:rPr>
+          <w:t xml:space="preserve">codes </w:t>
+        </w:r>
+      </w:ins>
+      <w:ins w:id="100" w:author="Mesa Vieira, Cristina (ISPM)" w:date="2022-07-01T16:57:00Z">
+        <w:r>
+          <w:rPr>
+            <w:rPrChange w:id="101" w:author="Mesa Vieira, Cristina (ISPM)" w:date="2022-07-01T16:59:00Z">
+              <w:rPr>
+                <w:highlight w:val="yellow"/>
+              </w:rPr>
+            </w:rPrChange>
+          </w:rPr>
+          <w:t>N05</w:t>
+        </w:r>
+      </w:ins>
+      <w:ins w:id="102" w:author="Mesa Vieira, Cristina (ISPM)" w:date="2022-07-01T16:58:00Z">
+        <w:r>
+          <w:rPr>
+            <w:rPrChange w:id="103" w:author="Mesa Vieira, Cristina (ISPM)" w:date="2022-07-01T16:59:00Z">
+              <w:rPr>
+                <w:highlight w:val="yellow"/>
+              </w:rPr>
+            </w:rPrChange>
+          </w:rPr>
+          <w:t>AA – N05AX</w:t>
+        </w:r>
+      </w:ins>
+      <w:ins w:id="104" w:author="Mesa Vieira, Cristina (ISPM)" w:date="2022-06-28T14:05:00Z">
+        <w:r>
+          <w:rPr>
+            <w:rPrChange w:id="105" w:author="Mesa Vieira, Cristina (ISPM)" w:date="2022-07-01T16:59:00Z">
+              <w:rPr/>
+            </w:rPrChange>
+          </w:rPr>
+          <w:t>)</w:t>
+        </w:r>
+      </w:ins>
+      <w:ins w:id="106" w:author="Mesa Vieira, Cristina (ISPM)" w:date="2022-07-01T16:59:00Z">
+        <w:r>
+          <w:t>.</w:t>
         </w:r>
       </w:ins>
     </w:p>
@@ -6034,7 +6098,6 @@
         <w:rPr>
           <w:b/>
         </w:rPr>
-        <w:lastRenderedPageBreak/>
         <w:t xml:space="preserve">Infectious disease </w:t>
       </w:r>
     </w:p>
@@ -6052,7 +6115,7 @@
         <w:spacing w:before="60" w:after="60"/>
         <w:jc w:val="both"/>
         <w:rPr>
-          <w:del w:id="96" w:author="Mesa Vieira, Cristina (ISPM)" w:date="2022-06-28T16:16:00Z"/>
+          <w:del w:id="107" w:author="Mesa Vieira, Cristina (ISPM)" w:date="2022-06-28T16:16:00Z"/>
           <w:b/>
         </w:rPr>
       </w:pPr>
@@ -6142,7 +6205,7 @@
         <w:spacing w:before="60" w:after="60"/>
         <w:jc w:val="both"/>
         <w:rPr>
-          <w:del w:id="97" w:author="Mesa Vieira, Cristina (ISPM)" w:date="2022-06-28T16:16:00Z"/>
+          <w:del w:id="108" w:author="Mesa Vieira, Cristina (ISPM)" w:date="2022-06-28T16:16:00Z"/>
           <w:iCs/>
         </w:rPr>
       </w:pPr>
@@ -6152,7 +6215,7 @@
         <w:spacing w:before="60" w:after="60"/>
         <w:jc w:val="both"/>
         <w:rPr>
-          <w:ins w:id="98" w:author="Mesa Vieira, Cristina (ISPM)" w:date="2022-06-28T16:14:00Z"/>
+          <w:ins w:id="109" w:author="Mesa Vieira, Cristina (ISPM)" w:date="2022-06-28T16:14:00Z"/>
           <w:b/>
         </w:rPr>
       </w:pPr>
@@ -6162,7 +6225,7 @@
         <w:spacing w:before="60" w:after="60"/>
         <w:jc w:val="both"/>
         <w:rPr>
-          <w:ins w:id="99" w:author="Mesa Vieira, Cristina (ISPM)" w:date="2022-06-28T16:14:00Z"/>
+          <w:ins w:id="110" w:author="Mesa Vieira, Cristina (ISPM)" w:date="2022-06-28T16:14:00Z"/>
           <w:b/>
         </w:rPr>
       </w:pPr>
@@ -6187,7 +6250,7 @@
         <w:spacing w:before="60" w:after="60"/>
         <w:jc w:val="both"/>
         <w:rPr>
-          <w:del w:id="100" w:author="Mesa Vieira, Cristina (ISPM)" w:date="2022-06-28T16:16:00Z"/>
+          <w:del w:id="111" w:author="Mesa Vieira, Cristina (ISPM)" w:date="2022-06-28T16:16:00Z"/>
         </w:rPr>
       </w:pPr>
       <w:r>
@@ -6242,6 +6305,7 @@
         <w:rPr>
           <w:b/>
         </w:rPr>
+        <w:lastRenderedPageBreak/>
         <w:t xml:space="preserve">Year </w:t>
       </w:r>
       <w:r>
@@ -6660,7 +6724,7 @@
         </w:rPr>
         <w:t xml:space="preserve"> </w:t>
       </w:r>
-      <w:ins w:id="101" w:author="Mesa Vieira, Cristina (ISPM)" w:date="2022-06-23T13:38:00Z">
+      <w:ins w:id="112" w:author="Mesa Vieira, Cristina (ISPM)" w:date="2022-06-23T13:38:00Z">
         <w:r>
           <w:rPr>
             <w:lang w:val="en-US"/>
@@ -6668,7 +6732,7 @@
           <w:t xml:space="preserve">persons </w:t>
         </w:r>
       </w:ins>
-      <w:del w:id="102" w:author="Mesa Vieira, Cristina (ISPM)" w:date="2022-06-23T13:38:00Z">
+      <w:del w:id="113" w:author="Mesa Vieira, Cristina (ISPM)" w:date="2022-06-23T13:38:00Z">
         <w:r>
           <w:rPr>
             <w:lang w:val="en-US"/>
@@ -6700,7 +6764,7 @@
         </w:rPr>
         <w:t>taking into account the time-varying nature of exposure</w:t>
       </w:r>
-      <w:ins w:id="103" w:author="Mesa Vieira, Cristina (ISPM)" w:date="2022-06-23T13:39:00Z">
+      <w:ins w:id="114" w:author="Mesa Vieira, Cristina (ISPM)" w:date="2022-06-23T13:39:00Z">
         <w:r>
           <w:rPr>
             <w:lang w:val="en-US"/>
@@ -6708,7 +6772,7 @@
           <w:t xml:space="preserve"> </w:t>
         </w:r>
       </w:ins>
-      <w:del w:id="104" w:author="Mesa Vieira, Cristina (ISPM)" w:date="2022-06-28T14:47:00Z">
+      <w:del w:id="115" w:author="Mesa Vieira, Cristina (ISPM)" w:date="2022-06-28T14:47:00Z">
         <w:r>
           <w:rPr>
             <w:lang w:val="en-US"/>
@@ -6739,7 +6803,7 @@
         </w:rPr>
         <w:t xml:space="preserve">. </w:t>
       </w:r>
-      <w:ins w:id="105" w:author="Mesa Vieira, Cristina (ISPM)" w:date="2022-06-23T13:38:00Z">
+      <w:ins w:id="116" w:author="Mesa Vieira, Cristina (ISPM)" w:date="2022-06-23T13:38:00Z">
         <w:r>
           <w:rPr>
             <w:lang w:val="en-US"/>
@@ -6747,7 +6811,7 @@
           <w:t xml:space="preserve">We will also </w:t>
         </w:r>
       </w:ins>
-      <w:ins w:id="106" w:author="Mesa Vieira, Cristina (ISPM)" w:date="2022-06-23T13:39:00Z">
+      <w:ins w:id="117" w:author="Mesa Vieira, Cristina (ISPM)" w:date="2022-06-23T13:39:00Z">
         <w:r>
           <w:rPr>
             <w:lang w:val="en-US"/>
@@ -6755,7 +6819,7 @@
           <w:t>estimate the</w:t>
         </w:r>
       </w:ins>
-      <w:ins w:id="107" w:author="Mesa Vieira, Cristina (ISPM)" w:date="2022-06-23T13:38:00Z">
+      <w:ins w:id="118" w:author="Mesa Vieira, Cristina (ISPM)" w:date="2022-06-23T13:38:00Z">
         <w:r>
           <w:rPr>
             <w:lang w:val="en-US"/>
@@ -6763,7 +6827,7 @@
           <w:t xml:space="preserve"> sex-specific</w:t>
         </w:r>
       </w:ins>
-      <w:ins w:id="108" w:author="Mesa Vieira, Cristina (ISPM)" w:date="2022-06-23T13:39:00Z">
+      <w:ins w:id="119" w:author="Mesa Vieira, Cristina (ISPM)" w:date="2022-06-23T13:39:00Z">
         <w:r>
           <w:rPr>
             <w:lang w:val="en-US"/>
@@ -6771,7 +6835,7 @@
           <w:t xml:space="preserve"> </w:t>
         </w:r>
       </w:ins>
-      <w:ins w:id="109" w:author="Mesa Vieira, Cristina (ISPM)" w:date="2022-06-23T13:40:00Z">
+      <w:ins w:id="120" w:author="Mesa Vieira, Cristina (ISPM)" w:date="2022-06-23T13:40:00Z">
         <w:r>
           <w:rPr>
             <w:lang w:val="en-US"/>
@@ -6779,7 +6843,7 @@
           <w:t xml:space="preserve">cumulative </w:t>
         </w:r>
       </w:ins>
-      <w:ins w:id="110" w:author="Mesa Vieira, Cristina (ISPM)" w:date="2022-06-23T13:39:00Z">
+      <w:ins w:id="121" w:author="Mesa Vieira, Cristina (ISPM)" w:date="2022-06-23T13:39:00Z">
         <w:r>
           <w:rPr>
             <w:lang w:val="en-US"/>
@@ -6787,7 +6851,7 @@
           <w:t xml:space="preserve">incidence </w:t>
         </w:r>
       </w:ins>
-      <w:ins w:id="111" w:author="Mesa Vieira, Cristina (ISPM)" w:date="2022-06-23T13:40:00Z">
+      <w:ins w:id="122" w:author="Mesa Vieira, Cristina (ISPM)" w:date="2022-06-23T13:40:00Z">
         <w:r>
           <w:rPr>
             <w:lang w:val="en-US"/>
@@ -6943,7 +7007,7 @@
         </w:rPr>
         <w:t>associations between PTSD and outcomes will be adjusted for sociodemographic characteristics, year, HIV, psychiatric comorbidity</w:t>
       </w:r>
-      <w:ins w:id="112" w:author="Mesa Vieira, Cristina (ISPM)" w:date="2022-06-28T14:48:00Z">
+      <w:ins w:id="123" w:author="Mesa Vieira, Cristina (ISPM)" w:date="2022-06-28T14:48:00Z">
         <w:r>
           <w:rPr>
             <w:lang w:val="en-US"/>
@@ -6951,7 +7015,7 @@
           <w:t xml:space="preserve"> and medication</w:t>
         </w:r>
       </w:ins>
-      <w:del w:id="113" w:author="Mesa Vieira, Cristina (ISPM)" w:date="2022-06-28T14:48:00Z">
+      <w:del w:id="124" w:author="Mesa Vieira, Cristina (ISPM)" w:date="2022-06-28T14:48:00Z">
         <w:r>
           <w:rPr>
             <w:lang w:val="en-US"/>
@@ -6981,8 +7045,15 @@
         <w:spacing w:before="60" w:after="60"/>
         <w:jc w:val="both"/>
         <w:rPr>
+          <w:del w:id="125" w:author="Mesa Vieira, Cristina (ISPM)" w:date="2022-07-01T17:00:00Z"/>
           <w:iCs/>
         </w:rPr>
+        <w:pPrChange w:id="126" w:author="Mesa Vieira, Cristina (ISPM)" w:date="2022-07-01T17:00:00Z">
+          <w:pPr>
+            <w:spacing w:before="60" w:after="60"/>
+            <w:jc w:val="both"/>
+          </w:pPr>
+        </w:pPrChange>
       </w:pPr>
       <w:r>
         <w:rPr>
@@ -6996,13 +7067,38 @@
           <w:b/>
           <w:lang w:val="en-US"/>
         </w:rPr>
-        <w:t>jectives 4 &amp; 5</w:t>
-      </w:r>
+        <w:t>jective</w:t>
+      </w:r>
+      <w:del w:id="127" w:author="Mesa Vieira, Cristina (ISPM)" w:date="2022-07-01T17:00:00Z">
+        <w:r>
+          <w:rPr>
+            <w:b/>
+            <w:lang w:val="en-US"/>
+          </w:rPr>
+          <w:delText>s</w:delText>
+        </w:r>
+      </w:del>
       <w:r>
         <w:rPr>
           <w:b/>
           <w:lang w:val="en-US"/>
         </w:rPr>
+        <w:t xml:space="preserve"> 4</w:t>
+      </w:r>
+      <w:del w:id="128" w:author="Mesa Vieira, Cristina (ISPM)" w:date="2022-07-01T17:00:00Z">
+        <w:r>
+          <w:rPr>
+            <w:b/>
+            <w:lang w:val="en-US"/>
+          </w:rPr>
+          <w:delText xml:space="preserve"> &amp; 5</w:delText>
+        </w:r>
+      </w:del>
+      <w:r>
+        <w:rPr>
+          <w:b/>
+          <w:lang w:val="en-US"/>
+        </w:rPr>
         <w:t>:</w:t>
       </w:r>
       <w:r>
@@ -7015,20 +7111,48 @@
         <w:rPr>
           <w:iCs/>
         </w:rPr>
-        <w:t>The analys</w:t>
-      </w:r>
-      <w:r>
-        <w:rPr>
-          <w:iCs/>
-        </w:rPr>
-        <w:t>e</w:t>
-      </w:r>
-      <w:r>
-        <w:rPr>
-          <w:iCs/>
-        </w:rPr>
-        <w:t xml:space="preserve">s </w:t>
-      </w:r>
+        <w:t xml:space="preserve">The </w:t>
+      </w:r>
+      <w:del w:id="129" w:author="Mesa Vieira, Cristina (ISPM)" w:date="2022-07-01T16:59:00Z">
+        <w:r>
+          <w:rPr>
+            <w:iCs/>
+          </w:rPr>
+          <w:delText>analys</w:delText>
+        </w:r>
+        <w:r>
+          <w:rPr>
+            <w:iCs/>
+          </w:rPr>
+          <w:delText>e</w:delText>
+        </w:r>
+        <w:r>
+          <w:rPr>
+            <w:iCs/>
+          </w:rPr>
+          <w:delText xml:space="preserve">s </w:delText>
+        </w:r>
+      </w:del>
+      <w:ins w:id="130" w:author="Mesa Vieira, Cristina (ISPM)" w:date="2022-07-01T16:59:00Z">
+        <w:r>
+          <w:rPr>
+            <w:iCs/>
+          </w:rPr>
+          <w:t>analys</w:t>
+        </w:r>
+        <w:r>
+          <w:rPr>
+            <w:iCs/>
+          </w:rPr>
+          <w:t>is</w:t>
+        </w:r>
+        <w:r>
+          <w:rPr>
+            <w:iCs/>
+          </w:rPr>
+          <w:t xml:space="preserve"> </w:t>
+        </w:r>
+      </w:ins>
       <w:r>
         <w:rPr>
           <w:iCs/>
@@ -7130,7 +7254,6 @@
         <w:rPr>
           <w:iCs/>
         </w:rPr>
-        <w:lastRenderedPageBreak/>
         <w:t xml:space="preserve">follow-up time </w:t>
       </w:r>
       <w:r>
@@ -7143,74 +7266,82 @@
         <w:rPr>
           <w:iCs/>
         </w:rPr>
-        <w:t xml:space="preserve"> For each interval, we define</w:t>
-      </w:r>
-      <w:r>
-        <w:rPr>
-          <w:iCs/>
-        </w:rPr>
         <w:t xml:space="preserve"> </w:t>
       </w:r>
-      <w:r>
-        <w:rPr>
-          <w:iCs/>
-        </w:rPr>
-        <w:t>hypothetical interventions on</w:t>
-      </w:r>
-      <w:r>
-        <w:rPr>
-          <w:iCs/>
-        </w:rPr>
-        <w:t xml:space="preserve"> exposure (PTSD)</w:t>
-      </w:r>
-      <w:r>
-        <w:rPr>
-          <w:iCs/>
-        </w:rPr>
-        <w:t xml:space="preserve"> </w:t>
-      </w:r>
-      <w:r>
-        <w:rPr>
-          <w:iCs/>
-        </w:rPr>
-        <w:t xml:space="preserve">and </w:t>
-      </w:r>
-      <w:r>
-        <w:rPr>
-          <w:iCs/>
-        </w:rPr>
-        <w:t xml:space="preserve">mediating </w:t>
-      </w:r>
-      <w:r>
-        <w:rPr>
-          <w:iCs/>
-        </w:rPr>
-        <w:t>factors (CVD risk</w:t>
-      </w:r>
-      <w:r>
-        <w:rPr>
-          <w:iCs/>
-        </w:rPr>
-        <w:t xml:space="preserve"> </w:t>
-      </w:r>
-      <w:r>
-        <w:rPr>
-          <w:iCs/>
-        </w:rPr>
-        <w:t>factors</w:t>
-      </w:r>
-      <w:r>
-        <w:rPr>
-          <w:iCs/>
-        </w:rPr>
-        <w:t xml:space="preserve">). </w:t>
-      </w:r>
-      <w:r>
-        <w:rPr>
-          <w:iCs/>
-        </w:rPr>
-        <w:t xml:space="preserve"> </w:t>
-      </w:r>
+      <w:del w:id="131" w:author="Mesa Vieira, Cristina (ISPM)" w:date="2022-07-01T17:00:00Z">
+        <w:r>
+          <w:rPr>
+            <w:iCs/>
+          </w:rPr>
+          <w:delText>For each interval, we define</w:delText>
+        </w:r>
+        <w:r>
+          <w:rPr>
+            <w:iCs/>
+          </w:rPr>
+          <w:delText xml:space="preserve"> </w:delText>
+        </w:r>
+        <w:r>
+          <w:rPr>
+            <w:iCs/>
+          </w:rPr>
+          <w:delText>hypothetical interventions on</w:delText>
+        </w:r>
+        <w:r>
+          <w:rPr>
+            <w:iCs/>
+          </w:rPr>
+          <w:delText xml:space="preserve"> exposure (PTSD)</w:delText>
+        </w:r>
+        <w:r>
+          <w:rPr>
+            <w:iCs/>
+          </w:rPr>
+          <w:delText xml:space="preserve"> </w:delText>
+        </w:r>
+        <w:r>
+          <w:rPr>
+            <w:iCs/>
+          </w:rPr>
+          <w:delText xml:space="preserve">and </w:delText>
+        </w:r>
+        <w:r>
+          <w:rPr>
+            <w:iCs/>
+          </w:rPr>
+          <w:delText xml:space="preserve">mediating </w:delText>
+        </w:r>
+        <w:r>
+          <w:rPr>
+            <w:iCs/>
+          </w:rPr>
+          <w:delText>factors (CVD risk</w:delText>
+        </w:r>
+        <w:r>
+          <w:rPr>
+            <w:iCs/>
+          </w:rPr>
+          <w:delText xml:space="preserve"> </w:delText>
+        </w:r>
+        <w:r>
+          <w:rPr>
+            <w:iCs/>
+          </w:rPr>
+          <w:delText>factors</w:delText>
+        </w:r>
+        <w:r>
+          <w:rPr>
+            <w:iCs/>
+          </w:rPr>
+          <w:delText xml:space="preserve">). </w:delText>
+        </w:r>
+        <w:r>
+          <w:rPr>
+            <w:iCs/>
+          </w:rPr>
+          <w:delText xml:space="preserve"> </w:delText>
+        </w:r>
+      </w:del>
     </w:p>
     <w:p>
       <w:pPr>
@@ -7219,21 +7350,29 @@
         <w:rPr>
           <w:iCs/>
         </w:rPr>
-      </w:pPr>
-      <w:r>
-        <w:rPr>
-          <w:b/>
-          <w:lang w:val="en-US"/>
-        </w:rPr>
-        <w:t>Ob</w:t>
-      </w:r>
-      <w:r>
-        <w:rPr>
-          <w:b/>
-          <w:lang w:val="en-US"/>
-        </w:rPr>
-        <w:t xml:space="preserve">jective 4: </w:t>
-      </w:r>
+        <w:pPrChange w:id="132" w:author="Mesa Vieira, Cristina (ISPM)" w:date="2022-07-01T17:00:00Z">
+          <w:pPr>
+            <w:spacing w:before="60" w:after="60"/>
+            <w:jc w:val="both"/>
+          </w:pPr>
+        </w:pPrChange>
+      </w:pPr>
+      <w:del w:id="133" w:author="Mesa Vieira, Cristina (ISPM)" w:date="2022-07-01T17:00:00Z">
+        <w:r>
+          <w:rPr>
+            <w:b/>
+            <w:lang w:val="en-US"/>
+          </w:rPr>
+          <w:delText>Ob</w:delText>
+        </w:r>
+        <w:r>
+          <w:rPr>
+            <w:b/>
+            <w:lang w:val="en-US"/>
+          </w:rPr>
+          <w:delText xml:space="preserve">jective 4: </w:delText>
+        </w:r>
+      </w:del>
       <w:r>
         <w:rPr>
           <w:iCs/>
@@ -7370,7 +7509,15 @@
         <w:rPr>
           <w:iCs/>
         </w:rPr>
-        <w:t xml:space="preserve">parametric g-formula </w:t>
+        <w:t>parametric g-formu</w:t>
+      </w:r>
+      <w:bookmarkStart w:id="134" w:name="_GoBack"/>
+      <w:bookmarkEnd w:id="134"/>
+      <w:r>
+        <w:rPr>
+          <w:iCs/>
+        </w:rPr>
+        <w:t xml:space="preserve">la </w:t>
       </w:r>
       <w:r>
         <w:rPr>
@@ -7396,11 +7543,11 @@
         <w:spacing w:before="60" w:after="60"/>
         <w:jc w:val="both"/>
         <w:rPr>
-          <w:del w:id="114" w:author="Mesa Vieira, Cristina (ISPM)" w:date="2022-06-28T14:48:00Z"/>
+          <w:del w:id="135" w:author="Mesa Vieira, Cristina (ISPM)" w:date="2022-06-28T14:48:00Z"/>
           <w:iCs/>
         </w:rPr>
       </w:pPr>
-      <w:del w:id="115" w:author="Mesa Vieira, Cristina (ISPM)" w:date="2022-06-28T14:48:00Z">
+      <w:del w:id="136" w:author="Mesa Vieira, Cristina (ISPM)" w:date="2022-06-28T14:48:00Z">
         <w:r>
           <w:rPr>
             <w:b/>
@@ -7551,7 +7698,7 @@
           <w:delText xml:space="preserve"> </w:delText>
         </w:r>
       </w:del>
-      <w:customXmlDelRangeStart w:id="116" w:author="Mesa Vieira, Cristina (ISPM)" w:date="2022-06-28T14:48:00Z"/>
+      <w:customXmlDelRangeStart w:id="137" w:author="Mesa Vieira, Cristina (ISPM)" w:date="2022-06-28T14:48:00Z"/>
       <w:sdt>
         <w:sdtPr>
           <w:rPr>
@@ -7564,17 +7711,17 @@
           </w:placeholder>
         </w:sdtPr>
         <w:sdtContent>
-          <w:customXmlDelRangeEnd w:id="116"/>
-          <w:del w:id="117" w:author="Mesa Vieira, Cristina (ISPM)" w:date="2022-06-28T14:48:00Z">
+          <w:customXmlDelRangeEnd w:id="137"/>
+          <w:del w:id="138" w:author="Mesa Vieira, Cristina (ISPM)" w:date="2022-06-28T14:48:00Z">
             <w:r>
               <w:delText>(Lin, Young, Logan, &amp; VanderWeele, 2017; Lin, Young, Logan, Tchetgen Tchetgen, et al., 2017)</w:delText>
             </w:r>
           </w:del>
-          <w:customXmlDelRangeStart w:id="118" w:author="Mesa Vieira, Cristina (ISPM)" w:date="2022-06-28T14:48:00Z"/>
+          <w:customXmlDelRangeStart w:id="139" w:author="Mesa Vieira, Cristina (ISPM)" w:date="2022-06-28T14:48:00Z"/>
         </w:sdtContent>
       </w:sdt>
-      <w:customXmlDelRangeEnd w:id="118"/>
-      <w:del w:id="119" w:author="Mesa Vieira, Cristina (ISPM)" w:date="2022-06-28T14:48:00Z">
+      <w:customXmlDelRangeEnd w:id="139"/>
+      <w:del w:id="140" w:author="Mesa Vieira, Cristina (ISPM)" w:date="2022-06-28T14:48:00Z">
         <w:r>
           <w:rPr>
             <w:iCs/>
@@ -7588,11 +7735,11 @@
         <w:spacing w:before="60" w:after="60"/>
         <w:jc w:val="both"/>
         <w:rPr>
-          <w:del w:id="120" w:author="Mesa Vieira, Cristina (ISPM)" w:date="2022-06-28T14:48:00Z"/>
+          <w:del w:id="141" w:author="Mesa Vieira, Cristina (ISPM)" w:date="2022-06-28T14:48:00Z"/>
           <w:iCs/>
         </w:rPr>
       </w:pPr>
-      <w:del w:id="121" w:author="Mesa Vieira, Cristina (ISPM)" w:date="2022-06-28T14:48:00Z">
+      <w:del w:id="142" w:author="Mesa Vieira, Cristina (ISPM)" w:date="2022-06-28T14:48:00Z">
         <w:r>
           <w:rPr>
             <w:iCs/>
@@ -8042,7 +8189,6 @@
         <w:pStyle w:val="EndNoteBibliography"/>
       </w:pPr>
       <w:r>
-        <w:lastRenderedPageBreak/>
         <w:t>10.</w:t>
       </w:r>
       <w:r>
@@ -8095,7 +8241,7 @@
       </w:r>
       <w:r>
         <w:tab/>
-        <w:t>Hendrickson CM, Neylan TC, Na B, Regan M, Zhang Q, Cohen BE. Lifetime trauma exposure and prospective cardiovascular events and all-cause mortality: findings from the Heart and Soul Study. Psychosom Med. 2013;75(9):849-55.</w:t>
+        <w:t>Salahuddin S, Prabhakaran D, Roy A. Pathophysiological Mechanisms of Tobacco-Related CVD. Glob Heart. 2012;7(2):113-20.</w:t>
       </w:r>
     </w:p>
     <w:p>
@@ -8107,7 +8253,7 @@
       </w:r>
       <w:r>
         <w:tab/>
-        <w:t>Salahuddin S, Prabhakaran D, Roy A. Pathophysiological Mechanisms of Tobacco-Related CVD. Glob Heart. 2012;7(2):113-20.</w:t>
+        <w:t>Jacquet-Smailovic M, Tarquinio C, Alla F, Denis I, Kirche A, Tarquinio C, et al. Posttraumatic Stress Disorder Following Myocardial Infarction: A Systematic Review. J Trauma Stress. 2021;34(1):190-9.</w:t>
       </w:r>
     </w:p>
     <w:p>
@@ -8116,18 +8262,6 @@
       </w:pPr>
       <w:r>
         <w:t>16.</w:t>
-      </w:r>
-      <w:r>
-        <w:tab/>
-        <w:t>Jacquet-Smailovic M, Tarquinio C, Alla F, Denis I, Kirche A, Tarquinio C, et al. Posttraumatic Stress Disorder Following Myocardial Infarction: A Systematic Review. J Trauma Stress. 2021;34(1):190-9.</w:t>
-      </w:r>
-    </w:p>
-    <w:p>
-      <w:pPr>
-        <w:pStyle w:val="EndNoteBibliography"/>
-      </w:pPr>
-      <w:r>
-        <w:t>17.</w:t>
       </w:r>
       <w:r>
         <w:tab/>
@@ -8213,20 +8347,20 @@
       <w:pPr>
         <w:jc w:val="both"/>
       </w:pPr>
-      <w:ins w:id="122" w:author="Mesa Vieira, Cristina (ISPM)" w:date="2022-06-28T16:14:00Z">
+      <w:ins w:id="143" w:author="Mesa Vieira, Cristina (ISPM)" w:date="2022-06-28T16:14:00Z">
         <w:r>
           <w:rPr>
             <w:noProof/>
             <w:lang w:val="en-GB" w:eastAsia="en-GB"/>
           </w:rPr>
           <w:drawing>
-            <wp:anchor distT="0" distB="0" distL="114300" distR="114300" simplePos="0" relativeHeight="251658240" behindDoc="0" locked="0" layoutInCell="1" allowOverlap="1" wp14:anchorId="11004665" wp14:editId="6BC98C7E">
+            <wp:anchor distT="0" distB="0" distL="114300" distR="114300" simplePos="0" relativeHeight="251658240" behindDoc="0" locked="0" layoutInCell="1" allowOverlap="1" wp14:anchorId="11004665" wp14:editId="632D59C8">
               <wp:simplePos x="0" y="0"/>
               <wp:positionH relativeFrom="column">
-                <wp:posOffset>266038</wp:posOffset>
+                <wp:posOffset>36830</wp:posOffset>
               </wp:positionH>
               <wp:positionV relativeFrom="paragraph">
-                <wp:posOffset>81280</wp:posOffset>
+                <wp:posOffset>71755</wp:posOffset>
               </wp:positionV>
               <wp:extent cx="9120146" cy="5913745"/>
               <wp:effectExtent l="0" t="0" r="5080" b="0"/>
@@ -8283,7 +8417,7 @@
           </w:drawing>
         </w:r>
       </w:ins>
-      <w:del w:id="123" w:author="Mesa Vieira, Cristina (ISPM)" w:date="2022-06-28T15:59:00Z">
+      <w:del w:id="144" w:author="Mesa Vieira, Cristina (ISPM)" w:date="2022-06-28T15:59:00Z">
         <w:r>
           <w:rPr>
             <w:noProof/>
@@ -8324,7 +8458,7 @@
       <w:pPr>
         <w:jc w:val="both"/>
         <w:rPr>
-          <w:ins w:id="124" w:author="Mesa Vieira, Cristina (ISPM)" w:date="2022-06-28T16:14:00Z"/>
+          <w:ins w:id="145" w:author="Mesa Vieira, Cristina (ISPM)" w:date="2022-06-28T16:14:00Z"/>
         </w:rPr>
       </w:pPr>
     </w:p>
@@ -8332,7 +8466,7 @@
       <w:pPr>
         <w:jc w:val="both"/>
         <w:rPr>
-          <w:ins w:id="125" w:author="Mesa Vieira, Cristina (ISPM)" w:date="2022-06-28T16:14:00Z"/>
+          <w:ins w:id="146" w:author="Mesa Vieira, Cristina (ISPM)" w:date="2022-06-28T16:14:00Z"/>
         </w:rPr>
       </w:pPr>
     </w:p>
@@ -8340,7 +8474,7 @@
       <w:pPr>
         <w:jc w:val="both"/>
         <w:rPr>
-          <w:ins w:id="126" w:author="Mesa Vieira, Cristina (ISPM)" w:date="2022-06-28T16:14:00Z"/>
+          <w:ins w:id="147" w:author="Mesa Vieira, Cristina (ISPM)" w:date="2022-06-28T16:14:00Z"/>
         </w:rPr>
       </w:pPr>
     </w:p>
@@ -8348,7 +8482,7 @@
       <w:pPr>
         <w:jc w:val="both"/>
         <w:rPr>
-          <w:ins w:id="127" w:author="Mesa Vieira, Cristina (ISPM)" w:date="2022-06-28T16:14:00Z"/>
+          <w:ins w:id="148" w:author="Mesa Vieira, Cristina (ISPM)" w:date="2022-06-28T16:14:00Z"/>
         </w:rPr>
       </w:pPr>
     </w:p>
@@ -8356,7 +8490,7 @@
       <w:pPr>
         <w:jc w:val="both"/>
         <w:rPr>
-          <w:ins w:id="128" w:author="Mesa Vieira, Cristina (ISPM)" w:date="2022-06-28T16:14:00Z"/>
+          <w:ins w:id="149" w:author="Mesa Vieira, Cristina (ISPM)" w:date="2022-06-28T16:14:00Z"/>
         </w:rPr>
       </w:pPr>
     </w:p>
@@ -8364,7 +8498,7 @@
       <w:pPr>
         <w:jc w:val="both"/>
         <w:rPr>
-          <w:ins w:id="129" w:author="Mesa Vieira, Cristina (ISPM)" w:date="2022-06-28T16:14:00Z"/>
+          <w:ins w:id="150" w:author="Mesa Vieira, Cristina (ISPM)" w:date="2022-06-28T16:14:00Z"/>
         </w:rPr>
       </w:pPr>
     </w:p>
@@ -8372,7 +8506,7 @@
       <w:pPr>
         <w:jc w:val="both"/>
         <w:rPr>
-          <w:ins w:id="130" w:author="Mesa Vieira, Cristina (ISPM)" w:date="2022-06-28T16:14:00Z"/>
+          <w:ins w:id="151" w:author="Mesa Vieira, Cristina (ISPM)" w:date="2022-06-28T16:14:00Z"/>
         </w:rPr>
       </w:pPr>
     </w:p>
@@ -8380,7 +8514,7 @@
       <w:pPr>
         <w:jc w:val="both"/>
         <w:rPr>
-          <w:ins w:id="131" w:author="Mesa Vieira, Cristina (ISPM)" w:date="2022-06-28T16:14:00Z"/>
+          <w:ins w:id="152" w:author="Mesa Vieira, Cristina (ISPM)" w:date="2022-06-28T16:14:00Z"/>
         </w:rPr>
       </w:pPr>
     </w:p>
@@ -8388,7 +8522,7 @@
       <w:pPr>
         <w:jc w:val="both"/>
         <w:rPr>
-          <w:ins w:id="132" w:author="Mesa Vieira, Cristina (ISPM)" w:date="2022-06-28T16:14:00Z"/>
+          <w:ins w:id="153" w:author="Mesa Vieira, Cristina (ISPM)" w:date="2022-06-28T16:14:00Z"/>
         </w:rPr>
       </w:pPr>
     </w:p>
@@ -8396,7 +8530,7 @@
       <w:pPr>
         <w:jc w:val="both"/>
         <w:rPr>
-          <w:ins w:id="133" w:author="Mesa Vieira, Cristina (ISPM)" w:date="2022-06-28T16:14:00Z"/>
+          <w:ins w:id="154" w:author="Mesa Vieira, Cristina (ISPM)" w:date="2022-06-28T16:14:00Z"/>
         </w:rPr>
       </w:pPr>
     </w:p>
@@ -8404,7 +8538,7 @@
       <w:pPr>
         <w:jc w:val="both"/>
         <w:rPr>
-          <w:ins w:id="134" w:author="Mesa Vieira, Cristina (ISPM)" w:date="2022-06-28T16:14:00Z"/>
+          <w:ins w:id="155" w:author="Mesa Vieira, Cristina (ISPM)" w:date="2022-06-28T16:14:00Z"/>
         </w:rPr>
       </w:pPr>
     </w:p>
@@ -8412,7 +8546,7 @@
       <w:pPr>
         <w:jc w:val="both"/>
         <w:rPr>
-          <w:ins w:id="135" w:author="Mesa Vieira, Cristina (ISPM)" w:date="2022-06-28T16:14:00Z"/>
+          <w:ins w:id="156" w:author="Mesa Vieira, Cristina (ISPM)" w:date="2022-06-28T16:14:00Z"/>
         </w:rPr>
       </w:pPr>
     </w:p>
@@ -8420,7 +8554,7 @@
       <w:pPr>
         <w:jc w:val="both"/>
         <w:rPr>
-          <w:ins w:id="136" w:author="Mesa Vieira, Cristina (ISPM)" w:date="2022-06-28T16:14:00Z"/>
+          <w:ins w:id="157" w:author="Mesa Vieira, Cristina (ISPM)" w:date="2022-06-28T16:14:00Z"/>
         </w:rPr>
       </w:pPr>
     </w:p>
@@ -8428,7 +8562,7 @@
       <w:pPr>
         <w:jc w:val="both"/>
         <w:rPr>
-          <w:ins w:id="137" w:author="Mesa Vieira, Cristina (ISPM)" w:date="2022-06-28T16:14:00Z"/>
+          <w:ins w:id="158" w:author="Mesa Vieira, Cristina (ISPM)" w:date="2022-06-28T16:14:00Z"/>
         </w:rPr>
       </w:pPr>
     </w:p>
@@ -8436,7 +8570,7 @@
       <w:pPr>
         <w:jc w:val="both"/>
         <w:rPr>
-          <w:ins w:id="138" w:author="Mesa Vieira, Cristina (ISPM)" w:date="2022-06-28T16:14:00Z"/>
+          <w:ins w:id="159" w:author="Mesa Vieira, Cristina (ISPM)" w:date="2022-06-28T16:14:00Z"/>
         </w:rPr>
       </w:pPr>
     </w:p>
@@ -8444,7 +8578,7 @@
       <w:pPr>
         <w:jc w:val="both"/>
         <w:rPr>
-          <w:ins w:id="139" w:author="Mesa Vieira, Cristina (ISPM)" w:date="2022-06-28T16:14:00Z"/>
+          <w:ins w:id="160" w:author="Mesa Vieira, Cristina (ISPM)" w:date="2022-06-28T16:14:00Z"/>
         </w:rPr>
       </w:pPr>
     </w:p>
@@ -8452,7 +8586,7 @@
       <w:pPr>
         <w:jc w:val="both"/>
         <w:rPr>
-          <w:ins w:id="140" w:author="Mesa Vieira, Cristina (ISPM)" w:date="2022-06-28T16:14:00Z"/>
+          <w:ins w:id="161" w:author="Mesa Vieira, Cristina (ISPM)" w:date="2022-06-28T16:14:00Z"/>
         </w:rPr>
       </w:pPr>
     </w:p>
@@ -8460,7 +8594,7 @@
       <w:pPr>
         <w:jc w:val="both"/>
         <w:rPr>
-          <w:ins w:id="141" w:author="Mesa Vieira, Cristina (ISPM)" w:date="2022-06-28T16:14:00Z"/>
+          <w:ins w:id="162" w:author="Mesa Vieira, Cristina (ISPM)" w:date="2022-06-28T16:14:00Z"/>
         </w:rPr>
       </w:pPr>
     </w:p>
@@ -8468,7 +8602,7 @@
       <w:pPr>
         <w:jc w:val="both"/>
         <w:rPr>
-          <w:ins w:id="142" w:author="Mesa Vieira, Cristina (ISPM)" w:date="2022-06-28T16:14:00Z"/>
+          <w:ins w:id="163" w:author="Mesa Vieira, Cristina (ISPM)" w:date="2022-06-28T16:14:00Z"/>
         </w:rPr>
       </w:pPr>
     </w:p>
@@ -8476,7 +8610,7 @@
       <w:pPr>
         <w:jc w:val="both"/>
         <w:rPr>
-          <w:ins w:id="143" w:author="Mesa Vieira, Cristina (ISPM)" w:date="2022-06-28T16:14:00Z"/>
+          <w:ins w:id="164" w:author="Mesa Vieira, Cristina (ISPM)" w:date="2022-06-28T16:14:00Z"/>
         </w:rPr>
       </w:pPr>
     </w:p>
@@ -8484,7 +8618,7 @@
       <w:pPr>
         <w:jc w:val="both"/>
         <w:rPr>
-          <w:ins w:id="144" w:author="Mesa Vieira, Cristina (ISPM)" w:date="2022-06-28T16:14:00Z"/>
+          <w:ins w:id="165" w:author="Mesa Vieira, Cristina (ISPM)" w:date="2022-06-28T16:14:00Z"/>
         </w:rPr>
       </w:pPr>
     </w:p>
@@ -8492,7 +8626,7 @@
       <w:pPr>
         <w:jc w:val="both"/>
         <w:rPr>
-          <w:ins w:id="145" w:author="Mesa Vieira, Cristina (ISPM)" w:date="2022-06-28T16:14:00Z"/>
+          <w:ins w:id="166" w:author="Mesa Vieira, Cristina (ISPM)" w:date="2022-06-28T16:14:00Z"/>
         </w:rPr>
       </w:pPr>
     </w:p>
@@ -8500,7 +8634,7 @@
       <w:pPr>
         <w:jc w:val="both"/>
         <w:rPr>
-          <w:ins w:id="146" w:author="Mesa Vieira, Cristina (ISPM)" w:date="2022-06-28T16:14:00Z"/>
+          <w:ins w:id="167" w:author="Mesa Vieira, Cristina (ISPM)" w:date="2022-06-28T16:14:00Z"/>
         </w:rPr>
       </w:pPr>
     </w:p>
@@ -8508,7 +8642,7 @@
       <w:pPr>
         <w:jc w:val="both"/>
         <w:rPr>
-          <w:ins w:id="147" w:author="Mesa Vieira, Cristina (ISPM)" w:date="2022-06-28T16:14:00Z"/>
+          <w:ins w:id="168" w:author="Mesa Vieira, Cristina (ISPM)" w:date="2022-06-28T16:14:00Z"/>
         </w:rPr>
       </w:pPr>
     </w:p>
@@ -8516,7 +8650,7 @@
       <w:pPr>
         <w:jc w:val="both"/>
         <w:rPr>
-          <w:ins w:id="148" w:author="Mesa Vieira, Cristina (ISPM)" w:date="2022-06-28T16:14:00Z"/>
+          <w:ins w:id="169" w:author="Mesa Vieira, Cristina (ISPM)" w:date="2022-06-28T16:14:00Z"/>
         </w:rPr>
       </w:pPr>
     </w:p>
@@ -8524,7 +8658,7 @@
       <w:pPr>
         <w:jc w:val="both"/>
         <w:rPr>
-          <w:ins w:id="149" w:author="Mesa Vieira, Cristina (ISPM)" w:date="2022-06-28T16:14:00Z"/>
+          <w:ins w:id="170" w:author="Mesa Vieira, Cristina (ISPM)" w:date="2022-06-28T16:14:00Z"/>
         </w:rPr>
       </w:pPr>
     </w:p>
@@ -8532,7 +8666,7 @@
       <w:pPr>
         <w:jc w:val="both"/>
         <w:rPr>
-          <w:ins w:id="150" w:author="Mesa Vieira, Cristina (ISPM)" w:date="2022-06-28T16:14:00Z"/>
+          <w:ins w:id="171" w:author="Mesa Vieira, Cristina (ISPM)" w:date="2022-06-28T16:14:00Z"/>
         </w:rPr>
       </w:pPr>
     </w:p>
@@ -8540,7 +8674,7 @@
       <w:pPr>
         <w:jc w:val="both"/>
         <w:rPr>
-          <w:ins w:id="151" w:author="Mesa Vieira, Cristina (ISPM)" w:date="2022-06-28T16:14:00Z"/>
+          <w:ins w:id="172" w:author="Mesa Vieira, Cristina (ISPM)" w:date="2022-06-28T16:14:00Z"/>
         </w:rPr>
       </w:pPr>
     </w:p>
@@ -8548,7 +8682,7 @@
       <w:pPr>
         <w:jc w:val="both"/>
         <w:rPr>
-          <w:ins w:id="152" w:author="Mesa Vieira, Cristina (ISPM)" w:date="2022-06-28T16:14:00Z"/>
+          <w:ins w:id="173" w:author="Mesa Vieira, Cristina (ISPM)" w:date="2022-06-28T16:14:00Z"/>
         </w:rPr>
       </w:pPr>
     </w:p>
@@ -8556,7 +8690,7 @@
       <w:pPr>
         <w:jc w:val="both"/>
         <w:rPr>
-          <w:ins w:id="153" w:author="Mesa Vieira, Cristina (ISPM)" w:date="2022-06-28T16:14:00Z"/>
+          <w:ins w:id="174" w:author="Mesa Vieira, Cristina (ISPM)" w:date="2022-06-28T16:14:00Z"/>
         </w:rPr>
       </w:pPr>
     </w:p>
@@ -8564,7 +8698,7 @@
       <w:pPr>
         <w:jc w:val="both"/>
         <w:rPr>
-          <w:ins w:id="154" w:author="Mesa Vieira, Cristina (ISPM)" w:date="2022-06-28T16:14:00Z"/>
+          <w:ins w:id="175" w:author="Mesa Vieira, Cristina (ISPM)" w:date="2022-06-28T16:14:00Z"/>
         </w:rPr>
       </w:pPr>
     </w:p>
@@ -8572,7 +8706,7 @@
       <w:pPr>
         <w:jc w:val="both"/>
         <w:rPr>
-          <w:ins w:id="155" w:author="Mesa Vieira, Cristina (ISPM)" w:date="2022-06-28T16:14:00Z"/>
+          <w:ins w:id="176" w:author="Mesa Vieira, Cristina (ISPM)" w:date="2022-06-28T16:14:00Z"/>
         </w:rPr>
       </w:pPr>
     </w:p>
@@ -8580,7 +8714,7 @@
       <w:pPr>
         <w:jc w:val="both"/>
         <w:rPr>
-          <w:ins w:id="156" w:author="Mesa Vieira, Cristina (ISPM)" w:date="2022-06-28T16:14:00Z"/>
+          <w:ins w:id="177" w:author="Mesa Vieira, Cristina (ISPM)" w:date="2022-06-28T16:14:00Z"/>
         </w:rPr>
       </w:pPr>
     </w:p>
@@ -8588,7 +8722,7 @@
       <w:pPr>
         <w:jc w:val="both"/>
         <w:rPr>
-          <w:ins w:id="157" w:author="Mesa Vieira, Cristina (ISPM)" w:date="2022-06-28T16:14:00Z"/>
+          <w:ins w:id="178" w:author="Mesa Vieira, Cristina (ISPM)" w:date="2022-06-28T16:14:00Z"/>
         </w:rPr>
       </w:pPr>
     </w:p>
@@ -8596,7 +8730,7 @@
       <w:pPr>
         <w:jc w:val="both"/>
         <w:rPr>
-          <w:ins w:id="158" w:author="Mesa Vieira, Cristina (ISPM)" w:date="2022-06-28T16:14:00Z"/>
+          <w:ins w:id="179" w:author="Mesa Vieira, Cristina (ISPM)" w:date="2022-06-28T16:14:00Z"/>
         </w:rPr>
       </w:pPr>
     </w:p>
@@ -8604,7 +8738,7 @@
       <w:pPr>
         <w:jc w:val="both"/>
         <w:rPr>
-          <w:ins w:id="159" w:author="Mesa Vieira, Cristina (ISPM)" w:date="2022-06-28T16:14:00Z"/>
+          <w:ins w:id="180" w:author="Mesa Vieira, Cristina (ISPM)" w:date="2022-06-28T16:14:00Z"/>
         </w:rPr>
       </w:pPr>
     </w:p>
@@ -8623,7 +8757,7 @@
       <w:r>
         <w:t xml:space="preserve">SES=socioeconomic status, PTSD=Post-traumatic stress disorder, </w:t>
       </w:r>
-      <w:ins w:id="160" w:author="Mesa Vieira, Cristina (ISPM)" w:date="2022-06-28T16:15:00Z">
+      <w:ins w:id="181" w:author="Mesa Vieira, Cristina (ISPM)" w:date="2022-06-28T16:15:00Z">
         <w:r>
           <w:t xml:space="preserve">SU=substance use, </w:t>
         </w:r>
@@ -23381,7 +23515,7 @@
 </file>
 
 <file path=customXml/itemProps4.xml><?xml version="1.0" encoding="utf-8"?>
-<ds:datastoreItem xmlns:ds="http://schemas.openxmlformats.org/officeDocument/2006/customXml" ds:itemID="{CD076C86-D95D-431D-BC87-D024428BD8AB}">
+<ds:datastoreItem xmlns:ds="http://schemas.openxmlformats.org/officeDocument/2006/customXml" ds:itemID="{3117CF64-0C91-43D2-A76A-666773A6BDF0}">
   <ds:schemaRefs>
     <ds:schemaRef ds:uri="http://schemas.openxmlformats.org/officeDocument/2006/bibliography"/>
   </ds:schemaRefs>

</xml_diff>

<commit_message>
Updated code and tables to adjust for changes in the concept and created the code for PTSD as outcome
</commit_message>
<xml_diff>
--- a/concept/PTSD-CVD_concept_v2.0_CM.docx
+++ b/concept/PTSD-CVD_concept_v2.0_CM.docx
@@ -11,8 +11,6 @@
           <w:bCs/>
         </w:rPr>
       </w:pPr>
-      <w:bookmarkStart w:id="0" w:name="_GoBack"/>
-      <w:bookmarkEnd w:id="0"/>
       <w:r>
         <w:rPr>
           <w:b/>
@@ -1104,7 +1102,6 @@
                   <w14:uncheckedState w14:val="2610" w14:font="MS Gothic"/>
                 </w14:checkbox>
               </w:sdtPr>
-              <w:sdtEndPr/>
               <w:sdtContent>
                 <w:r>
                   <w:rPr>
@@ -1199,7 +1196,6 @@
                   <w14:uncheckedState w14:val="2610" w14:font="MS Gothic"/>
                 </w14:checkbox>
               </w:sdtPr>
-              <w:sdtEndPr/>
               <w:sdtContent>
                 <w:r>
                   <w:rPr>
@@ -4875,7 +4871,15 @@
         <w:rPr>
           <w:iCs/>
         </w:rPr>
-        <w:t xml:space="preserve"> for hypertensive disease</w:t>
+        <w:t xml:space="preserve"> for hyperten</w:t>
+      </w:r>
+      <w:bookmarkStart w:id="0" w:name="_GoBack"/>
+      <w:bookmarkEnd w:id="0"/>
+      <w:r>
+        <w:rPr>
+          <w:iCs/>
+        </w:rPr>
+        <w:t>sive disease</w:t>
       </w:r>
       <w:r>
         <w:rPr>
@@ -5772,7 +5776,6 @@
             <w:docPart w:val="8662516F94AB4D3391C10640D4C7F2D9"/>
           </w:placeholder>
         </w:sdtPr>
-        <w:sdtEndPr/>
         <w:sdtContent>
           <w:r>
             <w:t>(Simon &amp; Makuch, 1984)</w:t>
@@ -5937,7 +5940,6 @@
             <w:docPart w:val="DefaultPlaceholder_-1854013440"/>
           </w:placeholder>
         </w:sdtPr>
-        <w:sdtEndPr/>
         <w:sdtContent>
           <w:r>
             <w:t>(Simon &amp; Makuch, 1984)</w:t>
@@ -20799,6 +20801,7 @@
     <w:rsid w:val="00AC5F11"/>
     <w:rsid w:val="00AD56B4"/>
     <w:rsid w:val="00CA2518"/>
+    <w:rsid w:val="00E47597"/>
     <w:rsid w:val="00F011A8"/>
     <w:rsid w:val="00F77000"/>
     <w:rsid w:val="00FB502C"/>
@@ -21581,21 +21584,6 @@
 </file>
 
 <file path=customXml/item1.xml><?xml version="1.0" encoding="utf-8"?>
-<p:properties xmlns:p="http://schemas.microsoft.com/office/2006/metadata/properties" xmlns:xsi="http://www.w3.org/2001/XMLSchema-instance" xmlns:pc="http://schemas.microsoft.com/office/infopath/2007/PartnerControls">
-  <documentManagement/>
-</p:properties>
-</file>
-
-<file path=customXml/item2.xml><?xml version="1.0" encoding="utf-8"?>
-<?mso-contentType ?>
-<FormTemplates xmlns="http://schemas.microsoft.com/sharepoint/v3/contenttype/forms">
-  <Display>DocumentLibraryForm</Display>
-  <Edit>DocumentLibraryForm</Edit>
-  <New>DocumentLibraryForm</New>
-</FormTemplates>
-</file>
-
-<file path=customXml/item3.xml><?xml version="1.0" encoding="utf-8"?>
 <ct:contentTypeSchema xmlns:ct="http://schemas.microsoft.com/office/2006/metadata/contentType" xmlns:ma="http://schemas.microsoft.com/office/2006/metadata/properties/metaAttributes" ct:_="" ma:_="" ma:contentTypeName="Dokument" ma:contentTypeID="0x0101004C24F36D94FA7344BB3E0B4AA0DB4E80" ma:contentTypeVersion="12" ma:contentTypeDescription="Ein neues Dokument erstellen." ma:contentTypeScope="" ma:versionID="4fe25dcebb4579af966fc682207a9ee0">
   <xsd:schema xmlns:xsd="http://www.w3.org/2001/XMLSchema" xmlns:xs="http://www.w3.org/2001/XMLSchema" xmlns:p="http://schemas.microsoft.com/office/2006/metadata/properties" xmlns:ns3="ee0705cc-60b6-4088-824c-e0531e52d70b" xmlns:ns4="2fdf8392-1b95-4d24-bcfd-b57a4453a5a8" targetNamespace="http://schemas.microsoft.com/office/2006/metadata/properties" ma:root="true" ma:fieldsID="188d374c87fc4c73df5f674171bc0113" ns3:_="" ns4:_="">
     <xsd:import namespace="ee0705cc-60b6-4088-824c-e0531e52d70b"/>
@@ -21812,28 +21800,26 @@
 </ct:contentTypeSchema>
 </file>
 
+<file path=customXml/item2.xml><?xml version="1.0" encoding="utf-8"?>
+<?mso-contentType ?>
+<FormTemplates xmlns="http://schemas.microsoft.com/sharepoint/v3/contenttype/forms">
+  <Display>DocumentLibraryForm</Display>
+  <Edit>DocumentLibraryForm</Edit>
+  <New>DocumentLibraryForm</New>
+</FormTemplates>
+</file>
+
+<file path=customXml/item3.xml><?xml version="1.0" encoding="utf-8"?>
+<p:properties xmlns:p="http://schemas.microsoft.com/office/2006/metadata/properties" xmlns:xsi="http://www.w3.org/2001/XMLSchema-instance" xmlns:pc="http://schemas.microsoft.com/office/infopath/2007/PartnerControls">
+  <documentManagement/>
+</p:properties>
+</file>
+
 <file path=customXml/item4.xml><?xml version="1.0" encoding="utf-8"?>
 <b:Sources xmlns:b="http://schemas.openxmlformats.org/officeDocument/2006/bibliography" xmlns="http://schemas.openxmlformats.org/officeDocument/2006/bibliography" SelectedStyle="\APA.XSL" StyleName="APA"/>
 </file>
 
 <file path=customXml/itemProps1.xml><?xml version="1.0" encoding="utf-8"?>
-<ds:datastoreItem xmlns:ds="http://schemas.openxmlformats.org/officeDocument/2006/customXml" ds:itemID="{EF5EC5B3-0554-47D1-894C-BDF9366BFA2B}">
-  <ds:schemaRefs>
-    <ds:schemaRef ds:uri="http://schemas.microsoft.com/office/2006/metadata/properties"/>
-    <ds:schemaRef ds:uri="http://schemas.microsoft.com/office/infopath/2007/PartnerControls"/>
-  </ds:schemaRefs>
-</ds:datastoreItem>
-</file>
-
-<file path=customXml/itemProps2.xml><?xml version="1.0" encoding="utf-8"?>
-<ds:datastoreItem xmlns:ds="http://schemas.openxmlformats.org/officeDocument/2006/customXml" ds:itemID="{6E23FF48-0941-4F4E-A118-25DDFBA44878}">
-  <ds:schemaRefs>
-    <ds:schemaRef ds:uri="http://schemas.microsoft.com/sharepoint/v3/contenttype/forms"/>
-  </ds:schemaRefs>
-</ds:datastoreItem>
-</file>
-
-<file path=customXml/itemProps3.xml><?xml version="1.0" encoding="utf-8"?>
 <ds:datastoreItem xmlns:ds="http://schemas.openxmlformats.org/officeDocument/2006/customXml" ds:itemID="{BE283894-93B1-4A7C-A19A-088ACDF44FF6}">
   <ds:schemaRefs>
     <ds:schemaRef ds:uri="http://schemas.microsoft.com/office/2006/metadata/contentType"/>
@@ -21852,8 +21838,25 @@
 </ds:datastoreItem>
 </file>
 
+<file path=customXml/itemProps2.xml><?xml version="1.0" encoding="utf-8"?>
+<ds:datastoreItem xmlns:ds="http://schemas.openxmlformats.org/officeDocument/2006/customXml" ds:itemID="{6E23FF48-0941-4F4E-A118-25DDFBA44878}">
+  <ds:schemaRefs>
+    <ds:schemaRef ds:uri="http://schemas.microsoft.com/sharepoint/v3/contenttype/forms"/>
+  </ds:schemaRefs>
+</ds:datastoreItem>
+</file>
+
+<file path=customXml/itemProps3.xml><?xml version="1.0" encoding="utf-8"?>
+<ds:datastoreItem xmlns:ds="http://schemas.openxmlformats.org/officeDocument/2006/customXml" ds:itemID="{EF5EC5B3-0554-47D1-894C-BDF9366BFA2B}">
+  <ds:schemaRefs>
+    <ds:schemaRef ds:uri="http://schemas.microsoft.com/office/2006/metadata/properties"/>
+    <ds:schemaRef ds:uri="http://schemas.microsoft.com/office/infopath/2007/PartnerControls"/>
+  </ds:schemaRefs>
+</ds:datastoreItem>
+</file>
+
 <file path=customXml/itemProps4.xml><?xml version="1.0" encoding="utf-8"?>
-<ds:datastoreItem xmlns:ds="http://schemas.openxmlformats.org/officeDocument/2006/customXml" ds:itemID="{7B3E7675-8BA7-489A-9E8B-B838218A425E}">
+<ds:datastoreItem xmlns:ds="http://schemas.openxmlformats.org/officeDocument/2006/customXml" ds:itemID="{AE367E0E-186B-4786-87ED-0348756C059F}">
   <ds:schemaRefs>
     <ds:schemaRef ds:uri="http://schemas.openxmlformats.org/officeDocument/2006/bibliography"/>
   </ds:schemaRefs>

</xml_diff>